<commit_message>
continued doc, cleaned component list **left to do : steps to reproduce, testing section, révision
</commit_message>
<xml_diff>
--- a/Documentation/Compétition 2019/Circuit design.docx
+++ b/Documentation/Compétition 2019/Circuit design.docx
@@ -226,6 +226,8 @@
             </w:rPr>
             <w:t>ble of Contents</w:t>
           </w:r>
+          <w:bookmarkStart w:id="0" w:name="_GoBack"/>
+          <w:bookmarkEnd w:id="0"/>
         </w:p>
         <w:p>
           <w:pPr>
@@ -248,7 +250,7 @@
           <w:r>
             <w:fldChar w:fldCharType="separate"/>
           </w:r>
-          <w:hyperlink w:anchor="_Toc3757898" w:history="1">
+          <w:hyperlink w:anchor="_Toc3805968" w:history="1">
             <w:r>
               <w:rPr>
                 <w:rStyle w:val="Lienhypertexte"/>
@@ -276,7 +278,7 @@
                 <w:noProof/>
                 <w:webHidden/>
               </w:rPr>
-              <w:instrText xml:space="preserve"> PAGEREF _Toc3757898 \h </w:instrText>
+              <w:instrText xml:space="preserve"> PAGEREF _Toc3805968 \h </w:instrText>
             </w:r>
             <w:r>
               <w:rPr>
@@ -319,7 +321,7 @@
               <w:lang w:eastAsia="fr-CA"/>
             </w:rPr>
           </w:pPr>
-          <w:hyperlink w:anchor="_Toc3757899" w:history="1">
+          <w:hyperlink w:anchor="_Toc3805969" w:history="1">
             <w:r>
               <w:rPr>
                 <w:rStyle w:val="Lienhypertexte"/>
@@ -347,7 +349,7 @@
                 <w:noProof/>
                 <w:webHidden/>
               </w:rPr>
-              <w:instrText xml:space="preserve"> PAGEREF _Toc3757899 \h </w:instrText>
+              <w:instrText xml:space="preserve"> PAGEREF _Toc3805969 \h </w:instrText>
             </w:r>
             <w:r>
               <w:rPr>
@@ -390,7 +392,7 @@
               <w:lang w:eastAsia="fr-CA"/>
             </w:rPr>
           </w:pPr>
-          <w:hyperlink w:anchor="_Toc3757900" w:history="1">
+          <w:hyperlink w:anchor="_Toc3805970" w:history="1">
             <w:r>
               <w:rPr>
                 <w:rStyle w:val="Lienhypertexte"/>
@@ -418,7 +420,7 @@
                 <w:noProof/>
                 <w:webHidden/>
               </w:rPr>
-              <w:instrText xml:space="preserve"> PAGEREF _Toc3757900 \h </w:instrText>
+              <w:instrText xml:space="preserve"> PAGEREF _Toc3805970 \h </w:instrText>
             </w:r>
             <w:r>
               <w:rPr>
@@ -461,7 +463,7 @@
               <w:lang w:eastAsia="fr-CA"/>
             </w:rPr>
           </w:pPr>
-          <w:hyperlink w:anchor="_Toc3757901" w:history="1">
+          <w:hyperlink w:anchor="_Toc3805971" w:history="1">
             <w:r>
               <w:rPr>
                 <w:rStyle w:val="Lienhypertexte"/>
@@ -489,7 +491,7 @@
                 <w:noProof/>
                 <w:webHidden/>
               </w:rPr>
-              <w:instrText xml:space="preserve"> PAGEREF _Toc3757901 \h </w:instrText>
+              <w:instrText xml:space="preserve"> PAGEREF _Toc3805971 \h </w:instrText>
             </w:r>
             <w:r>
               <w:rPr>
@@ -532,7 +534,7 @@
               <w:lang w:eastAsia="fr-CA"/>
             </w:rPr>
           </w:pPr>
-          <w:hyperlink w:anchor="_Toc3757902" w:history="1">
+          <w:hyperlink w:anchor="_Toc3805972" w:history="1">
             <w:r>
               <w:rPr>
                 <w:rStyle w:val="Lienhypertexte"/>
@@ -560,7 +562,7 @@
                 <w:noProof/>
                 <w:webHidden/>
               </w:rPr>
-              <w:instrText xml:space="preserve"> PAGEREF _Toc3757902 \h </w:instrText>
+              <w:instrText xml:space="preserve"> PAGEREF _Toc3805972 \h </w:instrText>
             </w:r>
             <w:r>
               <w:rPr>
@@ -603,7 +605,7 @@
               <w:lang w:eastAsia="fr-CA"/>
             </w:rPr>
           </w:pPr>
-          <w:hyperlink w:anchor="_Toc3757903" w:history="1">
+          <w:hyperlink w:anchor="_Toc3805973" w:history="1">
             <w:r>
               <w:rPr>
                 <w:rStyle w:val="Lienhypertexte"/>
@@ -631,7 +633,7 @@
                 <w:noProof/>
                 <w:webHidden/>
               </w:rPr>
-              <w:instrText xml:space="preserve"> PAGEREF _Toc3757903 \h </w:instrText>
+              <w:instrText xml:space="preserve"> PAGEREF _Toc3805973 \h </w:instrText>
             </w:r>
             <w:r>
               <w:rPr>
@@ -674,11 +676,12 @@
               <w:lang w:eastAsia="fr-CA"/>
             </w:rPr>
           </w:pPr>
-          <w:hyperlink w:anchor="_Toc3757904" w:history="1">
+          <w:hyperlink w:anchor="_Toc3805974" w:history="1">
             <w:r>
               <w:rPr>
                 <w:rStyle w:val="Lienhypertexte"/>
                 <w:noProof/>
+                <w:lang w:val="en-CA"/>
               </w:rPr>
               <w:t>Common mode chokes</w:t>
             </w:r>
@@ -701,7 +704,7 @@
                 <w:noProof/>
                 <w:webHidden/>
               </w:rPr>
-              <w:instrText xml:space="preserve"> PAGEREF _Toc3757904 \h </w:instrText>
+              <w:instrText xml:space="preserve"> PAGEREF _Toc3805974 \h </w:instrText>
             </w:r>
             <w:r>
               <w:rPr>
@@ -744,7 +747,7 @@
               <w:lang w:eastAsia="fr-CA"/>
             </w:rPr>
           </w:pPr>
-          <w:hyperlink w:anchor="_Toc3757905" w:history="1">
+          <w:hyperlink w:anchor="_Toc3805975" w:history="1">
             <w:r>
               <w:rPr>
                 <w:rStyle w:val="Lienhypertexte"/>
@@ -772,7 +775,7 @@
                 <w:noProof/>
                 <w:webHidden/>
               </w:rPr>
-              <w:instrText xml:space="preserve"> PAGEREF _Toc3757905 \h </w:instrText>
+              <w:instrText xml:space="preserve"> PAGEREF _Toc3805975 \h </w:instrText>
             </w:r>
             <w:r>
               <w:rPr>
@@ -815,7 +818,7 @@
               <w:lang w:eastAsia="fr-CA"/>
             </w:rPr>
           </w:pPr>
-          <w:hyperlink w:anchor="_Toc3757906" w:history="1">
+          <w:hyperlink w:anchor="_Toc3805976" w:history="1">
             <w:r>
               <w:rPr>
                 <w:rStyle w:val="Lienhypertexte"/>
@@ -843,7 +846,7 @@
                 <w:noProof/>
                 <w:webHidden/>
               </w:rPr>
-              <w:instrText xml:space="preserve"> PAGEREF _Toc3757906 \h </w:instrText>
+              <w:instrText xml:space="preserve"> PAGEREF _Toc3805976 \h </w:instrText>
             </w:r>
             <w:r>
               <w:rPr>
@@ -886,7 +889,7 @@
               <w:lang w:eastAsia="fr-CA"/>
             </w:rPr>
           </w:pPr>
-          <w:hyperlink w:anchor="_Toc3757907" w:history="1">
+          <w:hyperlink w:anchor="_Toc3805977" w:history="1">
             <w:r>
               <w:rPr>
                 <w:rStyle w:val="Lienhypertexte"/>
@@ -914,7 +917,7 @@
                 <w:noProof/>
                 <w:webHidden/>
               </w:rPr>
-              <w:instrText xml:space="preserve"> PAGEREF _Toc3757907 \h </w:instrText>
+              <w:instrText xml:space="preserve"> PAGEREF _Toc3805977 \h </w:instrText>
             </w:r>
             <w:r>
               <w:rPr>
@@ -957,11 +960,12 @@
               <w:lang w:eastAsia="fr-CA"/>
             </w:rPr>
           </w:pPr>
-          <w:hyperlink w:anchor="_Toc3757908" w:history="1">
+          <w:hyperlink w:anchor="_Toc3805978" w:history="1">
             <w:r>
               <w:rPr>
                 <w:rStyle w:val="Lienhypertexte"/>
                 <w:noProof/>
+                <w:lang w:val="en-CA"/>
               </w:rPr>
               <w:t>Operational amplifier</w:t>
             </w:r>
@@ -984,7 +988,7 @@
                 <w:noProof/>
                 <w:webHidden/>
               </w:rPr>
-              <w:instrText xml:space="preserve"> PAGEREF _Toc3757908 \h </w:instrText>
+              <w:instrText xml:space="preserve"> PAGEREF _Toc3805978 \h </w:instrText>
             </w:r>
             <w:r>
               <w:rPr>
@@ -1027,11 +1031,12 @@
               <w:lang w:eastAsia="fr-CA"/>
             </w:rPr>
           </w:pPr>
-          <w:hyperlink w:anchor="_Toc3757909" w:history="1">
+          <w:hyperlink w:anchor="_Toc3805979" w:history="1">
             <w:r>
               <w:rPr>
                 <w:rStyle w:val="Lienhypertexte"/>
                 <w:noProof/>
+                <w:lang w:val="en-CA"/>
               </w:rPr>
               <w:t>Instrumentation Amplifier</w:t>
             </w:r>
@@ -1054,7 +1059,7 @@
                 <w:noProof/>
                 <w:webHidden/>
               </w:rPr>
-              <w:instrText xml:space="preserve"> PAGEREF _Toc3757909 \h </w:instrText>
+              <w:instrText xml:space="preserve"> PAGEREF _Toc3805979 \h </w:instrText>
             </w:r>
             <w:r>
               <w:rPr>
@@ -1097,7 +1102,7 @@
               <w:lang w:eastAsia="fr-CA"/>
             </w:rPr>
           </w:pPr>
-          <w:hyperlink w:anchor="_Toc3757910" w:history="1">
+          <w:hyperlink w:anchor="_Toc3805980" w:history="1">
             <w:r>
               <w:rPr>
                 <w:rStyle w:val="Lienhypertexte"/>
@@ -1125,7 +1130,7 @@
                 <w:noProof/>
                 <w:webHidden/>
               </w:rPr>
-              <w:instrText xml:space="preserve"> PAGEREF _Toc3757910 \h </w:instrText>
+              <w:instrText xml:space="preserve"> PAGEREF _Toc3805980 \h </w:instrText>
             </w:r>
             <w:r>
               <w:rPr>
@@ -1168,7 +1173,7 @@
               <w:lang w:eastAsia="fr-CA"/>
             </w:rPr>
           </w:pPr>
-          <w:hyperlink w:anchor="_Toc3757911" w:history="1">
+          <w:hyperlink w:anchor="_Toc3805981" w:history="1">
             <w:r>
               <w:rPr>
                 <w:rStyle w:val="Lienhypertexte"/>
@@ -1196,7 +1201,7 @@
                 <w:noProof/>
                 <w:webHidden/>
               </w:rPr>
-              <w:instrText xml:space="preserve"> PAGEREF _Toc3757911 \h </w:instrText>
+              <w:instrText xml:space="preserve"> PAGEREF _Toc3805981 \h </w:instrText>
             </w:r>
             <w:r>
               <w:rPr>
@@ -1239,7 +1244,7 @@
               <w:lang w:eastAsia="fr-CA"/>
             </w:rPr>
           </w:pPr>
-          <w:hyperlink w:anchor="_Toc3757912" w:history="1">
+          <w:hyperlink w:anchor="_Toc3805982" w:history="1">
             <w:r>
               <w:rPr>
                 <w:rStyle w:val="Lienhypertexte"/>
@@ -1267,7 +1272,7 @@
                 <w:noProof/>
                 <w:webHidden/>
               </w:rPr>
-              <w:instrText xml:space="preserve"> PAGEREF _Toc3757912 \h </w:instrText>
+              <w:instrText xml:space="preserve"> PAGEREF _Toc3805982 \h </w:instrText>
             </w:r>
             <w:r>
               <w:rPr>
@@ -1310,7 +1315,7 @@
               <w:lang w:eastAsia="fr-CA"/>
             </w:rPr>
           </w:pPr>
-          <w:hyperlink w:anchor="_Toc3757913" w:history="1">
+          <w:hyperlink w:anchor="_Toc3805983" w:history="1">
             <w:r>
               <w:rPr>
                 <w:rStyle w:val="Lienhypertexte"/>
@@ -1338,7 +1343,7 @@
                 <w:noProof/>
                 <w:webHidden/>
               </w:rPr>
-              <w:instrText xml:space="preserve"> PAGEREF _Toc3757913 \h </w:instrText>
+              <w:instrText xml:space="preserve"> PAGEREF _Toc3805983 \h </w:instrText>
             </w:r>
             <w:r>
               <w:rPr>
@@ -1381,7 +1386,7 @@
               <w:lang w:eastAsia="fr-CA"/>
             </w:rPr>
           </w:pPr>
-          <w:hyperlink w:anchor="_Toc3757914" w:history="1">
+          <w:hyperlink w:anchor="_Toc3805984" w:history="1">
             <w:r>
               <w:rPr>
                 <w:rStyle w:val="Lienhypertexte"/>
@@ -1409,7 +1414,7 @@
                 <w:noProof/>
                 <w:webHidden/>
               </w:rPr>
-              <w:instrText xml:space="preserve"> PAGEREF _Toc3757914 \h </w:instrText>
+              <w:instrText xml:space="preserve"> PAGEREF _Toc3805984 \h </w:instrText>
             </w:r>
             <w:r>
               <w:rPr>
@@ -1452,7 +1457,7 @@
               <w:lang w:eastAsia="fr-CA"/>
             </w:rPr>
           </w:pPr>
-          <w:hyperlink w:anchor="_Toc3757915" w:history="1">
+          <w:hyperlink w:anchor="_Toc3805985" w:history="1">
             <w:r>
               <w:rPr>
                 <w:rStyle w:val="Lienhypertexte"/>
@@ -1480,7 +1485,7 @@
                 <w:noProof/>
                 <w:webHidden/>
               </w:rPr>
-              <w:instrText xml:space="preserve"> PAGEREF _Toc3757915 \h </w:instrText>
+              <w:instrText xml:space="preserve"> PAGEREF _Toc3805985 \h </w:instrText>
             </w:r>
             <w:r>
               <w:rPr>
@@ -1523,7 +1528,7 @@
               <w:lang w:eastAsia="fr-CA"/>
             </w:rPr>
           </w:pPr>
-          <w:hyperlink w:anchor="_Toc3757916" w:history="1">
+          <w:hyperlink w:anchor="_Toc3805986" w:history="1">
             <w:r>
               <w:rPr>
                 <w:rStyle w:val="Lienhypertexte"/>
@@ -1551,7 +1556,7 @@
                 <w:noProof/>
                 <w:webHidden/>
               </w:rPr>
-              <w:instrText xml:space="preserve"> PAGEREF _Toc3757916 \h </w:instrText>
+              <w:instrText xml:space="preserve"> PAGEREF _Toc3805986 \h </w:instrText>
             </w:r>
             <w:r>
               <w:rPr>
@@ -1594,7 +1599,7 @@
               <w:lang w:eastAsia="fr-CA"/>
             </w:rPr>
           </w:pPr>
-          <w:hyperlink w:anchor="_Toc3757917" w:history="1">
+          <w:hyperlink w:anchor="_Toc3805987" w:history="1">
             <w:r>
               <w:rPr>
                 <w:rStyle w:val="Lienhypertexte"/>
@@ -1622,7 +1627,7 @@
                 <w:noProof/>
                 <w:webHidden/>
               </w:rPr>
-              <w:instrText xml:space="preserve"> PAGEREF _Toc3757917 \h </w:instrText>
+              <w:instrText xml:space="preserve"> PAGEREF _Toc3805987 \h </w:instrText>
             </w:r>
             <w:r>
               <w:rPr>
@@ -1665,7 +1670,7 @@
               <w:lang w:eastAsia="fr-CA"/>
             </w:rPr>
           </w:pPr>
-          <w:hyperlink w:anchor="_Toc3757918" w:history="1">
+          <w:hyperlink w:anchor="_Toc3805988" w:history="1">
             <w:r>
               <w:rPr>
                 <w:rStyle w:val="Lienhypertexte"/>
@@ -1693,7 +1698,7 @@
                 <w:noProof/>
                 <w:webHidden/>
               </w:rPr>
-              <w:instrText xml:space="preserve"> PAGEREF _Toc3757918 \h </w:instrText>
+              <w:instrText xml:space="preserve"> PAGEREF _Toc3805988 \h </w:instrText>
             </w:r>
             <w:r>
               <w:rPr>
@@ -1736,7 +1741,7 @@
               <w:lang w:eastAsia="fr-CA"/>
             </w:rPr>
           </w:pPr>
-          <w:hyperlink w:anchor="_Toc3757919" w:history="1">
+          <w:hyperlink w:anchor="_Toc3805989" w:history="1">
             <w:r>
               <w:rPr>
                 <w:rStyle w:val="Lienhypertexte"/>
@@ -1764,7 +1769,7 @@
                 <w:noProof/>
                 <w:webHidden/>
               </w:rPr>
-              <w:instrText xml:space="preserve"> PAGEREF _Toc3757919 \h </w:instrText>
+              <w:instrText xml:space="preserve"> PAGEREF _Toc3805989 \h </w:instrText>
             </w:r>
             <w:r>
               <w:rPr>
@@ -1807,7 +1812,7 @@
               <w:lang w:eastAsia="fr-CA"/>
             </w:rPr>
           </w:pPr>
-          <w:hyperlink w:anchor="_Toc3757920" w:history="1">
+          <w:hyperlink w:anchor="_Toc3805990" w:history="1">
             <w:r>
               <w:rPr>
                 <w:rStyle w:val="Lienhypertexte"/>
@@ -1835,7 +1840,7 @@
                 <w:noProof/>
                 <w:webHidden/>
               </w:rPr>
-              <w:instrText xml:space="preserve"> PAGEREF _Toc3757920 \h </w:instrText>
+              <w:instrText xml:space="preserve"> PAGEREF _Toc3805990 \h </w:instrText>
             </w:r>
             <w:r>
               <w:rPr>
@@ -1878,7 +1883,7 @@
               <w:lang w:eastAsia="fr-CA"/>
             </w:rPr>
           </w:pPr>
-          <w:hyperlink w:anchor="_Toc3757921" w:history="1">
+          <w:hyperlink w:anchor="_Toc3805991" w:history="1">
             <w:r>
               <w:rPr>
                 <w:rStyle w:val="Lienhypertexte"/>
@@ -1906,7 +1911,7 @@
                 <w:noProof/>
                 <w:webHidden/>
               </w:rPr>
-              <w:instrText xml:space="preserve"> PAGEREF _Toc3757921 \h </w:instrText>
+              <w:instrText xml:space="preserve"> PAGEREF _Toc3805991 \h </w:instrText>
             </w:r>
             <w:r>
               <w:rPr>
@@ -1949,7 +1954,7 @@
               <w:lang w:eastAsia="fr-CA"/>
             </w:rPr>
           </w:pPr>
-          <w:hyperlink w:anchor="_Toc3757922" w:history="1">
+          <w:hyperlink w:anchor="_Toc3805992" w:history="1">
             <w:r>
               <w:rPr>
                 <w:rStyle w:val="Lienhypertexte"/>
@@ -1977,7 +1982,7 @@
                 <w:noProof/>
                 <w:webHidden/>
               </w:rPr>
-              <w:instrText xml:space="preserve"> PAGEREF _Toc3757922 \h </w:instrText>
+              <w:instrText xml:space="preserve"> PAGEREF _Toc3805992 \h </w:instrText>
             </w:r>
             <w:r>
               <w:rPr>
@@ -2020,7 +2025,7 @@
               <w:lang w:eastAsia="fr-CA"/>
             </w:rPr>
           </w:pPr>
-          <w:hyperlink w:anchor="_Toc3757923" w:history="1">
+          <w:hyperlink w:anchor="_Toc3805993" w:history="1">
             <w:r>
               <w:rPr>
                 <w:rStyle w:val="Lienhypertexte"/>
@@ -2048,7 +2053,7 @@
                 <w:noProof/>
                 <w:webHidden/>
               </w:rPr>
-              <w:instrText xml:space="preserve"> PAGEREF _Toc3757923 \h </w:instrText>
+              <w:instrText xml:space="preserve"> PAGEREF _Toc3805993 \h </w:instrText>
             </w:r>
             <w:r>
               <w:rPr>
@@ -2091,7 +2096,7 @@
               <w:lang w:eastAsia="fr-CA"/>
             </w:rPr>
           </w:pPr>
-          <w:hyperlink w:anchor="_Toc3757924" w:history="1">
+          <w:hyperlink w:anchor="_Toc3805994" w:history="1">
             <w:r>
               <w:rPr>
                 <w:rStyle w:val="Lienhypertexte"/>
@@ -2119,7 +2124,7 @@
                 <w:noProof/>
                 <w:webHidden/>
               </w:rPr>
-              <w:instrText xml:space="preserve"> PAGEREF _Toc3757924 \h </w:instrText>
+              <w:instrText xml:space="preserve"> PAGEREF _Toc3805994 \h </w:instrText>
             </w:r>
             <w:r>
               <w:rPr>
@@ -2162,7 +2167,7 @@
               <w:lang w:eastAsia="fr-CA"/>
             </w:rPr>
           </w:pPr>
-          <w:hyperlink w:anchor="_Toc3757925" w:history="1">
+          <w:hyperlink w:anchor="_Toc3805995" w:history="1">
             <w:r>
               <w:rPr>
                 <w:rStyle w:val="Lienhypertexte"/>
@@ -2190,7 +2195,7 @@
                 <w:noProof/>
                 <w:webHidden/>
               </w:rPr>
-              <w:instrText xml:space="preserve"> PAGEREF _Toc3757925 \h </w:instrText>
+              <w:instrText xml:space="preserve"> PAGEREF _Toc3805995 \h </w:instrText>
             </w:r>
             <w:r>
               <w:rPr>
@@ -2211,6 +2216,77 @@
                 <w:webHidden/>
               </w:rPr>
               <w:t>20</w:t>
+            </w:r>
+            <w:r>
+              <w:rPr>
+                <w:noProof/>
+                <w:webHidden/>
+              </w:rPr>
+              <w:fldChar w:fldCharType="end"/>
+            </w:r>
+          </w:hyperlink>
+        </w:p>
+        <w:p>
+          <w:pPr>
+            <w:pStyle w:val="TM1"/>
+            <w:tabs>
+              <w:tab w:val="right" w:leader="dot" w:pos="8630"/>
+            </w:tabs>
+            <w:rPr>
+              <w:rFonts w:eastAsiaTheme="minorEastAsia"/>
+              <w:noProof/>
+              <w:lang w:eastAsia="fr-CA"/>
+            </w:rPr>
+          </w:pPr>
+          <w:hyperlink w:anchor="_Toc3805996" w:history="1">
+            <w:r>
+              <w:rPr>
+                <w:rStyle w:val="Lienhypertexte"/>
+                <w:noProof/>
+                <w:lang w:val="en-CA"/>
+              </w:rPr>
+              <w:t>Reference</w:t>
+            </w:r>
+            <w:r>
+              <w:rPr>
+                <w:noProof/>
+                <w:webHidden/>
+              </w:rPr>
+              <w:tab/>
+            </w:r>
+            <w:r>
+              <w:rPr>
+                <w:noProof/>
+                <w:webHidden/>
+              </w:rPr>
+              <w:fldChar w:fldCharType="begin"/>
+            </w:r>
+            <w:r>
+              <w:rPr>
+                <w:noProof/>
+                <w:webHidden/>
+              </w:rPr>
+              <w:instrText xml:space="preserve"> PAGEREF _Toc3805996 \h </w:instrText>
+            </w:r>
+            <w:r>
+              <w:rPr>
+                <w:noProof/>
+                <w:webHidden/>
+              </w:rPr>
+            </w:r>
+            <w:r>
+              <w:rPr>
+                <w:noProof/>
+                <w:webHidden/>
+              </w:rPr>
+              <w:fldChar w:fldCharType="separate"/>
+            </w:r>
+            <w:r>
+              <w:rPr>
+                <w:noProof/>
+                <w:webHidden/>
+              </w:rPr>
+              <w:t>22</w:t>
             </w:r>
             <w:r>
               <w:rPr>
@@ -2254,8 +2330,8 @@
           <w:lang w:val="en-CA"/>
         </w:rPr>
       </w:pPr>
-      <w:bookmarkStart w:id="0" w:name="_Toc3757665"/>
-      <w:bookmarkStart w:id="1" w:name="_Toc3757898"/>
+      <w:bookmarkStart w:id="1" w:name="_Toc3757665"/>
+      <w:bookmarkStart w:id="2" w:name="_Toc3805968"/>
       <w:r>
         <w:rPr>
           <w:lang w:val="en-CA"/>
@@ -2287,8 +2363,8 @@
         </w:rPr>
         <w:t>hallenge 2019</w:t>
       </w:r>
-      <w:bookmarkEnd w:id="0"/>
       <w:bookmarkEnd w:id="1"/>
+      <w:bookmarkEnd w:id="2"/>
     </w:p>
     <w:p>
       <w:pPr>
@@ -2297,7 +2373,7 @@
           <w:lang w:val="en-US"/>
         </w:rPr>
       </w:pPr>
-      <w:bookmarkStart w:id="2" w:name="_Toc3757899"/>
+      <w:bookmarkStart w:id="3" w:name="_Toc3805969"/>
       <w:r>
         <w:rPr>
           <w:lang w:val="en-US"/>
@@ -2316,7 +2392,272 @@
         </w:rPr>
         <w:t>ircuit</w:t>
       </w:r>
-      <w:bookmarkEnd w:id="2"/>
+      <w:bookmarkEnd w:id="3"/>
+    </w:p>
+    <w:p>
+      <w:pPr>
+        <w:rPr>
+          <w:lang w:val="en-US"/>
+        </w:rPr>
+      </w:pPr>
+      <w:proofErr w:type="spellStart"/>
+      <w:r>
+        <w:rPr>
+          <w:lang w:val="en-US"/>
+        </w:rPr>
+        <w:t>PolyCortex</w:t>
+      </w:r>
+      <w:proofErr w:type="spellEnd"/>
+      <w:r>
+        <w:rPr>
+          <w:lang w:val="en-US"/>
+        </w:rPr>
+        <w:t xml:space="preserve"> is a neurotechnology student organization that partakes in the </w:t>
+      </w:r>
+      <w:proofErr w:type="spellStart"/>
+      <w:r>
+        <w:rPr>
+          <w:lang w:val="en-US"/>
+        </w:rPr>
+        <w:t>NeuroTechX</w:t>
+      </w:r>
+      <w:proofErr w:type="spellEnd"/>
+      <w:r>
+        <w:rPr>
+          <w:lang w:val="en-US"/>
+        </w:rPr>
+        <w:t xml:space="preserve"> Fixed and Open Challenge competitions. The electronic team tasked with designing the circuit and PCB for the acquisition of EEG signal</w:t>
+      </w:r>
+      <w:r>
+        <w:rPr>
+          <w:lang w:val="en-US"/>
+        </w:rPr>
+        <w:t xml:space="preserve"> (Fixed Challenge)</w:t>
+      </w:r>
+      <w:r>
+        <w:rPr>
+          <w:lang w:val="en-US"/>
+        </w:rPr>
+        <w:t xml:space="preserve"> works along</w:t>
+      </w:r>
+      <w:r>
+        <w:rPr>
+          <w:lang w:val="en-US"/>
+        </w:rPr>
+        <w:t>side</w:t>
+      </w:r>
+      <w:r>
+        <w:rPr>
+          <w:lang w:val="en-US"/>
+        </w:rPr>
+        <w:t xml:space="preserve"> </w:t>
+      </w:r>
+      <w:r>
+        <w:rPr>
+          <w:lang w:val="en-US"/>
+        </w:rPr>
+        <w:t xml:space="preserve">the </w:t>
+      </w:r>
+      <w:r>
+        <w:rPr>
+          <w:lang w:val="en-US"/>
+        </w:rPr>
+        <w:t xml:space="preserve">informatic team </w:t>
+      </w:r>
+      <w:r>
+        <w:rPr>
+          <w:lang w:val="en-US"/>
+        </w:rPr>
+        <w:t xml:space="preserve">in charge of programming an interface to visualize the signal. </w:t>
+      </w:r>
+    </w:p>
+    <w:p>
+      <w:pPr>
+        <w:rPr>
+          <w:lang w:val="en-CA"/>
+        </w:rPr>
+      </w:pPr>
+      <w:r>
+        <w:rPr>
+          <w:lang w:val="en-US"/>
+        </w:rPr>
+        <w:t xml:space="preserve">The circuit </w:t>
+      </w:r>
+      <w:proofErr w:type="spellStart"/>
+      <w:r>
+        <w:rPr>
+          <w:lang w:val="en-US"/>
+        </w:rPr>
+        <w:t>PolyCortex</w:t>
+      </w:r>
+      <w:proofErr w:type="spellEnd"/>
+      <w:r>
+        <w:rPr>
+          <w:lang w:val="en-US"/>
+        </w:rPr>
+        <w:t xml:space="preserve"> has design for this year’s fixed challenge is detailed in this document. It is composed of 4 separate channels that can be wired to electrodes. Each channel includes filtering components (common mode chokes, RF filters), instrumentation amplifiers, </w:t>
+      </w:r>
+      <w:r>
+        <w:rPr>
+          <w:lang w:val="en-US"/>
+        </w:rPr>
+        <w:t xml:space="preserve">various filters (high pass, low pass and notch) and a final amplification stage. Once the signal is treated and amplified, it is directed to the ADC which converts the signal from analog to digital in order to be forwarded to the interface for visualization. The circuit is powered by a 9V battery. However, the ADC is powered by </w:t>
+      </w:r>
+      <w:r>
+        <w:rPr>
+          <w:rFonts w:cstheme="minorHAnsi"/>
+          <w:lang w:val="en-US"/>
+        </w:rPr>
+        <w:t>±</w:t>
+      </w:r>
+      <w:r>
+        <w:rPr>
+          <w:lang w:val="en-US"/>
+        </w:rPr>
+        <w:t>2.5V obtained with DC-to-DC converters included in the circuit. To insure the grounding standard of the board, a right leg driver (RLD) circuit configuration has been added to the board. Lastly, the subject wearing the electrodes is protected by a tr</w:t>
+      </w:r>
+      <w:r>
+        <w:rPr>
+          <w:lang w:val="en-CA"/>
+        </w:rPr>
+        <w:t xml:space="preserve">ansient </w:t>
+      </w:r>
+      <w:r>
+        <w:rPr>
+          <w:lang w:val="en-CA"/>
+        </w:rPr>
+        <w:t>v</w:t>
+      </w:r>
+      <w:r>
+        <w:rPr>
+          <w:lang w:val="en-CA"/>
+        </w:rPr>
+        <w:t xml:space="preserve">oltage </w:t>
+      </w:r>
+      <w:r>
+        <w:rPr>
+          <w:lang w:val="en-CA"/>
+        </w:rPr>
+        <w:t>s</w:t>
+      </w:r>
+      <w:r>
+        <w:rPr>
+          <w:lang w:val="en-CA"/>
+        </w:rPr>
+        <w:t>uppressor (TVS)</w:t>
+      </w:r>
+      <w:r>
+        <w:rPr>
+          <w:lang w:val="en-CA"/>
+        </w:rPr>
+        <w:t xml:space="preserve">. </w:t>
+      </w:r>
+    </w:p>
+    <w:p>
+      <w:pPr>
+        <w:rPr>
+          <w:lang w:val="en-US"/>
+        </w:rPr>
+      </w:pPr>
+      <w:r>
+        <w:rPr>
+          <w:lang w:val="en-CA"/>
+        </w:rPr>
+        <w:t xml:space="preserve">The conception of the circuit was simulated with </w:t>
+      </w:r>
+      <w:proofErr w:type="spellStart"/>
+      <w:r>
+        <w:rPr>
+          <w:lang w:val="en-CA"/>
+        </w:rPr>
+        <w:t>LTspice</w:t>
+      </w:r>
+      <w:proofErr w:type="spellEnd"/>
+      <w:r>
+        <w:rPr>
+          <w:lang w:val="en-CA"/>
+        </w:rPr>
+        <w:t xml:space="preserve"> and implemented in the </w:t>
+      </w:r>
+      <w:proofErr w:type="spellStart"/>
+      <w:r>
+        <w:rPr>
+          <w:lang w:val="en-CA"/>
+        </w:rPr>
+        <w:t>DipTrace</w:t>
+      </w:r>
+      <w:proofErr w:type="spellEnd"/>
+      <w:r>
+        <w:rPr>
+          <w:lang w:val="en-CA"/>
+        </w:rPr>
+        <w:t xml:space="preserve"> software, which allows the creation of a schematic and layout of the PCB. It was printed by </w:t>
+      </w:r>
+      <w:proofErr w:type="spellStart"/>
+      <w:r>
+        <w:rPr>
+          <w:lang w:val="en-CA"/>
+        </w:rPr>
+        <w:t>Labo</w:t>
+      </w:r>
+      <w:proofErr w:type="spellEnd"/>
+      <w:r>
+        <w:rPr>
+          <w:lang w:val="en-CA"/>
+        </w:rPr>
+        <w:t xml:space="preserve"> Circuits Inc. and the components ordered from Digi</w:t>
+      </w:r>
+      <w:r>
+        <w:rPr>
+          <w:lang w:val="en-CA"/>
+        </w:rPr>
+        <w:t>-</w:t>
+      </w:r>
+      <w:r>
+        <w:rPr>
+          <w:lang w:val="en-CA"/>
+        </w:rPr>
+        <w:t xml:space="preserve">Key </w:t>
+      </w:r>
+      <w:r>
+        <w:rPr>
+          <w:lang w:val="en-CA"/>
+        </w:rPr>
+        <w:t xml:space="preserve">Electronics </w:t>
+      </w:r>
+      <w:r>
+        <w:rPr>
+          <w:lang w:val="en-CA"/>
+        </w:rPr>
+        <w:t xml:space="preserve">were </w:t>
+      </w:r>
+      <w:r>
+        <w:rPr>
+          <w:lang w:val="en-CA"/>
+        </w:rPr>
+        <w:t xml:space="preserve">welded by </w:t>
+      </w:r>
+      <w:proofErr w:type="spellStart"/>
+      <w:r>
+        <w:rPr>
+          <w:lang w:val="en-CA"/>
+        </w:rPr>
+        <w:t>PolyCortex’s</w:t>
+      </w:r>
+      <w:proofErr w:type="spellEnd"/>
+      <w:r>
+        <w:rPr>
+          <w:lang w:val="en-CA"/>
+        </w:rPr>
+        <w:t xml:space="preserve"> electronic team. </w:t>
+      </w:r>
+    </w:p>
+    <w:p>
+      <w:pPr>
+        <w:rPr>
+          <w:lang w:val="en-US"/>
+        </w:rPr>
+      </w:pPr>
     </w:p>
     <w:p>
       <w:pPr>
@@ -2356,7 +2697,7 @@
           <w:lang w:val="en-US"/>
         </w:rPr>
       </w:pPr>
-      <w:bookmarkStart w:id="3" w:name="_Toc3757900"/>
+      <w:bookmarkStart w:id="4" w:name="_Toc3805970"/>
       <w:r>
         <w:rPr>
           <w:lang w:val="en-US"/>
@@ -2370,7 +2711,7 @@
         </w:rPr>
         <w:t>ering</w:t>
       </w:r>
-      <w:bookmarkEnd w:id="3"/>
+      <w:bookmarkEnd w:id="4"/>
     </w:p>
     <w:p>
       <w:pPr>
@@ -2497,14 +2838,14 @@
           <w:lang w:val="en-US"/>
         </w:rPr>
       </w:pPr>
-      <w:bookmarkStart w:id="4" w:name="_Toc3757901"/>
+      <w:bookmarkStart w:id="5" w:name="_Toc3805971"/>
       <w:r>
         <w:rPr>
           <w:lang w:val="en-US"/>
         </w:rPr>
         <w:t>High pass</w:t>
       </w:r>
-      <w:bookmarkEnd w:id="4"/>
+      <w:bookmarkEnd w:id="5"/>
     </w:p>
     <w:p>
       <w:pPr>
@@ -2719,7 +3060,7 @@
           <w:lang w:val="en-US"/>
         </w:rPr>
       </w:pPr>
-      <w:bookmarkStart w:id="5" w:name="_Toc3757902"/>
+      <w:bookmarkStart w:id="6" w:name="_Toc3805972"/>
       <w:r>
         <w:rPr>
           <w:lang w:val="en-US"/>
@@ -2727,7 +3068,7 @@
         <w:lastRenderedPageBreak/>
         <w:t>Low pass</w:t>
       </w:r>
-      <w:bookmarkEnd w:id="5"/>
+      <w:bookmarkEnd w:id="6"/>
     </w:p>
     <w:p>
       <w:pPr>
@@ -3187,14 +3528,14 @@
           <w:lang w:val="en-CA"/>
         </w:rPr>
       </w:pPr>
-      <w:bookmarkStart w:id="6" w:name="_Toc3757903"/>
+      <w:bookmarkStart w:id="7" w:name="_Toc3805973"/>
       <w:r>
         <w:rPr>
           <w:lang w:val="en-CA"/>
         </w:rPr>
         <w:t>Notch</w:t>
       </w:r>
-      <w:bookmarkEnd w:id="6"/>
+      <w:bookmarkEnd w:id="7"/>
     </w:p>
     <w:p>
       <w:pPr>
@@ -3929,14 +4270,14 @@
           <w:lang w:val="en-CA"/>
         </w:rPr>
       </w:pPr>
-      <w:bookmarkStart w:id="7" w:name="_Toc3757904"/>
+      <w:bookmarkStart w:id="8" w:name="_Toc3805974"/>
       <w:r>
         <w:rPr>
           <w:lang w:val="en-CA"/>
         </w:rPr>
         <w:t>Common mode chokes</w:t>
       </w:r>
-      <w:bookmarkEnd w:id="7"/>
+      <w:bookmarkEnd w:id="8"/>
     </w:p>
     <w:p>
       <w:pPr>
@@ -4149,7 +4490,7 @@
           <w:lang w:val="en-CA"/>
         </w:rPr>
       </w:pPr>
-      <w:bookmarkStart w:id="8" w:name="_Toc3757905"/>
+      <w:bookmarkStart w:id="9" w:name="_Toc3805975"/>
       <w:r>
         <w:rPr>
           <w:lang w:val="en-CA"/>
@@ -4157,7 +4498,7 @@
         <w:lastRenderedPageBreak/>
         <w:t>Right leg driver</w:t>
       </w:r>
-      <w:bookmarkEnd w:id="8"/>
+      <w:bookmarkEnd w:id="9"/>
     </w:p>
     <w:p>
       <w:pPr>
@@ -4169,7 +4510,49 @@
         <w:rPr>
           <w:lang w:val="en-CA"/>
         </w:rPr>
-        <w:t xml:space="preserve">According to Texas Instruments, the common-mode rejection (CRM) is one of the most important parameters in ECG and EEG systems. Therefore, a right leg driver (RLD) circuit was added to further decrease the common-mode interference. The RLD circuit sets the user’s common-mode voltage to increase the effective common-mode rejection ratio of the circuit. To do so, the RLD low-passes the common-mode voltage measured by the differential amplification stage. </w:t>
+        <w:t>According to Texas Instruments, the common-mode rejection (CRM) is one of the most important parameters in ECG and EEG systems. Therefore, a right leg driver (RLD) circuit was added to further decrease the common-mode interference. The RLD circuit sets the user’s common-mode voltage to increase the effective common-mode rejection ratio of the circuit</w:t>
+      </w:r>
+      <w:r>
+        <w:rPr>
+          <w:lang w:val="en-CA"/>
+        </w:rPr>
+        <w:t xml:space="preserve"> and</w:t>
+      </w:r>
+      <w:r>
+        <w:rPr>
+          <w:lang w:val="en-CA"/>
+        </w:rPr>
+        <w:t xml:space="preserve"> low-passes the common-mode voltage measured by the differential amplification stage. </w:t>
+      </w:r>
+      <w:r>
+        <w:rPr>
+          <w:lang w:val="en-CA"/>
+        </w:rPr>
+        <w:t>This method provides a grounding standard by preventing the lost of voltage due to the differen</w:t>
+      </w:r>
+      <w:r>
+        <w:rPr>
+          <w:lang w:val="en-CA"/>
+        </w:rPr>
+        <w:t>ce in</w:t>
+      </w:r>
+      <w:r>
+        <w:rPr>
+          <w:lang w:val="en-CA"/>
+        </w:rPr>
+        <w:t xml:space="preserve"> impedance </w:t>
+      </w:r>
+      <w:r>
+        <w:rPr>
+          <w:lang w:val="en-CA"/>
+        </w:rPr>
+        <w:t>between</w:t>
+      </w:r>
+      <w:r>
+        <w:rPr>
+          <w:lang w:val="en-CA"/>
+        </w:rPr>
+        <w:t xml:space="preserve"> the ground electrode on the subject and the circuit itself. </w:t>
       </w:r>
     </w:p>
     <w:p>
@@ -4257,14 +4640,14 @@
           <w:lang w:val="en-CA"/>
         </w:rPr>
       </w:pPr>
-      <w:bookmarkStart w:id="9" w:name="_Toc3757906"/>
+      <w:bookmarkStart w:id="10" w:name="_Toc3805976"/>
       <w:r>
         <w:rPr>
           <w:lang w:val="en-CA"/>
         </w:rPr>
         <w:t>RF filters</w:t>
       </w:r>
-      <w:bookmarkEnd w:id="9"/>
+      <w:bookmarkEnd w:id="10"/>
     </w:p>
     <w:p>
       <w:pPr>
@@ -4455,7 +4838,7 @@
           <w:lang w:val="en-US"/>
         </w:rPr>
       </w:pPr>
-      <w:bookmarkStart w:id="10" w:name="_Toc3757907"/>
+      <w:bookmarkStart w:id="11" w:name="_Toc3805977"/>
       <w:r>
         <w:rPr>
           <w:lang w:val="en-US"/>
@@ -4469,7 +4852,7 @@
         </w:rPr>
         <w:t>ification</w:t>
       </w:r>
-      <w:bookmarkEnd w:id="10"/>
+      <w:bookmarkEnd w:id="11"/>
     </w:p>
     <w:p>
       <w:pPr>
@@ -4642,14 +5025,14 @@
           <w:lang w:val="en-CA"/>
         </w:rPr>
       </w:pPr>
-      <w:bookmarkStart w:id="11" w:name="_Toc3757908"/>
+      <w:bookmarkStart w:id="12" w:name="_Toc3805978"/>
       <w:r>
         <w:rPr>
           <w:lang w:val="en-CA"/>
         </w:rPr>
         <w:t>Operational amplifier</w:t>
       </w:r>
-      <w:bookmarkEnd w:id="11"/>
+      <w:bookmarkEnd w:id="12"/>
     </w:p>
     <w:p>
       <w:pPr>
@@ -4792,7 +5175,7 @@
           <w:lang w:val="en-CA"/>
         </w:rPr>
       </w:pPr>
-      <w:bookmarkStart w:id="12" w:name="_Toc3757909"/>
+      <w:bookmarkStart w:id="13" w:name="_Toc3805979"/>
       <w:r>
         <w:rPr>
           <w:lang w:val="en-CA"/>
@@ -4811,7 +5194,7 @@
         </w:rPr>
         <w:t>lifier</w:t>
       </w:r>
-      <w:bookmarkEnd w:id="12"/>
+      <w:bookmarkEnd w:id="13"/>
     </w:p>
     <w:p>
       <w:pPr>
@@ -5153,7 +5536,7 @@
           <w:lang w:val="en-US"/>
         </w:rPr>
       </w:pPr>
-      <w:bookmarkStart w:id="13" w:name="_Toc3757910"/>
+      <w:bookmarkStart w:id="14" w:name="_Toc3805980"/>
       <w:r>
         <w:rPr>
           <w:lang w:val="en-US"/>
@@ -5172,7 +5555,7 @@
         </w:rPr>
         <w:t>mplification</w:t>
       </w:r>
-      <w:bookmarkEnd w:id="13"/>
+      <w:bookmarkEnd w:id="14"/>
     </w:p>
     <w:p>
       <w:pPr>
@@ -5334,7 +5717,7 @@
           </mc:Choice>
           <mc:Fallback>
             <w:pict>
-              <v:group w14:anchorId="388AA807" id="Groupe 41" o:spid="_x0000_s1026" style="position:absolute;margin-left:134pt;margin-top:94.6pt;width:140.9pt;height:156.9pt;z-index:251662336;mso-width-relative:margin;mso-height-relative:margin" coordsize="20859,23882" o:gfxdata="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">
+              <v:group w14:anchorId="61B20FC1" id="Groupe 41" o:spid="_x0000_s1026" style="position:absolute;margin-left:134pt;margin-top:94.6pt;width:140.9pt;height:156.9pt;z-index:251662336;mso-width-relative:margin;mso-height-relative:margin" coordsize="20859,23882" o:gfxdata="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">
                 <v:shapetype id="_x0000_t75" coordsize="21600,21600" o:spt="75" o:preferrelative="t" path="m@4@5l@4@11@9@11@9@5xe" filled="f" stroked="f">
                   <v:stroke joinstyle="miter"/>
                   <v:formulas>
@@ -5851,7 +6234,7 @@
           </mc:Choice>
           <mc:Fallback>
             <w:pict>
-              <v:group w14:anchorId="59873D94" id="Groupe 44" o:spid="_x0000_s1026" style="position:absolute;margin-left:145.1pt;margin-top:.25pt;width:128.45pt;height:159.1pt;z-index:251668480;mso-width-relative:margin;mso-height-relative:margin" coordsize="18002,23380" o:gfxdata="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">
+              <v:group w14:anchorId="28243327" id="Groupe 44" o:spid="_x0000_s1026" style="position:absolute;margin-left:145.1pt;margin-top:.25pt;width:128.45pt;height:159.1pt;z-index:251668480;mso-width-relative:margin;mso-height-relative:margin" coordsize="18002,23380" o:gfxdata="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">
                 <v:shape id="Image 3" o:spid="_x0000_s1027" type="#_x0000_t75" style="position:absolute;width:18002;height:23380;visibility:visible;mso-wrap-style:square" o:gfxdata="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">
                   <v:imagedata r:id="rId25" o:title=""/>
                 </v:shape>
@@ -6015,7 +6398,7 @@
           <w:lang w:val="en-CA"/>
         </w:rPr>
       </w:pPr>
-      <w:bookmarkStart w:id="14" w:name="_Toc3757911"/>
+      <w:bookmarkStart w:id="15" w:name="_Toc3805981"/>
       <w:r>
         <w:rPr>
           <w:lang w:val="en-CA"/>
@@ -6023,7 +6406,7 @@
         <w:lastRenderedPageBreak/>
         <w:t>Simulation</w:t>
       </w:r>
-      <w:bookmarkEnd w:id="14"/>
+      <w:bookmarkEnd w:id="15"/>
     </w:p>
     <w:p>
       <w:pPr>
@@ -6085,14 +6468,14 @@
           <w:lang w:val="en-CA"/>
         </w:rPr>
       </w:pPr>
-      <w:bookmarkStart w:id="15" w:name="_Toc3757912"/>
+      <w:bookmarkStart w:id="16" w:name="_Toc3805982"/>
       <w:r>
         <w:rPr>
           <w:lang w:val="en-CA"/>
         </w:rPr>
         <w:t>High pass filter</w:t>
       </w:r>
-      <w:bookmarkEnd w:id="15"/>
+      <w:bookmarkEnd w:id="16"/>
     </w:p>
     <w:p>
       <w:pPr>
@@ -6349,7 +6732,7 @@
           <w:lang w:val="en-CA"/>
         </w:rPr>
       </w:pPr>
-      <w:bookmarkStart w:id="16" w:name="_Toc3757913"/>
+      <w:bookmarkStart w:id="17" w:name="_Toc3805983"/>
       <w:r>
         <w:rPr>
           <w:lang w:val="en-CA"/>
@@ -6357,7 +6740,7 @@
         <w:lastRenderedPageBreak/>
         <w:t>Low pass filter</w:t>
       </w:r>
-      <w:bookmarkEnd w:id="16"/>
+      <w:bookmarkEnd w:id="17"/>
     </w:p>
     <w:p>
       <w:pPr>
@@ -6569,7 +6952,7 @@
           <w:lang w:val="en-CA"/>
         </w:rPr>
       </w:pPr>
-      <w:bookmarkStart w:id="17" w:name="_Toc3757914"/>
+      <w:bookmarkStart w:id="18" w:name="_Toc3805984"/>
       <w:r>
         <w:rPr>
           <w:lang w:val="en-CA"/>
@@ -6577,7 +6960,7 @@
         <w:lastRenderedPageBreak/>
         <w:t>Notch</w:t>
       </w:r>
-      <w:bookmarkEnd w:id="17"/>
+      <w:bookmarkEnd w:id="18"/>
     </w:p>
     <w:p>
       <w:pPr>
@@ -6790,7 +7173,7 @@
           <w:lang w:val="en-CA"/>
         </w:rPr>
       </w:pPr>
-      <w:bookmarkStart w:id="18" w:name="_Toc3757915"/>
+      <w:bookmarkStart w:id="19" w:name="_Toc3805985"/>
       <w:r>
         <w:rPr>
           <w:lang w:val="en-CA"/>
@@ -6798,7 +7181,7 @@
         <w:lastRenderedPageBreak/>
         <w:t>Complete circuit for 1 channel</w:t>
       </w:r>
-      <w:bookmarkEnd w:id="18"/>
+      <w:bookmarkEnd w:id="19"/>
     </w:p>
     <w:p>
       <w:pPr>
@@ -7046,7 +7429,7 @@
           <w:lang w:val="en-CA"/>
         </w:rPr>
       </w:pPr>
-      <w:bookmarkStart w:id="19" w:name="_Toc3757916"/>
+      <w:bookmarkStart w:id="20" w:name="_Toc3805986"/>
       <w:r>
         <w:rPr>
           <w:lang w:val="en-CA"/>
@@ -7060,7 +7443,7 @@
         </w:rPr>
         <w:t>Components</w:t>
       </w:r>
-      <w:bookmarkEnd w:id="19"/>
+      <w:bookmarkEnd w:id="20"/>
       <w:r>
         <w:rPr>
           <w:lang w:val="en-CA"/>
@@ -7075,14 +7458,14 @@
           <w:lang w:val="en-CA"/>
         </w:rPr>
       </w:pPr>
-      <w:bookmarkStart w:id="20" w:name="_Toc3757917"/>
+      <w:bookmarkStart w:id="21" w:name="_Toc3805987"/>
       <w:r>
         <w:rPr>
           <w:lang w:val="en-CA"/>
         </w:rPr>
         <w:t>Power supply</w:t>
       </w:r>
-      <w:bookmarkEnd w:id="20"/>
+      <w:bookmarkEnd w:id="21"/>
     </w:p>
     <w:p>
       <w:pPr>
@@ -7152,14 +7535,14 @@
           <w:lang w:val="en-CA"/>
         </w:rPr>
       </w:pPr>
-      <w:bookmarkStart w:id="21" w:name="_Toc3757918"/>
+      <w:bookmarkStart w:id="22" w:name="_Toc3805988"/>
       <w:r>
         <w:rPr>
           <w:lang w:val="en-CA"/>
         </w:rPr>
         <w:t>ADC</w:t>
       </w:r>
-      <w:bookmarkEnd w:id="21"/>
+      <w:bookmarkEnd w:id="22"/>
     </w:p>
     <w:p>
       <w:pPr>
@@ -7370,14 +7753,14 @@
           <w:lang w:val="en-CA"/>
         </w:rPr>
       </w:pPr>
-      <w:bookmarkStart w:id="22" w:name="_Toc3757919"/>
+      <w:bookmarkStart w:id="23" w:name="_Toc3805989"/>
       <w:r>
         <w:rPr>
           <w:lang w:val="en-CA"/>
         </w:rPr>
         <w:t>DC-to-DC converters</w:t>
       </w:r>
-      <w:bookmarkEnd w:id="22"/>
+      <w:bookmarkEnd w:id="23"/>
     </w:p>
     <w:p>
       <w:pPr>
@@ -7727,14 +8110,14 @@
           <w:lang w:val="en-CA"/>
         </w:rPr>
       </w:pPr>
-      <w:bookmarkStart w:id="23" w:name="_Toc3757920"/>
+      <w:bookmarkStart w:id="24" w:name="_Toc3805990"/>
       <w:r>
         <w:rPr>
           <w:lang w:val="en-CA"/>
         </w:rPr>
         <w:t>Protections</w:t>
       </w:r>
-      <w:bookmarkEnd w:id="23"/>
+      <w:bookmarkEnd w:id="24"/>
     </w:p>
     <w:p>
       <w:pPr>
@@ -7978,14 +8361,14 @@
           <w:lang w:val="en-CA"/>
         </w:rPr>
       </w:pPr>
-      <w:bookmarkStart w:id="24" w:name="_Toc3757921"/>
+      <w:bookmarkStart w:id="25" w:name="_Toc3805991"/>
       <w:r>
         <w:rPr>
           <w:lang w:val="en-CA"/>
         </w:rPr>
         <w:t>Schematic, layout and routing</w:t>
       </w:r>
-      <w:bookmarkEnd w:id="24"/>
+      <w:bookmarkEnd w:id="25"/>
     </w:p>
     <w:p>
       <w:pPr>
@@ -8388,7 +8771,7 @@
           <w:lang w:val="en-CA"/>
         </w:rPr>
       </w:pPr>
-      <w:bookmarkStart w:id="25" w:name="_Toc3757922"/>
+      <w:bookmarkStart w:id="26" w:name="_Toc3805992"/>
       <w:r>
         <w:rPr>
           <w:lang w:val="en-CA"/>
@@ -8396,15 +8779,84 @@
         <w:lastRenderedPageBreak/>
         <w:t>Testing</w:t>
       </w:r>
-      <w:bookmarkEnd w:id="25"/>
+      <w:bookmarkEnd w:id="26"/>
     </w:p>
     <w:p>
       <w:pPr>
         <w:rPr>
-          <w:rFonts w:asciiTheme="majorHAnsi" w:eastAsiaTheme="majorEastAsia" w:hAnsiTheme="majorHAnsi" w:cstheme="majorBidi"/>
-          <w:color w:val="2F5496" w:themeColor="accent1" w:themeShade="BF"/>
-          <w:sz w:val="26"/>
-          <w:szCs w:val="26"/>
+          <w:lang w:val="en-CA"/>
+        </w:rPr>
+      </w:pPr>
+      <w:r>
+        <w:rPr>
+          <w:lang w:val="en-CA"/>
+        </w:rPr>
+        <w:t xml:space="preserve">Test the circuit by connecting a sinusoidal signal with a waveform generator at the minimal tension (i.e. 20 mV) and at a frequency of 20 Hz. Connect the positive terminal of the waveform generator to the electrode 1 (on the “Electrodes” header) and the negative terminal to the reference electrode (on the “Electrodes header). Connect with </w:t>
+      </w:r>
+      <w:proofErr w:type="spellStart"/>
+      <w:r>
+        <w:rPr>
+          <w:lang w:val="en-CA"/>
+        </w:rPr>
+        <w:t>femalefemale</w:t>
+      </w:r>
+      <w:proofErr w:type="spellEnd"/>
+      <w:r>
+        <w:rPr>
+          <w:lang w:val="en-CA"/>
+        </w:rPr>
+        <w:t xml:space="preserve"> wires the GND and the </w:t>
+      </w:r>
+      <w:proofErr w:type="spellStart"/>
+      <w:r>
+        <w:rPr>
+          <w:lang w:val="en-CA"/>
+        </w:rPr>
+        <w:t>Vcc</w:t>
+      </w:r>
+      <w:proofErr w:type="spellEnd"/>
+      <w:r>
+        <w:rPr>
+          <w:lang w:val="en-CA"/>
+        </w:rPr>
+        <w:t xml:space="preserve"> (on the “Supply” header) to the </w:t>
+      </w:r>
+      <w:r>
+        <w:rPr>
+          <w:lang w:val="en-CA"/>
+        </w:rPr>
+        <w:t>9V battery</w:t>
+      </w:r>
+      <w:r>
+        <w:rPr>
+          <w:lang w:val="en-CA"/>
+        </w:rPr>
+        <w:t>. Connect the negative terminal of an oscilloscope to the GND and the positive terminal to the “E1” electrode (on the “</w:t>
+      </w:r>
+      <w:proofErr w:type="spellStart"/>
+      <w:r>
+        <w:rPr>
+          <w:lang w:val="en-CA"/>
+        </w:rPr>
+        <w:t>Sortie</w:t>
+      </w:r>
+      <w:r>
+        <w:rPr>
+          <w:lang w:val="en-CA"/>
+        </w:rPr>
+        <w:t>ADC</w:t>
+      </w:r>
+      <w:proofErr w:type="spellEnd"/>
+      <w:r>
+        <w:rPr>
+          <w:lang w:val="en-CA"/>
+        </w:rPr>
+        <w:t>” header). A square signal at 20 Hz should appear. Because the lowest amplitude generated by the instrument is much higher than an EEG signal (20 mV &gt;&gt; 100 µV), the output signal is saturated which explains the square form.</w:t>
+      </w:r>
+    </w:p>
+    <w:p>
+      <w:pPr>
+        <w:rPr>
           <w:lang w:val="en-CA"/>
         </w:rPr>
       </w:pPr>
@@ -8422,7 +8874,7 @@
           <w:lang w:val="en-CA"/>
         </w:rPr>
       </w:pPr>
-      <w:bookmarkStart w:id="26" w:name="_Toc3757923"/>
+      <w:bookmarkStart w:id="27" w:name="_Toc3805993"/>
       <w:r>
         <w:rPr>
           <w:lang w:val="en-CA"/>
@@ -8436,7 +8888,7 @@
         </w:rPr>
         <w:t>st</w:t>
       </w:r>
-      <w:bookmarkEnd w:id="26"/>
+      <w:bookmarkEnd w:id="27"/>
     </w:p>
     <w:p>
       <w:pPr>
@@ -8478,7 +8930,19 @@
         <w:rPr>
           <w:lang w:val="en-CA"/>
         </w:rPr>
-        <w:t xml:space="preserve">The total cost of the component, which were ordered on Digi-Key Electronics, is 157,06 CAN$. The PCB was printed by </w:t>
+        <w:t xml:space="preserve">The total cost of the component, which were ordered on Digi-Key Electronics, is 157,06 CAN$. </w:t>
+      </w:r>
+      <w:r>
+        <w:rPr>
+          <w:lang w:val="en-CA"/>
+        </w:rPr>
+        <w:t xml:space="preserve">The </w:t>
+      </w:r>
+      <w:r>
+        <w:rPr>
+          <w:lang w:val="en-CA"/>
+        </w:rPr>
+        <w:t xml:space="preserve">PCB was printed by </w:t>
       </w:r>
       <w:proofErr w:type="spellStart"/>
       <w:r>
@@ -8492,7 +8956,19 @@
         <w:rPr>
           <w:lang w:val="en-CA"/>
         </w:rPr>
-        <w:t xml:space="preserve"> Circuits Inc. for a cost of ####.</w:t>
+        <w:t xml:space="preserve"> Circuits Inc. </w:t>
+      </w:r>
+      <w:r>
+        <w:rPr>
+          <w:lang w:val="en-CA"/>
+        </w:rPr>
+        <w:t>for a fix cost of 225 CAN$ and 57,16$ per copy. The board cost can therefore be evaluated to 282,16 CAN$</w:t>
+      </w:r>
+      <w:r>
+        <w:rPr>
+          <w:lang w:val="en-CA"/>
+        </w:rPr>
+        <w:t xml:space="preserve">. The total cost of the board with the component is 439,21 CAN$. </w:t>
       </w:r>
     </w:p>
     <w:p>
@@ -8529,10 +9005,35 @@
     </w:p>
     <w:p>
       <w:pPr>
+        <w:jc w:val="center"/>
         <w:rPr>
           <w:lang w:val="en-CA"/>
         </w:rPr>
       </w:pPr>
+      <w:r>
+        <w:rPr>
+          <w:noProof/>
+        </w:rPr>
+        <w:drawing>
+          <wp:inline distT="0" distB="0" distL="0" distR="0" wp14:anchorId="116AC627" wp14:editId="48406E8E">
+            <wp:extent cx="4572000" cy="2743200"/>
+            <wp:effectExtent l="0" t="0" r="0" b="0"/>
+            <wp:docPr id="50" name="Graphique 50">
+              <a:extLst xmlns:a="http://schemas.openxmlformats.org/drawingml/2006/main">
+                <a:ext uri="{FF2B5EF4-FFF2-40B4-BE49-F238E27FC236}">
+                  <a16:creationId xmlns:a16="http://schemas.microsoft.com/office/drawing/2014/main" id="{B2203939-A29F-4D56-A59A-BCDB1C21AE40}"/>
+                </a:ext>
+              </a:extLst>
+            </wp:docPr>
+            <wp:cNvGraphicFramePr/>
+            <a:graphic xmlns:a="http://schemas.openxmlformats.org/drawingml/2006/main">
+              <a:graphicData uri="http://schemas.openxmlformats.org/drawingml/2006/chart">
+                <c:chart xmlns:c="http://schemas.openxmlformats.org/drawingml/2006/chart" xmlns:r="http://schemas.openxmlformats.org/officeDocument/2006/relationships" r:id="rId42"/>
+              </a:graphicData>
+            </a:graphic>
+          </wp:inline>
+        </w:drawing>
+      </w:r>
     </w:p>
     <w:p>
       <w:pPr>
@@ -8568,92 +9069,12 @@
     </w:p>
     <w:p>
       <w:pPr>
-        <w:jc w:val="left"/>
+        <w:pStyle w:val="Titre1"/>
         <w:rPr>
           <w:lang w:val="en-CA"/>
         </w:rPr>
       </w:pPr>
-    </w:p>
-    <w:p>
-      <w:pPr>
-        <w:jc w:val="left"/>
-        <w:rPr>
-          <w:lang w:val="en-CA"/>
-        </w:rPr>
-      </w:pPr>
-    </w:p>
-    <w:p>
-      <w:pPr>
-        <w:jc w:val="left"/>
-        <w:rPr>
-          <w:lang w:val="en-CA"/>
-        </w:rPr>
-      </w:pPr>
-    </w:p>
-    <w:p>
-      <w:pPr>
-        <w:jc w:val="left"/>
-        <w:rPr>
-          <w:lang w:val="en-CA"/>
-        </w:rPr>
-      </w:pPr>
-    </w:p>
-    <w:p>
-      <w:pPr>
-        <w:jc w:val="left"/>
-        <w:rPr>
-          <w:lang w:val="en-CA"/>
-        </w:rPr>
-      </w:pPr>
-    </w:p>
-    <w:p>
-      <w:pPr>
-        <w:jc w:val="left"/>
-        <w:rPr>
-          <w:lang w:val="en-CA"/>
-        </w:rPr>
-      </w:pPr>
-    </w:p>
-    <w:p>
-      <w:pPr>
-        <w:jc w:val="left"/>
-        <w:rPr>
-          <w:lang w:val="en-CA"/>
-        </w:rPr>
-      </w:pPr>
-    </w:p>
-    <w:p>
-      <w:pPr>
-        <w:jc w:val="left"/>
-        <w:rPr>
-          <w:lang w:val="en-CA"/>
-        </w:rPr>
-      </w:pPr>
-    </w:p>
-    <w:p>
-      <w:pPr>
-        <w:jc w:val="left"/>
-        <w:rPr>
-          <w:lang w:val="en-CA"/>
-        </w:rPr>
-      </w:pPr>
-    </w:p>
-    <w:p>
-      <w:pPr>
-        <w:jc w:val="left"/>
-        <w:rPr>
-          <w:lang w:val="en-CA"/>
-        </w:rPr>
-      </w:pPr>
-    </w:p>
-    <w:p>
-      <w:pPr>
-        <w:pStyle w:val="Titre1"/>
-        <w:rPr>
-          <w:lang w:val="en-CA"/>
-        </w:rPr>
-      </w:pPr>
-      <w:bookmarkStart w:id="27" w:name="_Toc3757924"/>
+      <w:bookmarkStart w:id="28" w:name="_Toc3805994"/>
       <w:r>
         <w:rPr>
           <w:lang w:val="en-CA"/>
@@ -8661,7 +9082,7 @@
         <w:lastRenderedPageBreak/>
         <w:t>Annexes</w:t>
       </w:r>
-      <w:bookmarkEnd w:id="27"/>
+      <w:bookmarkEnd w:id="28"/>
     </w:p>
     <w:p>
       <w:pPr>
@@ -8670,14 +9091,14 @@
           <w:lang w:val="en-CA"/>
         </w:rPr>
       </w:pPr>
-      <w:bookmarkStart w:id="28" w:name="_Toc3757925"/>
+      <w:bookmarkStart w:id="29" w:name="_Toc3805995"/>
       <w:r>
         <w:rPr>
           <w:lang w:val="en-CA"/>
         </w:rPr>
         <w:t>Table 1 : List of component of the PCB</w:t>
       </w:r>
-      <w:bookmarkEnd w:id="28"/>
+      <w:bookmarkEnd w:id="29"/>
     </w:p>
     <w:tbl>
       <w:tblPr>
@@ -17846,11 +18267,12 @@
     </w:p>
     <w:p>
       <w:pPr>
-        <w:pStyle w:val="Titre2"/>
+        <w:pStyle w:val="Titre1"/>
         <w:rPr>
           <w:lang w:val="en-CA"/>
         </w:rPr>
       </w:pPr>
+      <w:bookmarkStart w:id="30" w:name="_Toc3805996"/>
       <w:r>
         <w:rPr>
           <w:lang w:val="en-CA"/>
@@ -17858,15 +18280,7 @@
         <w:lastRenderedPageBreak/>
         <w:t>Reference</w:t>
       </w:r>
-    </w:p>
-    <w:p>
-      <w:pPr>
-        <w:rPr>
-          <w:lang w:val="en-CA"/>
-        </w:rPr>
-      </w:pPr>
-      <w:bookmarkStart w:id="29" w:name="_GoBack"/>
-      <w:bookmarkEnd w:id="29"/>
+      <w:bookmarkEnd w:id="30"/>
     </w:p>
     <w:p>
       <w:pPr>
@@ -17882,8 +18296,15 @@
         </w:rPr>
       </w:pPr>
     </w:p>
+    <w:p>
+      <w:pPr>
+        <w:rPr>
+          <w:lang w:val="en-CA"/>
+        </w:rPr>
+      </w:pPr>
+    </w:p>
     <w:sectPr>
-      <w:footerReference w:type="default" r:id="rId42"/>
+      <w:footerReference w:type="default" r:id="rId43"/>
       <w:pgSz w:w="12240" w:h="15840"/>
       <w:pgMar w:top="1440" w:right="1800" w:bottom="1440" w:left="1800" w:header="708" w:footer="708" w:gutter="0"/>
       <w:cols w:space="708"/>
@@ -19935,6 +20356,398 @@
 </c:chartSpace>
 </file>
 
+<file path=word/charts/chart2.xml><?xml version="1.0" encoding="utf-8"?>
+<c:chartSpace xmlns:c="http://schemas.openxmlformats.org/drawingml/2006/chart" xmlns:a="http://schemas.openxmlformats.org/drawingml/2006/main" xmlns:r="http://schemas.openxmlformats.org/officeDocument/2006/relationships" xmlns:c16r2="http://schemas.microsoft.com/office/drawing/2015/06/chart">
+  <c:date1904 val="0"/>
+  <c:lang val="fr-FR"/>
+  <c:roundedCorners val="0"/>
+  <mc:AlternateContent xmlns:mc="http://schemas.openxmlformats.org/markup-compatibility/2006">
+    <mc:Choice xmlns:c14="http://schemas.microsoft.com/office/drawing/2007/8/2/chart" Requires="c14">
+      <c14:style val="102"/>
+    </mc:Choice>
+    <mc:Fallback>
+      <c:style val="2"/>
+    </mc:Fallback>
+  </mc:AlternateContent>
+  <c:chart>
+    <c:title>
+      <c:tx>
+        <c:rich>
+          <a:bodyPr rot="0" spcFirstLastPara="1" vertOverflow="ellipsis" vert="horz" wrap="square" anchor="ctr" anchorCtr="1"/>
+          <a:lstStyle/>
+          <a:p>
+            <a:pPr>
+              <a:defRPr sz="1600" b="1" i="0" u="none" strike="noStrike" kern="1200" cap="all" baseline="0">
+                <a:solidFill>
+                  <a:schemeClr val="tx1">
+                    <a:lumMod val="65000"/>
+                    <a:lumOff val="35000"/>
+                  </a:schemeClr>
+                </a:solidFill>
+                <a:latin typeface="+mn-lt"/>
+                <a:ea typeface="+mn-ea"/>
+                <a:cs typeface="+mn-cs"/>
+              </a:defRPr>
+            </a:pPr>
+            <a:r>
+              <a:rPr lang="fr-CA" sz="1200" cap="none" baseline="0"/>
+              <a:t>Graph 2 : Repartition of Total Costs</a:t>
+            </a:r>
+          </a:p>
+        </c:rich>
+      </c:tx>
+      <c:overlay val="0"/>
+      <c:spPr>
+        <a:noFill/>
+        <a:ln>
+          <a:noFill/>
+        </a:ln>
+        <a:effectLst/>
+      </c:spPr>
+      <c:txPr>
+        <a:bodyPr rot="0" spcFirstLastPara="1" vertOverflow="ellipsis" vert="horz" wrap="square" anchor="ctr" anchorCtr="1"/>
+        <a:lstStyle/>
+        <a:p>
+          <a:pPr>
+            <a:defRPr sz="1600" b="1" i="0" u="none" strike="noStrike" kern="1200" cap="all" baseline="0">
+              <a:solidFill>
+                <a:schemeClr val="tx1">
+                  <a:lumMod val="65000"/>
+                  <a:lumOff val="35000"/>
+                </a:schemeClr>
+              </a:solidFill>
+              <a:latin typeface="+mn-lt"/>
+              <a:ea typeface="+mn-ea"/>
+              <a:cs typeface="+mn-cs"/>
+            </a:defRPr>
+          </a:pPr>
+          <a:endParaRPr lang="fr-FR"/>
+        </a:p>
+      </c:txPr>
+    </c:title>
+    <c:autoTitleDeleted val="0"/>
+    <c:view3D>
+      <c:rotX val="30"/>
+      <c:rotY val="0"/>
+      <c:depthPercent val="100"/>
+      <c:rAngAx val="0"/>
+    </c:view3D>
+    <c:floor>
+      <c:thickness val="0"/>
+      <c:spPr>
+        <a:noFill/>
+        <a:ln>
+          <a:noFill/>
+        </a:ln>
+        <a:effectLst/>
+        <a:sp3d/>
+      </c:spPr>
+    </c:floor>
+    <c:sideWall>
+      <c:thickness val="0"/>
+      <c:spPr>
+        <a:noFill/>
+        <a:ln>
+          <a:noFill/>
+        </a:ln>
+        <a:effectLst/>
+        <a:sp3d/>
+      </c:spPr>
+    </c:sideWall>
+    <c:backWall>
+      <c:thickness val="0"/>
+      <c:spPr>
+        <a:noFill/>
+        <a:ln>
+          <a:noFill/>
+        </a:ln>
+        <a:effectLst/>
+        <a:sp3d/>
+      </c:spPr>
+    </c:backWall>
+    <c:plotArea>
+      <c:layout/>
+      <c:pie3DChart>
+        <c:varyColors val="1"/>
+        <c:ser>
+          <c:idx val="0"/>
+          <c:order val="0"/>
+          <c:dPt>
+            <c:idx val="0"/>
+            <c:bubble3D val="0"/>
+            <c:spPr>
+              <a:solidFill>
+                <a:schemeClr val="accent1"/>
+              </a:solidFill>
+              <a:ln>
+                <a:noFill/>
+              </a:ln>
+              <a:effectLst>
+                <a:outerShdw blurRad="88900" sx="102000" sy="102000" algn="ctr" rotWithShape="0">
+                  <a:prstClr val="black">
+                    <a:alpha val="10000"/>
+                  </a:prstClr>
+                </a:outerShdw>
+              </a:effectLst>
+              <a:scene3d>
+                <a:camera prst="orthographicFront"/>
+                <a:lightRig rig="threePt" dir="t"/>
+              </a:scene3d>
+              <a:sp3d>
+                <a:bevelT w="127000" h="127000"/>
+                <a:bevelB w="127000" h="127000"/>
+              </a:sp3d>
+            </c:spPr>
+            <c:extLst>
+              <c:ext xmlns:c16="http://schemas.microsoft.com/office/drawing/2014/chart" uri="{C3380CC4-5D6E-409C-BE32-E72D297353CC}">
+                <c16:uniqueId val="{00000001-3D58-433B-B094-9ECB41E0D111}"/>
+              </c:ext>
+            </c:extLst>
+          </c:dPt>
+          <c:dPt>
+            <c:idx val="1"/>
+            <c:bubble3D val="0"/>
+            <c:spPr>
+              <a:solidFill>
+                <a:schemeClr val="accent2"/>
+              </a:solidFill>
+              <a:ln>
+                <a:noFill/>
+              </a:ln>
+              <a:effectLst>
+                <a:outerShdw blurRad="88900" sx="102000" sy="102000" algn="ctr" rotWithShape="0">
+                  <a:prstClr val="black">
+                    <a:alpha val="10000"/>
+                  </a:prstClr>
+                </a:outerShdw>
+              </a:effectLst>
+              <a:scene3d>
+                <a:camera prst="orthographicFront"/>
+                <a:lightRig rig="threePt" dir="t"/>
+              </a:scene3d>
+              <a:sp3d>
+                <a:bevelT w="127000" h="127000"/>
+                <a:bevelB w="127000" h="127000"/>
+              </a:sp3d>
+            </c:spPr>
+            <c:extLst>
+              <c:ext xmlns:c16="http://schemas.microsoft.com/office/drawing/2014/chart" uri="{C3380CC4-5D6E-409C-BE32-E72D297353CC}">
+                <c16:uniqueId val="{00000003-3D58-433B-B094-9ECB41E0D111}"/>
+              </c:ext>
+            </c:extLst>
+          </c:dPt>
+          <c:dLbls>
+            <c:dLbl>
+              <c:idx val="0"/>
+              <c:spPr>
+                <a:noFill/>
+                <a:ln>
+                  <a:noFill/>
+                </a:ln>
+                <a:effectLst/>
+              </c:spPr>
+              <c:txPr>
+                <a:bodyPr rot="0" spcFirstLastPara="1" vertOverflow="ellipsis" vert="horz" wrap="square" lIns="38100" tIns="19050" rIns="38100" bIns="19050" anchor="ctr" anchorCtr="1">
+                  <a:spAutoFit/>
+                </a:bodyPr>
+                <a:lstStyle/>
+                <a:p>
+                  <a:pPr>
+                    <a:defRPr sz="1000" b="1" i="0" u="none" strike="noStrike" kern="1200" spc="0" baseline="0">
+                      <a:solidFill>
+                        <a:schemeClr val="accent1"/>
+                      </a:solidFill>
+                      <a:latin typeface="+mn-lt"/>
+                      <a:ea typeface="+mn-ea"/>
+                      <a:cs typeface="+mn-cs"/>
+                    </a:defRPr>
+                  </a:pPr>
+                  <a:endParaRPr lang="fr-FR"/>
+                </a:p>
+              </c:txPr>
+              <c:dLblPos val="outEnd"/>
+              <c:showLegendKey val="0"/>
+              <c:showVal val="0"/>
+              <c:showCatName val="1"/>
+              <c:showSerName val="0"/>
+              <c:showPercent val="0"/>
+              <c:showBubbleSize val="0"/>
+              <c:extLst>
+                <c:ext xmlns:c16="http://schemas.microsoft.com/office/drawing/2014/chart" uri="{C3380CC4-5D6E-409C-BE32-E72D297353CC}">
+                  <c16:uniqueId val="{00000001-3D58-433B-B094-9ECB41E0D111}"/>
+                </c:ext>
+              </c:extLst>
+            </c:dLbl>
+            <c:dLbl>
+              <c:idx val="1"/>
+              <c:spPr>
+                <a:noFill/>
+                <a:ln>
+                  <a:noFill/>
+                </a:ln>
+                <a:effectLst/>
+              </c:spPr>
+              <c:txPr>
+                <a:bodyPr rot="0" spcFirstLastPara="1" vertOverflow="ellipsis" vert="horz" wrap="square" lIns="38100" tIns="19050" rIns="38100" bIns="19050" anchor="ctr" anchorCtr="1">
+                  <a:spAutoFit/>
+                </a:bodyPr>
+                <a:lstStyle/>
+                <a:p>
+                  <a:pPr>
+                    <a:defRPr sz="1000" b="1" i="0" u="none" strike="noStrike" kern="1200" spc="0" baseline="0">
+                      <a:solidFill>
+                        <a:schemeClr val="accent2"/>
+                      </a:solidFill>
+                      <a:latin typeface="+mn-lt"/>
+                      <a:ea typeface="+mn-ea"/>
+                      <a:cs typeface="+mn-cs"/>
+                    </a:defRPr>
+                  </a:pPr>
+                  <a:endParaRPr lang="fr-FR"/>
+                </a:p>
+              </c:txPr>
+              <c:dLblPos val="outEnd"/>
+              <c:showLegendKey val="0"/>
+              <c:showVal val="0"/>
+              <c:showCatName val="1"/>
+              <c:showSerName val="0"/>
+              <c:showPercent val="0"/>
+              <c:showBubbleSize val="0"/>
+              <c:extLst>
+                <c:ext xmlns:c16="http://schemas.microsoft.com/office/drawing/2014/chart" uri="{C3380CC4-5D6E-409C-BE32-E72D297353CC}">
+                  <c16:uniqueId val="{00000003-3D58-433B-B094-9ECB41E0D111}"/>
+                </c:ext>
+              </c:extLst>
+            </c:dLbl>
+            <c:spPr>
+              <a:noFill/>
+              <a:ln>
+                <a:noFill/>
+              </a:ln>
+              <a:effectLst/>
+            </c:spPr>
+            <c:dLblPos val="outEnd"/>
+            <c:showLegendKey val="0"/>
+            <c:showVal val="0"/>
+            <c:showCatName val="1"/>
+            <c:showSerName val="0"/>
+            <c:showPercent val="0"/>
+            <c:showBubbleSize val="0"/>
+            <c:showLeaderLines val="1"/>
+            <c:leaderLines>
+              <c:spPr>
+                <a:ln w="9525" cap="flat" cmpd="sng" algn="ctr">
+                  <a:solidFill>
+                    <a:schemeClr val="tx1">
+                      <a:lumMod val="35000"/>
+                      <a:lumOff val="65000"/>
+                    </a:schemeClr>
+                  </a:solidFill>
+                  <a:round/>
+                </a:ln>
+                <a:effectLst/>
+              </c:spPr>
+            </c:leaderLines>
+            <c:extLst>
+              <c:ext xmlns:c15="http://schemas.microsoft.com/office/drawing/2012/chart" uri="{CE6537A1-D6FC-4f65-9D91-7224C49458BB}"/>
+            </c:extLst>
+          </c:dLbls>
+          <c:cat>
+            <c:strRef>
+              <c:f>Feuil4!$H$38:$H$39</c:f>
+              <c:strCache>
+                <c:ptCount val="2"/>
+                <c:pt idx="0">
+                  <c:v>Board</c:v>
+                </c:pt>
+                <c:pt idx="1">
+                  <c:v>Components</c:v>
+                </c:pt>
+              </c:strCache>
+            </c:strRef>
+          </c:cat>
+          <c:val>
+            <c:numRef>
+              <c:f>Feuil4!$I$38:$I$39</c:f>
+              <c:numCache>
+                <c:formatCode>General</c:formatCode>
+                <c:ptCount val="2"/>
+                <c:pt idx="0">
+                  <c:v>282.16000000000003</c:v>
+                </c:pt>
+                <c:pt idx="1">
+                  <c:v>157.05250000000001</c:v>
+                </c:pt>
+              </c:numCache>
+            </c:numRef>
+          </c:val>
+          <c:extLst>
+            <c:ext xmlns:c16="http://schemas.microsoft.com/office/drawing/2014/chart" uri="{C3380CC4-5D6E-409C-BE32-E72D297353CC}">
+              <c16:uniqueId val="{00000004-3D58-433B-B094-9ECB41E0D111}"/>
+            </c:ext>
+          </c:extLst>
+        </c:ser>
+        <c:dLbls>
+          <c:dLblPos val="outEnd"/>
+          <c:showLegendKey val="0"/>
+          <c:showVal val="0"/>
+          <c:showCatName val="1"/>
+          <c:showSerName val="0"/>
+          <c:showPercent val="0"/>
+          <c:showBubbleSize val="0"/>
+          <c:showLeaderLines val="1"/>
+        </c:dLbls>
+      </c:pie3DChart>
+      <c:spPr>
+        <a:noFill/>
+        <a:ln>
+          <a:noFill/>
+        </a:ln>
+        <a:effectLst/>
+      </c:spPr>
+    </c:plotArea>
+    <c:plotVisOnly val="1"/>
+    <c:dispBlanksAs val="gap"/>
+    <c:extLst>
+      <c:ext xmlns:c16r3="http://schemas.microsoft.com/office/drawing/2017/03/chart" uri="{56B9EC1D-385E-4148-901F-78D8002777C0}">
+        <c16r3:dataDisplayOptions16>
+          <c16r3:dispNaAsBlank val="1"/>
+        </c16r3:dataDisplayOptions16>
+      </c:ext>
+    </c:extLst>
+    <c:showDLblsOverMax val="0"/>
+  </c:chart>
+  <c:spPr>
+    <a:solidFill>
+      <a:schemeClr val="bg1"/>
+    </a:solidFill>
+    <a:ln w="9525" cap="flat" cmpd="sng" algn="ctr">
+      <a:solidFill>
+        <a:schemeClr val="tx1">
+          <a:lumMod val="15000"/>
+          <a:lumOff val="85000"/>
+        </a:schemeClr>
+      </a:solidFill>
+      <a:round/>
+    </a:ln>
+    <a:effectLst/>
+  </c:spPr>
+  <c:txPr>
+    <a:bodyPr/>
+    <a:lstStyle/>
+    <a:p>
+      <a:pPr>
+        <a:defRPr/>
+      </a:pPr>
+      <a:endParaRPr lang="fr-FR"/>
+    </a:p>
+  </c:txPr>
+  <c:externalData r:id="rId3">
+    <c:autoUpdate val="0"/>
+  </c:externalData>
+</c:chartSpace>
+</file>
+
 <file path=word/charts/colors1.xml><?xml version="1.0" encoding="utf-8"?>
 <cs:colorStyle xmlns:cs="http://schemas.microsoft.com/office/drawing/2012/chartStyle" xmlns:a="http://schemas.openxmlformats.org/drawingml/2006/main" meth="cycle" id="10">
   <a:schemeClr val="accent1"/>
@@ -19975,7 +20788,567 @@
 </cs:colorStyle>
 </file>
 
+<file path=word/charts/colors2.xml><?xml version="1.0" encoding="utf-8"?>
+<cs:colorStyle xmlns:cs="http://schemas.microsoft.com/office/drawing/2012/chartStyle" xmlns:a="http://schemas.openxmlformats.org/drawingml/2006/main" meth="cycle" id="10">
+  <a:schemeClr val="accent1"/>
+  <a:schemeClr val="accent2"/>
+  <a:schemeClr val="accent3"/>
+  <a:schemeClr val="accent4"/>
+  <a:schemeClr val="accent5"/>
+  <a:schemeClr val="accent6"/>
+  <cs:variation/>
+  <cs:variation>
+    <a:lumMod val="60000"/>
+  </cs:variation>
+  <cs:variation>
+    <a:lumMod val="80000"/>
+    <a:lumOff val="20000"/>
+  </cs:variation>
+  <cs:variation>
+    <a:lumMod val="80000"/>
+  </cs:variation>
+  <cs:variation>
+    <a:lumMod val="60000"/>
+    <a:lumOff val="40000"/>
+  </cs:variation>
+  <cs:variation>
+    <a:lumMod val="50000"/>
+  </cs:variation>
+  <cs:variation>
+    <a:lumMod val="70000"/>
+    <a:lumOff val="30000"/>
+  </cs:variation>
+  <cs:variation>
+    <a:lumMod val="70000"/>
+  </cs:variation>
+  <cs:variation>
+    <a:lumMod val="50000"/>
+    <a:lumOff val="50000"/>
+  </cs:variation>
+</cs:colorStyle>
+</file>
+
 <file path=word/charts/style1.xml><?xml version="1.0" encoding="utf-8"?>
+<cs:chartStyle xmlns:cs="http://schemas.microsoft.com/office/drawing/2012/chartStyle" xmlns:a="http://schemas.openxmlformats.org/drawingml/2006/main" id="259">
+  <cs:axisTitle>
+    <cs:lnRef idx="0"/>
+    <cs:fillRef idx="0"/>
+    <cs:effectRef idx="0"/>
+    <cs:fontRef idx="minor">
+      <a:schemeClr val="tx1">
+        <a:lumMod val="65000"/>
+        <a:lumOff val="35000"/>
+      </a:schemeClr>
+    </cs:fontRef>
+    <cs:defRPr sz="900" kern="1200" cap="all"/>
+  </cs:axisTitle>
+  <cs:categoryAxis>
+    <cs:lnRef idx="0"/>
+    <cs:fillRef idx="0"/>
+    <cs:effectRef idx="0"/>
+    <cs:fontRef idx="minor">
+      <a:schemeClr val="tx1">
+        <a:lumMod val="65000"/>
+        <a:lumOff val="35000"/>
+      </a:schemeClr>
+    </cs:fontRef>
+    <cs:defRPr sz="900" kern="1200"/>
+  </cs:categoryAxis>
+  <cs:chartArea mods="allowNoFillOverride allowNoLineOverride">
+    <cs:lnRef idx="0"/>
+    <cs:fillRef idx="0"/>
+    <cs:effectRef idx="0"/>
+    <cs:fontRef idx="minor">
+      <a:schemeClr val="tx1"/>
+    </cs:fontRef>
+    <cs:spPr>
+      <a:solidFill>
+        <a:schemeClr val="bg1"/>
+      </a:solidFill>
+      <a:ln w="9525" cap="flat" cmpd="sng" algn="ctr">
+        <a:solidFill>
+          <a:schemeClr val="tx1">
+            <a:lumMod val="15000"/>
+            <a:lumOff val="85000"/>
+          </a:schemeClr>
+        </a:solidFill>
+        <a:round/>
+      </a:ln>
+    </cs:spPr>
+    <cs:defRPr sz="1000" kern="1200"/>
+  </cs:chartArea>
+  <cs:dataLabel>
+    <cs:lnRef idx="0"/>
+    <cs:fillRef idx="0"/>
+    <cs:effectRef idx="0"/>
+    <cs:fontRef idx="minor">
+      <cs:styleClr val="auto"/>
+    </cs:fontRef>
+    <cs:defRPr sz="1000" b="1" i="0" u="none" strike="noStrike" kern="1200" spc="0" baseline="0"/>
+  </cs:dataLabel>
+  <cs:dataLabelCallout>
+    <cs:lnRef idx="0">
+      <cs:styleClr val="auto"/>
+    </cs:lnRef>
+    <cs:fillRef idx="0"/>
+    <cs:effectRef idx="0"/>
+    <cs:fontRef idx="minor">
+      <cs:styleClr val="auto"/>
+    </cs:fontRef>
+    <cs:spPr>
+      <a:solidFill>
+        <a:schemeClr val="lt1"/>
+      </a:solidFill>
+      <a:ln>
+        <a:solidFill>
+          <a:schemeClr val="phClr"/>
+        </a:solidFill>
+      </a:ln>
+    </cs:spPr>
+    <cs:defRPr sz="1000" b="1" kern="1200"/>
+    <cs:bodyPr rot="0" spcFirstLastPara="1" vertOverflow="clip" horzOverflow="clip" vert="horz" wrap="square" lIns="36576" tIns="18288" rIns="36576" bIns="18288" anchor="ctr" anchorCtr="1">
+      <a:spAutoFit/>
+    </cs:bodyPr>
+  </cs:dataLabelCallout>
+  <cs:dataPoint>
+    <cs:lnRef idx="0"/>
+    <cs:fillRef idx="0">
+      <cs:styleClr val="auto"/>
+    </cs:fillRef>
+    <cs:effectRef idx="0"/>
+    <cs:fontRef idx="minor">
+      <a:schemeClr val="dk1"/>
+    </cs:fontRef>
+    <cs:spPr>
+      <a:solidFill>
+        <a:schemeClr val="phClr"/>
+      </a:solidFill>
+      <a:effectLst>
+        <a:outerShdw blurRad="63500" sx="102000" sy="102000" algn="ctr" rotWithShape="0">
+          <a:prstClr val="black">
+            <a:alpha val="20000"/>
+          </a:prstClr>
+        </a:outerShdw>
+      </a:effectLst>
+    </cs:spPr>
+  </cs:dataPoint>
+  <cs:dataPoint3D>
+    <cs:lnRef idx="0"/>
+    <cs:fillRef idx="0">
+      <cs:styleClr val="auto"/>
+    </cs:fillRef>
+    <cs:effectRef idx="0"/>
+    <cs:fontRef idx="minor">
+      <a:schemeClr val="dk1"/>
+    </cs:fontRef>
+    <cs:spPr>
+      <a:solidFill>
+        <a:schemeClr val="phClr"/>
+      </a:solidFill>
+      <a:effectLst>
+        <a:outerShdw blurRad="88900" sx="102000" sy="102000" algn="ctr" rotWithShape="0">
+          <a:prstClr val="black">
+            <a:alpha val="10000"/>
+          </a:prstClr>
+        </a:outerShdw>
+      </a:effectLst>
+      <a:scene3d>
+        <a:camera prst="orthographicFront"/>
+        <a:lightRig rig="threePt" dir="t"/>
+      </a:scene3d>
+      <a:sp3d>
+        <a:bevelT w="127000" h="127000"/>
+        <a:bevelB w="127000" h="127000"/>
+      </a:sp3d>
+    </cs:spPr>
+  </cs:dataPoint3D>
+  <cs:dataPointLine>
+    <cs:lnRef idx="0">
+      <cs:styleClr val="auto"/>
+    </cs:lnRef>
+    <cs:fillRef idx="0"/>
+    <cs:effectRef idx="0"/>
+    <cs:fontRef idx="minor">
+      <a:schemeClr val="dk1"/>
+    </cs:fontRef>
+    <cs:spPr>
+      <a:ln w="28575" cap="rnd">
+        <a:solidFill>
+          <a:schemeClr val="phClr"/>
+        </a:solidFill>
+        <a:round/>
+      </a:ln>
+    </cs:spPr>
+  </cs:dataPointLine>
+  <cs:dataPointMarker>
+    <cs:lnRef idx="0"/>
+    <cs:fillRef idx="0">
+      <cs:styleClr val="auto"/>
+    </cs:fillRef>
+    <cs:effectRef idx="0"/>
+    <cs:fontRef idx="minor">
+      <a:schemeClr val="dk1"/>
+    </cs:fontRef>
+    <cs:spPr>
+      <a:solidFill>
+        <a:schemeClr val="phClr"/>
+      </a:solidFill>
+      <a:ln w="9525">
+        <a:solidFill>
+          <a:schemeClr val="lt1"/>
+        </a:solidFill>
+      </a:ln>
+    </cs:spPr>
+  </cs:dataPointMarker>
+  <cs:dataPointMarkerLayout symbol="circle" size="6"/>
+  <cs:dataPointWireframe>
+    <cs:lnRef idx="0">
+      <cs:styleClr val="auto"/>
+    </cs:lnRef>
+    <cs:fillRef idx="0"/>
+    <cs:effectRef idx="0"/>
+    <cs:fontRef idx="minor">
+      <a:schemeClr val="dk1"/>
+    </cs:fontRef>
+    <cs:spPr>
+      <a:ln w="9525" cap="rnd">
+        <a:solidFill>
+          <a:schemeClr val="phClr"/>
+        </a:solidFill>
+        <a:round/>
+      </a:ln>
+    </cs:spPr>
+  </cs:dataPointWireframe>
+  <cs:dataTable>
+    <cs:lnRef idx="0"/>
+    <cs:fillRef idx="0"/>
+    <cs:effectRef idx="0"/>
+    <cs:fontRef idx="minor">
+      <a:schemeClr val="tx1">
+        <a:lumMod val="65000"/>
+        <a:lumOff val="35000"/>
+      </a:schemeClr>
+    </cs:fontRef>
+    <cs:spPr>
+      <a:noFill/>
+      <a:ln w="9525" cap="flat" cmpd="sng" algn="ctr">
+        <a:solidFill>
+          <a:schemeClr val="tx1">
+            <a:lumMod val="15000"/>
+            <a:lumOff val="85000"/>
+          </a:schemeClr>
+        </a:solidFill>
+        <a:round/>
+      </a:ln>
+    </cs:spPr>
+    <cs:defRPr sz="900" kern="1200"/>
+  </cs:dataTable>
+  <cs:downBar>
+    <cs:lnRef idx="0"/>
+    <cs:fillRef idx="0"/>
+    <cs:effectRef idx="0"/>
+    <cs:fontRef idx="minor">
+      <a:schemeClr val="tx1"/>
+    </cs:fontRef>
+    <cs:spPr>
+      <a:solidFill>
+        <a:schemeClr val="dk1">
+          <a:lumMod val="75000"/>
+          <a:lumOff val="25000"/>
+        </a:schemeClr>
+      </a:solidFill>
+      <a:ln w="9525" cap="flat" cmpd="sng" algn="ctr">
+        <a:solidFill>
+          <a:schemeClr val="tx1">
+            <a:lumMod val="65000"/>
+            <a:lumOff val="35000"/>
+          </a:schemeClr>
+        </a:solidFill>
+        <a:round/>
+      </a:ln>
+    </cs:spPr>
+  </cs:downBar>
+  <cs:dropLine>
+    <cs:lnRef idx="0"/>
+    <cs:fillRef idx="0"/>
+    <cs:effectRef idx="0"/>
+    <cs:fontRef idx="minor">
+      <a:schemeClr val="tx1"/>
+    </cs:fontRef>
+    <cs:spPr>
+      <a:ln w="9525" cap="flat" cmpd="sng" algn="ctr">
+        <a:solidFill>
+          <a:schemeClr val="tx1">
+            <a:lumMod val="35000"/>
+            <a:lumOff val="65000"/>
+          </a:schemeClr>
+        </a:solidFill>
+        <a:round/>
+      </a:ln>
+    </cs:spPr>
+  </cs:dropLine>
+  <cs:errorBar>
+    <cs:lnRef idx="0"/>
+    <cs:fillRef idx="0"/>
+    <cs:effectRef idx="0"/>
+    <cs:fontRef idx="minor">
+      <a:schemeClr val="tx1"/>
+    </cs:fontRef>
+    <cs:spPr>
+      <a:ln w="9525" cap="flat" cmpd="sng" algn="ctr">
+        <a:solidFill>
+          <a:schemeClr val="tx1">
+            <a:lumMod val="65000"/>
+            <a:lumOff val="35000"/>
+          </a:schemeClr>
+        </a:solidFill>
+        <a:round/>
+      </a:ln>
+    </cs:spPr>
+  </cs:errorBar>
+  <cs:floor>
+    <cs:lnRef idx="0"/>
+    <cs:fillRef idx="0"/>
+    <cs:effectRef idx="0"/>
+    <cs:fontRef idx="minor">
+      <a:schemeClr val="tx1"/>
+    </cs:fontRef>
+    <cs:spPr>
+      <a:noFill/>
+      <a:ln>
+        <a:noFill/>
+      </a:ln>
+    </cs:spPr>
+  </cs:floor>
+  <cs:gridlineMajor>
+    <cs:lnRef idx="0"/>
+    <cs:fillRef idx="0"/>
+    <cs:effectRef idx="0"/>
+    <cs:fontRef idx="minor">
+      <a:schemeClr val="tx1"/>
+    </cs:fontRef>
+    <cs:spPr>
+      <a:ln w="9525" cap="flat" cmpd="sng" algn="ctr">
+        <a:solidFill>
+          <a:schemeClr val="tx1">
+            <a:lumMod val="15000"/>
+            <a:lumOff val="85000"/>
+          </a:schemeClr>
+        </a:solidFill>
+        <a:round/>
+      </a:ln>
+    </cs:spPr>
+  </cs:gridlineMajor>
+  <cs:gridlineMinor>
+    <cs:lnRef idx="0"/>
+    <cs:fillRef idx="0"/>
+    <cs:effectRef idx="0"/>
+    <cs:fontRef idx="minor">
+      <a:schemeClr val="tx1"/>
+    </cs:fontRef>
+    <cs:spPr>
+      <a:ln w="9525" cap="flat" cmpd="sng" algn="ctr">
+        <a:solidFill>
+          <a:schemeClr val="tx1">
+            <a:lumMod val="5000"/>
+            <a:lumOff val="95000"/>
+          </a:schemeClr>
+        </a:solidFill>
+        <a:round/>
+      </a:ln>
+    </cs:spPr>
+  </cs:gridlineMinor>
+  <cs:hiLoLine>
+    <cs:lnRef idx="0"/>
+    <cs:fillRef idx="0"/>
+    <cs:effectRef idx="0"/>
+    <cs:fontRef idx="minor">
+      <a:schemeClr val="tx1"/>
+    </cs:fontRef>
+    <cs:spPr>
+      <a:ln w="9525" cap="flat" cmpd="sng" algn="ctr">
+        <a:solidFill>
+          <a:schemeClr val="tx1">
+            <a:lumMod val="50000"/>
+            <a:lumOff val="50000"/>
+          </a:schemeClr>
+        </a:solidFill>
+        <a:round/>
+      </a:ln>
+    </cs:spPr>
+  </cs:hiLoLine>
+  <cs:leaderLine>
+    <cs:lnRef idx="0"/>
+    <cs:fillRef idx="0"/>
+    <cs:effectRef idx="0"/>
+    <cs:fontRef idx="minor">
+      <a:schemeClr val="tx1"/>
+    </cs:fontRef>
+    <cs:spPr>
+      <a:ln w="9525" cap="flat" cmpd="sng" algn="ctr">
+        <a:solidFill>
+          <a:schemeClr val="tx1">
+            <a:lumMod val="35000"/>
+            <a:lumOff val="65000"/>
+          </a:schemeClr>
+        </a:solidFill>
+        <a:round/>
+      </a:ln>
+    </cs:spPr>
+  </cs:leaderLine>
+  <cs:legend>
+    <cs:lnRef idx="0"/>
+    <cs:fillRef idx="0"/>
+    <cs:effectRef idx="0"/>
+    <cs:fontRef idx="minor">
+      <a:schemeClr val="tx1">
+        <a:lumMod val="65000"/>
+        <a:lumOff val="35000"/>
+      </a:schemeClr>
+    </cs:fontRef>
+    <cs:defRPr sz="900" kern="1200"/>
+  </cs:legend>
+  <cs:plotArea mods="allowNoFillOverride allowNoLineOverride">
+    <cs:lnRef idx="0"/>
+    <cs:fillRef idx="0"/>
+    <cs:effectRef idx="0"/>
+    <cs:fontRef idx="minor">
+      <a:schemeClr val="dk1"/>
+    </cs:fontRef>
+  </cs:plotArea>
+  <cs:plotArea3D mods="allowNoFillOverride allowNoLineOverride">
+    <cs:lnRef idx="0"/>
+    <cs:fillRef idx="0"/>
+    <cs:effectRef idx="0"/>
+    <cs:fontRef idx="minor">
+      <a:schemeClr val="dk1"/>
+    </cs:fontRef>
+  </cs:plotArea3D>
+  <cs:seriesAxis>
+    <cs:lnRef idx="0"/>
+    <cs:fillRef idx="0"/>
+    <cs:effectRef idx="0"/>
+    <cs:fontRef idx="minor">
+      <a:schemeClr val="tx1">
+        <a:lumMod val="65000"/>
+        <a:lumOff val="35000"/>
+      </a:schemeClr>
+    </cs:fontRef>
+    <cs:defRPr sz="900" kern="1200"/>
+  </cs:seriesAxis>
+  <cs:seriesLine>
+    <cs:lnRef idx="0"/>
+    <cs:fillRef idx="0"/>
+    <cs:effectRef idx="0"/>
+    <cs:fontRef idx="minor">
+      <a:schemeClr val="tx1"/>
+    </cs:fontRef>
+    <cs:spPr>
+      <a:ln w="9525" cap="flat" cmpd="sng" algn="ctr">
+        <a:solidFill>
+          <a:schemeClr val="tx1">
+            <a:lumMod val="35000"/>
+            <a:lumOff val="65000"/>
+          </a:schemeClr>
+        </a:solidFill>
+        <a:round/>
+      </a:ln>
+    </cs:spPr>
+  </cs:seriesLine>
+  <cs:title>
+    <cs:lnRef idx="0"/>
+    <cs:fillRef idx="0"/>
+    <cs:effectRef idx="0"/>
+    <cs:fontRef idx="minor">
+      <a:schemeClr val="tx1">
+        <a:lumMod val="65000"/>
+        <a:lumOff val="35000"/>
+      </a:schemeClr>
+    </cs:fontRef>
+    <cs:defRPr sz="1600" b="1" kern="1200" cap="all" baseline="0"/>
+  </cs:title>
+  <cs:trendline>
+    <cs:lnRef idx="0">
+      <cs:styleClr val="auto"/>
+    </cs:lnRef>
+    <cs:fillRef idx="0"/>
+    <cs:effectRef idx="0"/>
+    <cs:fontRef idx="minor">
+      <a:schemeClr val="tx1"/>
+    </cs:fontRef>
+    <cs:spPr>
+      <a:ln w="19050" cap="rnd">
+        <a:solidFill>
+          <a:schemeClr val="phClr"/>
+        </a:solidFill>
+        <a:prstDash val="sysDash"/>
+      </a:ln>
+    </cs:spPr>
+  </cs:trendline>
+  <cs:trendlineLabel>
+    <cs:lnRef idx="0"/>
+    <cs:fillRef idx="0"/>
+    <cs:effectRef idx="0"/>
+    <cs:fontRef idx="minor">
+      <a:schemeClr val="tx1">
+        <a:lumMod val="65000"/>
+        <a:lumOff val="35000"/>
+      </a:schemeClr>
+    </cs:fontRef>
+    <cs:defRPr sz="900" kern="1200"/>
+  </cs:trendlineLabel>
+  <cs:upBar>
+    <cs:lnRef idx="0"/>
+    <cs:fillRef idx="0"/>
+    <cs:effectRef idx="0"/>
+    <cs:fontRef idx="minor">
+      <a:schemeClr val="tx1"/>
+    </cs:fontRef>
+    <cs:spPr>
+      <a:solidFill>
+        <a:schemeClr val="lt1"/>
+      </a:solidFill>
+      <a:ln w="9525" cap="flat" cmpd="sng" algn="ctr">
+        <a:solidFill>
+          <a:schemeClr val="tx1">
+            <a:lumMod val="65000"/>
+            <a:lumOff val="35000"/>
+          </a:schemeClr>
+        </a:solidFill>
+        <a:round/>
+      </a:ln>
+    </cs:spPr>
+  </cs:upBar>
+  <cs:valueAxis>
+    <cs:lnRef idx="0"/>
+    <cs:fillRef idx="0"/>
+    <cs:effectRef idx="0"/>
+    <cs:fontRef idx="minor">
+      <a:schemeClr val="tx1">
+        <a:lumMod val="65000"/>
+        <a:lumOff val="35000"/>
+      </a:schemeClr>
+    </cs:fontRef>
+    <cs:defRPr sz="900" kern="1200"/>
+  </cs:valueAxis>
+  <cs:wall>
+    <cs:lnRef idx="0"/>
+    <cs:fillRef idx="0"/>
+    <cs:effectRef idx="0"/>
+    <cs:fontRef idx="minor">
+      <a:schemeClr val="tx1"/>
+    </cs:fontRef>
+    <cs:spPr>
+      <a:noFill/>
+      <a:ln>
+        <a:noFill/>
+      </a:ln>
+    </cs:spPr>
+  </cs:wall>
+</cs:chartStyle>
+</file>
+
+<file path=word/charts/style2.xml><?xml version="1.0" encoding="utf-8"?>
 <cs:chartStyle xmlns:cs="http://schemas.microsoft.com/office/drawing/2012/chartStyle" xmlns:a="http://schemas.openxmlformats.org/drawingml/2006/main" id="259">
   <cs:axisTitle>
     <cs:lnRef idx="0"/>
@@ -20795,7 +22168,7 @@
 </file>
 
 <file path=customXml/itemProps1.xml><?xml version="1.0" encoding="utf-8"?>
-<ds:datastoreItem xmlns:ds="http://schemas.openxmlformats.org/officeDocument/2006/customXml" ds:itemID="{AD117857-6659-42AC-9359-112B55A32C5E}">
+<ds:datastoreItem xmlns:ds="http://schemas.openxmlformats.org/officeDocument/2006/customXml" ds:itemID="{1BA113EE-31C2-47E0-824E-01D2EA96584A}">
   <ds:schemaRefs>
     <ds:schemaRef ds:uri="http://schemas.openxmlformats.org/officeDocument/2006/bibliography"/>
   </ds:schemaRefs>

</xml_diff>

<commit_message>
Added ADC-Arduino communication section
</commit_message>
<xml_diff>
--- a/Documentation/Compétition 2019/Circuit design.docx
+++ b/Documentation/Compétition 2019/Circuit design.docx
@@ -183,8 +183,6 @@
         </w:rPr>
         <w:tab/>
       </w:r>
-      <w:bookmarkStart w:id="0" w:name="_GoBack"/>
-      <w:bookmarkEnd w:id="0"/>
     </w:p>
     <w:sdt>
       <w:sdtPr>
@@ -3835,8 +3833,8 @@
           <w:lang w:val="en-CA"/>
         </w:rPr>
       </w:pPr>
-      <w:bookmarkStart w:id="1" w:name="_Toc3757665"/>
-      <w:bookmarkStart w:id="2" w:name="_Toc4704636"/>
+      <w:bookmarkStart w:id="0" w:name="_Toc3757665"/>
+      <w:bookmarkStart w:id="1" w:name="_Toc4704636"/>
       <w:r>
         <w:rPr>
           <w:lang w:val="en-CA"/>
@@ -3860,13 +3858,27 @@
         <w:rPr>
           <w:lang w:val="en-CA"/>
         </w:rPr>
-        <w:t xml:space="preserve">Main PCB </w:t>
-      </w:r>
-      <w:r>
-        <w:rPr>
-          <w:lang w:val="en-CA"/>
-        </w:rPr>
-        <w:t xml:space="preserve"> – </w:t>
+        <w:t xml:space="preserve">Main </w:t>
+      </w:r>
+      <w:proofErr w:type="gramStart"/>
+      <w:r>
+        <w:rPr>
+          <w:lang w:val="en-CA"/>
+        </w:rPr>
+        <w:t xml:space="preserve">PCB </w:t>
+      </w:r>
+      <w:r>
+        <w:rPr>
+          <w:lang w:val="en-CA"/>
+        </w:rPr>
+        <w:t xml:space="preserve"> –</w:t>
+      </w:r>
+      <w:proofErr w:type="gramEnd"/>
+      <w:r>
+        <w:rPr>
+          <w:lang w:val="en-CA"/>
+        </w:rPr>
+        <w:t xml:space="preserve"> </w:t>
       </w:r>
       <w:r>
         <w:rPr>
@@ -3892,34 +3904,309 @@
         </w:rPr>
         <w:t>hallenge 2019</w:t>
       </w:r>
+      <w:bookmarkEnd w:id="0"/>
       <w:bookmarkEnd w:id="1"/>
+    </w:p>
+    <w:p>
+      <w:pPr>
+        <w:pStyle w:val="Titre2"/>
+        <w:rPr>
+          <w:lang w:val="en-US"/>
+        </w:rPr>
+      </w:pPr>
+      <w:bookmarkStart w:id="2" w:name="_Toc4704637"/>
+      <w:r>
+        <w:rPr>
+          <w:lang w:val="en-US"/>
+        </w:rPr>
+        <w:t xml:space="preserve">Overview of the </w:t>
+      </w:r>
+      <w:r>
+        <w:rPr>
+          <w:lang w:val="en-US"/>
+        </w:rPr>
+        <w:t>C</w:t>
+      </w:r>
+      <w:r>
+        <w:rPr>
+          <w:lang w:val="en-US"/>
+        </w:rPr>
+        <w:t>ircuit</w:t>
+      </w:r>
       <w:bookmarkEnd w:id="2"/>
     </w:p>
     <w:p>
       <w:pPr>
+        <w:rPr>
+          <w:lang w:val="en-US"/>
+        </w:rPr>
+      </w:pPr>
+      <w:r>
+        <w:rPr>
+          <w:lang w:val="en-US"/>
+        </w:rPr>
+        <w:t xml:space="preserve">PolyCortex is a neurotechnology student organization that partakes in the </w:t>
+      </w:r>
+      <w:proofErr w:type="spellStart"/>
+      <w:r>
+        <w:rPr>
+          <w:lang w:val="en-US"/>
+        </w:rPr>
+        <w:t>NeuroTechX</w:t>
+      </w:r>
+      <w:proofErr w:type="spellEnd"/>
+      <w:r>
+        <w:rPr>
+          <w:lang w:val="en-US"/>
+        </w:rPr>
+        <w:t xml:space="preserve"> Fixed and Open Challenge competitions. The electronic team tasked with designing the circuit and PCB for the acquisition of EEG signal</w:t>
+      </w:r>
+      <w:r>
+        <w:rPr>
+          <w:lang w:val="en-US"/>
+        </w:rPr>
+        <w:t xml:space="preserve"> (Fixed Challenge)</w:t>
+      </w:r>
+      <w:r>
+        <w:rPr>
+          <w:lang w:val="en-US"/>
+        </w:rPr>
+        <w:t xml:space="preserve"> works along</w:t>
+      </w:r>
+      <w:r>
+        <w:rPr>
+          <w:lang w:val="en-US"/>
+        </w:rPr>
+        <w:t>side</w:t>
+      </w:r>
+      <w:r>
+        <w:rPr>
+          <w:lang w:val="en-US"/>
+        </w:rPr>
+        <w:t xml:space="preserve"> </w:t>
+      </w:r>
+      <w:r>
+        <w:rPr>
+          <w:lang w:val="en-US"/>
+        </w:rPr>
+        <w:t xml:space="preserve">the </w:t>
+      </w:r>
+      <w:r>
+        <w:rPr>
+          <w:lang w:val="en-US"/>
+        </w:rPr>
+        <w:t xml:space="preserve">informatic team </w:t>
+      </w:r>
+      <w:r>
+        <w:rPr>
+          <w:lang w:val="en-US"/>
+        </w:rPr>
+        <w:t xml:space="preserve">in charge of programming an interface to visualize the signal. </w:t>
+      </w:r>
+    </w:p>
+    <w:p>
+      <w:pPr>
+        <w:rPr>
+          <w:lang w:val="en-CA"/>
+        </w:rPr>
+      </w:pPr>
+      <w:r>
+        <w:rPr>
+          <w:lang w:val="en-US"/>
+        </w:rPr>
+        <w:t xml:space="preserve">The circuit PolyCortex has design for this year’s fixed challenge is detailed in this document. It is composed of 4 separate channels that can be wired to electrodes. Each channel includes filtering components (common mode chokes, RF filters), instrumentation amplifiers, </w:t>
+      </w:r>
+      <w:r>
+        <w:rPr>
+          <w:lang w:val="en-US"/>
+        </w:rPr>
+        <w:t xml:space="preserve">various filters (high pass, low pass and notch) and a final amplification stage. Once the signal is treated and amplified, it is directed to the ADC which converts the signal from analog to digital in order to be forwarded to the interface for visualization. The circuit is powered by a 9V battery. However, the ADC is powered by </w:t>
+      </w:r>
+      <w:r>
+        <w:rPr>
+          <w:rFonts w:cstheme="minorHAnsi"/>
+          <w:lang w:val="en-US"/>
+        </w:rPr>
+        <w:t>±</w:t>
+      </w:r>
+      <w:r>
+        <w:rPr>
+          <w:lang w:val="en-US"/>
+        </w:rPr>
+        <w:t>2.5V obtained with DC-to-DC converters included in the circuit. To insure the grounding standard of the board, a right leg driver (RLD) circuit configuration has been added to the board. Lastly, the subject wearing the electrodes is protected by a tr</w:t>
+      </w:r>
+      <w:proofErr w:type="spellStart"/>
+      <w:r>
+        <w:rPr>
+          <w:lang w:val="en-CA"/>
+        </w:rPr>
+        <w:t>ansient</w:t>
+      </w:r>
+      <w:proofErr w:type="spellEnd"/>
+      <w:r>
+        <w:rPr>
+          <w:lang w:val="en-CA"/>
+        </w:rPr>
+        <w:t xml:space="preserve"> voltage suppressor (TVS). </w:t>
+      </w:r>
+    </w:p>
+    <w:p>
+      <w:pPr>
+        <w:rPr>
+          <w:lang w:val="en-US"/>
+        </w:rPr>
+      </w:pPr>
+      <w:r>
+        <w:rPr>
+          <w:lang w:val="en-CA"/>
+        </w:rPr>
+        <w:t xml:space="preserve">The conception of the circuit was simulated with </w:t>
+      </w:r>
+      <w:proofErr w:type="spellStart"/>
+      <w:r>
+        <w:rPr>
+          <w:lang w:val="en-CA"/>
+        </w:rPr>
+        <w:t>LTspice</w:t>
+      </w:r>
+      <w:proofErr w:type="spellEnd"/>
+      <w:r>
+        <w:rPr>
+          <w:lang w:val="en-CA"/>
+        </w:rPr>
+        <w:t xml:space="preserve"> and implemented in the </w:t>
+      </w:r>
+      <w:proofErr w:type="spellStart"/>
+      <w:r>
+        <w:rPr>
+          <w:lang w:val="en-CA"/>
+        </w:rPr>
+        <w:t>DipTrace</w:t>
+      </w:r>
+      <w:proofErr w:type="spellEnd"/>
+      <w:r>
+        <w:rPr>
+          <w:lang w:val="en-CA"/>
+        </w:rPr>
+        <w:t xml:space="preserve"> software, which allows the creation of a schematic and layout of the PCB. It was printed by </w:t>
+      </w:r>
+      <w:proofErr w:type="spellStart"/>
+      <w:r>
+        <w:rPr>
+          <w:lang w:val="en-CA"/>
+        </w:rPr>
+        <w:t>Labo</w:t>
+      </w:r>
+      <w:proofErr w:type="spellEnd"/>
+      <w:r>
+        <w:rPr>
+          <w:lang w:val="en-CA"/>
+        </w:rPr>
+        <w:t xml:space="preserve"> Circuits Inc. and the components ordered from Digi</w:t>
+      </w:r>
+      <w:r>
+        <w:rPr>
+          <w:lang w:val="en-CA"/>
+        </w:rPr>
+        <w:t>-</w:t>
+      </w:r>
+      <w:r>
+        <w:rPr>
+          <w:lang w:val="en-CA"/>
+        </w:rPr>
+        <w:t xml:space="preserve">Key </w:t>
+      </w:r>
+      <w:r>
+        <w:rPr>
+          <w:lang w:val="en-CA"/>
+        </w:rPr>
+        <w:t xml:space="preserve">Electronics </w:t>
+      </w:r>
+      <w:r>
+        <w:rPr>
+          <w:lang w:val="en-CA"/>
+        </w:rPr>
+        <w:t xml:space="preserve">were </w:t>
+      </w:r>
+      <w:r>
+        <w:rPr>
+          <w:lang w:val="en-CA"/>
+        </w:rPr>
+        <w:t xml:space="preserve">welded by </w:t>
+      </w:r>
+      <w:proofErr w:type="spellStart"/>
+      <w:r>
+        <w:rPr>
+          <w:lang w:val="en-CA"/>
+        </w:rPr>
+        <w:t>PolyCortex’s</w:t>
+      </w:r>
+      <w:proofErr w:type="spellEnd"/>
+      <w:r>
+        <w:rPr>
+          <w:lang w:val="en-CA"/>
+        </w:rPr>
+        <w:t xml:space="preserve"> electronic team. </w:t>
+      </w:r>
+    </w:p>
+    <w:p>
+      <w:pPr>
+        <w:rPr>
+          <w:lang w:val="en-US"/>
+        </w:rPr>
+      </w:pPr>
+    </w:p>
+    <w:p>
+      <w:pPr>
+        <w:rPr>
+          <w:lang w:val="en-US"/>
+        </w:rPr>
+      </w:pPr>
+      <w:r>
+        <w:rPr>
+          <w:lang w:val="en-US"/>
+        </w:rPr>
+        <w:tab/>
+      </w:r>
+    </w:p>
+    <w:p>
+      <w:pPr>
+        <w:jc w:val="left"/>
+        <w:rPr>
+          <w:rFonts w:asciiTheme="majorHAnsi" w:eastAsiaTheme="majorEastAsia" w:hAnsiTheme="majorHAnsi" w:cstheme="majorBidi"/>
+          <w:color w:val="2F5496" w:themeColor="accent1" w:themeShade="BF"/>
+          <w:sz w:val="26"/>
+          <w:szCs w:val="26"/>
+          <w:lang w:val="en-US"/>
+        </w:rPr>
+      </w:pPr>
+      <w:r>
+        <w:rPr>
+          <w:lang w:val="en-US"/>
+        </w:rPr>
+        <w:br w:type="page"/>
+      </w:r>
+    </w:p>
+    <w:p>
+      <w:pPr>
         <w:pStyle w:val="Titre2"/>
         <w:rPr>
           <w:lang w:val="en-US"/>
         </w:rPr>
       </w:pPr>
-      <w:bookmarkStart w:id="3" w:name="_Toc4704637"/>
-      <w:r>
-        <w:rPr>
-          <w:lang w:val="en-US"/>
-        </w:rPr>
-        <w:t xml:space="preserve">Overview of the </w:t>
-      </w:r>
-      <w:r>
-        <w:rPr>
-          <w:lang w:val="en-US"/>
-        </w:rPr>
-        <w:t>C</w:t>
-      </w:r>
-      <w:r>
-        <w:rPr>
-          <w:lang w:val="en-US"/>
-        </w:rPr>
-        <w:t>ircuit</w:t>
+      <w:bookmarkStart w:id="3" w:name="_Toc4704638"/>
+      <w:r>
+        <w:rPr>
+          <w:lang w:val="en-US"/>
+        </w:rPr>
+        <w:lastRenderedPageBreak/>
+        <w:t>Filt</w:t>
+      </w:r>
+      <w:r>
+        <w:rPr>
+          <w:lang w:val="en-US"/>
+        </w:rPr>
+        <w:t>ering</w:t>
       </w:r>
       <w:bookmarkEnd w:id="3"/>
     </w:p>
@@ -3929,322 +4216,25 @@
           <w:lang w:val="en-US"/>
         </w:rPr>
       </w:pPr>
-      <w:proofErr w:type="spellStart"/>
-      <w:r>
-        <w:rPr>
-          <w:lang w:val="en-US"/>
-        </w:rPr>
-        <w:t>PolyCortex</w:t>
-      </w:r>
-      <w:proofErr w:type="spellEnd"/>
-      <w:r>
-        <w:rPr>
-          <w:lang w:val="en-US"/>
-        </w:rPr>
-        <w:t xml:space="preserve"> is a neurotechnology student organization that partakes in the </w:t>
-      </w:r>
-      <w:proofErr w:type="spellStart"/>
-      <w:r>
-        <w:rPr>
-          <w:lang w:val="en-US"/>
-        </w:rPr>
-        <w:t>NeuroTechX</w:t>
-      </w:r>
-      <w:proofErr w:type="spellEnd"/>
-      <w:r>
-        <w:rPr>
-          <w:lang w:val="en-US"/>
-        </w:rPr>
-        <w:t xml:space="preserve"> Fixed and Open Challenge competitions. The electronic team tasked with designing the circuit and PCB for the acquisition of EEG signal</w:t>
-      </w:r>
-      <w:r>
-        <w:rPr>
-          <w:lang w:val="en-US"/>
-        </w:rPr>
-        <w:t xml:space="preserve"> (Fixed Challenge)</w:t>
-      </w:r>
-      <w:r>
-        <w:rPr>
-          <w:lang w:val="en-US"/>
-        </w:rPr>
-        <w:t xml:space="preserve"> works along</w:t>
-      </w:r>
-      <w:r>
-        <w:rPr>
-          <w:lang w:val="en-US"/>
-        </w:rPr>
-        <w:t>side</w:t>
-      </w:r>
-      <w:r>
-        <w:rPr>
-          <w:lang w:val="en-US"/>
-        </w:rPr>
-        <w:t xml:space="preserve"> </w:t>
-      </w:r>
-      <w:r>
-        <w:rPr>
-          <w:lang w:val="en-US"/>
-        </w:rPr>
-        <w:t xml:space="preserve">the </w:t>
-      </w:r>
-      <w:r>
-        <w:rPr>
-          <w:lang w:val="en-US"/>
-        </w:rPr>
-        <w:t xml:space="preserve">informatic team </w:t>
-      </w:r>
-      <w:r>
-        <w:rPr>
-          <w:lang w:val="en-US"/>
-        </w:rPr>
-        <w:t xml:space="preserve">in charge of programming an interface to visualize the signal. </w:t>
-      </w:r>
-    </w:p>
-    <w:p>
-      <w:pPr>
-        <w:rPr>
-          <w:lang w:val="en-CA"/>
-        </w:rPr>
-      </w:pPr>
-      <w:r>
-        <w:rPr>
-          <w:lang w:val="en-US"/>
-        </w:rPr>
-        <w:t xml:space="preserve">The circuit </w:t>
-      </w:r>
-      <w:proofErr w:type="spellStart"/>
-      <w:r>
-        <w:rPr>
-          <w:lang w:val="en-US"/>
-        </w:rPr>
-        <w:t>PolyCortex</w:t>
-      </w:r>
-      <w:proofErr w:type="spellEnd"/>
-      <w:r>
-        <w:rPr>
-          <w:lang w:val="en-US"/>
-        </w:rPr>
-        <w:t xml:space="preserve"> has design for this year’s fixed challenge is detailed in this document. It is composed of 4 separate channels that can be wired to electrodes. Each channel includes filtering components (common mode chokes, RF filters), instrumentation amplifiers, </w:t>
-      </w:r>
-      <w:r>
-        <w:rPr>
-          <w:lang w:val="en-US"/>
-        </w:rPr>
-        <w:t xml:space="preserve">various filters (high pass, low pass and notch) and a final amplification stage. Once the signal is treated and amplified, it is directed to the ADC which converts the signal from analog to digital in order to be forwarded to the interface for visualization. The circuit is powered by a 9V battery. However, the ADC is powered by </w:t>
-      </w:r>
-      <w:r>
-        <w:rPr>
-          <w:rFonts w:cstheme="minorHAnsi"/>
-          <w:lang w:val="en-US"/>
-        </w:rPr>
-        <w:t>±</w:t>
-      </w:r>
-      <w:r>
-        <w:rPr>
-          <w:lang w:val="en-US"/>
-        </w:rPr>
-        <w:t>2.5V obtained with DC-to-DC converters included in the circuit. To insure the grounding standard of the board, a right leg driver (RLD) circuit configuration has been added to the board. Lastly, the subject wearing the electrodes is protected by a tr</w:t>
-      </w:r>
-      <w:proofErr w:type="spellStart"/>
-      <w:r>
-        <w:rPr>
-          <w:lang w:val="en-CA"/>
-        </w:rPr>
-        <w:t>ansient</w:t>
-      </w:r>
-      <w:proofErr w:type="spellEnd"/>
-      <w:r>
-        <w:rPr>
-          <w:lang w:val="en-CA"/>
-        </w:rPr>
-        <w:t xml:space="preserve"> voltage suppressor (TVS). </w:t>
-      </w:r>
-    </w:p>
-    <w:p>
-      <w:pPr>
-        <w:rPr>
-          <w:lang w:val="en-US"/>
-        </w:rPr>
-      </w:pPr>
-      <w:r>
-        <w:rPr>
-          <w:lang w:val="en-CA"/>
-        </w:rPr>
-        <w:t xml:space="preserve">The conception of the circuit was simulated with </w:t>
-      </w:r>
-      <w:proofErr w:type="spellStart"/>
-      <w:r>
-        <w:rPr>
-          <w:lang w:val="en-CA"/>
-        </w:rPr>
-        <w:t>LTspice</w:t>
-      </w:r>
-      <w:proofErr w:type="spellEnd"/>
-      <w:r>
-        <w:rPr>
-          <w:lang w:val="en-CA"/>
-        </w:rPr>
-        <w:t xml:space="preserve"> and implemented in the </w:t>
-      </w:r>
-      <w:proofErr w:type="spellStart"/>
-      <w:r>
-        <w:rPr>
-          <w:lang w:val="en-CA"/>
-        </w:rPr>
-        <w:t>DipTrace</w:t>
-      </w:r>
-      <w:proofErr w:type="spellEnd"/>
-      <w:r>
-        <w:rPr>
-          <w:lang w:val="en-CA"/>
-        </w:rPr>
-        <w:t xml:space="preserve"> software, which allows the creation of a schematic and layout of the PCB. It was printed by </w:t>
-      </w:r>
-      <w:proofErr w:type="spellStart"/>
-      <w:r>
-        <w:rPr>
-          <w:lang w:val="en-CA"/>
-        </w:rPr>
-        <w:t>Labo</w:t>
-      </w:r>
-      <w:proofErr w:type="spellEnd"/>
-      <w:r>
-        <w:rPr>
-          <w:lang w:val="en-CA"/>
-        </w:rPr>
-        <w:t xml:space="preserve"> Circuits Inc. and the components ordered from Digi</w:t>
-      </w:r>
-      <w:r>
-        <w:rPr>
-          <w:lang w:val="en-CA"/>
-        </w:rPr>
-        <w:t>-</w:t>
-      </w:r>
-      <w:r>
-        <w:rPr>
-          <w:lang w:val="en-CA"/>
-        </w:rPr>
-        <w:t xml:space="preserve">Key </w:t>
-      </w:r>
-      <w:r>
-        <w:rPr>
-          <w:lang w:val="en-CA"/>
-        </w:rPr>
-        <w:t xml:space="preserve">Electronics </w:t>
-      </w:r>
-      <w:r>
-        <w:rPr>
-          <w:lang w:val="en-CA"/>
-        </w:rPr>
-        <w:t xml:space="preserve">were </w:t>
-      </w:r>
-      <w:r>
-        <w:rPr>
-          <w:lang w:val="en-CA"/>
-        </w:rPr>
-        <w:t xml:space="preserve">welded by </w:t>
-      </w:r>
-      <w:proofErr w:type="spellStart"/>
-      <w:r>
-        <w:rPr>
-          <w:lang w:val="en-CA"/>
-        </w:rPr>
-        <w:t>PolyCortex’s</w:t>
-      </w:r>
-      <w:proofErr w:type="spellEnd"/>
-      <w:r>
-        <w:rPr>
-          <w:lang w:val="en-CA"/>
-        </w:rPr>
-        <w:t xml:space="preserve"> electronic team. </w:t>
-      </w:r>
-    </w:p>
-    <w:p>
-      <w:pPr>
-        <w:rPr>
-          <w:lang w:val="en-US"/>
-        </w:rPr>
-      </w:pPr>
-    </w:p>
-    <w:p>
-      <w:pPr>
-        <w:rPr>
-          <w:lang w:val="en-US"/>
-        </w:rPr>
-      </w:pPr>
-      <w:r>
-        <w:rPr>
-          <w:lang w:val="en-US"/>
-        </w:rPr>
-        <w:tab/>
-      </w:r>
-    </w:p>
-    <w:p>
-      <w:pPr>
-        <w:jc w:val="left"/>
-        <w:rPr>
-          <w:rFonts w:asciiTheme="majorHAnsi" w:eastAsiaTheme="majorEastAsia" w:hAnsiTheme="majorHAnsi" w:cstheme="majorBidi"/>
-          <w:color w:val="2F5496" w:themeColor="accent1" w:themeShade="BF"/>
-          <w:sz w:val="26"/>
-          <w:szCs w:val="26"/>
-          <w:lang w:val="en-US"/>
-        </w:rPr>
-      </w:pPr>
-      <w:r>
-        <w:rPr>
-          <w:lang w:val="en-US"/>
-        </w:rPr>
-        <w:br w:type="page"/>
-      </w:r>
-    </w:p>
-    <w:p>
-      <w:pPr>
-        <w:pStyle w:val="Titre2"/>
-        <w:rPr>
-          <w:lang w:val="en-US"/>
-        </w:rPr>
-      </w:pPr>
-      <w:bookmarkStart w:id="4" w:name="_Toc4704638"/>
-      <w:r>
-        <w:rPr>
-          <w:lang w:val="en-US"/>
-        </w:rPr>
-        <w:lastRenderedPageBreak/>
-        <w:t>Filt</w:t>
-      </w:r>
-      <w:r>
-        <w:rPr>
-          <w:lang w:val="en-US"/>
-        </w:rPr>
-        <w:t>ering</w:t>
-      </w:r>
-      <w:bookmarkEnd w:id="4"/>
-    </w:p>
-    <w:p>
-      <w:pPr>
-        <w:rPr>
-          <w:lang w:val="en-US"/>
-        </w:rPr>
-      </w:pPr>
-      <w:r>
-        <w:rPr>
-          <w:lang w:val="en-US"/>
-        </w:rPr>
-        <w:t xml:space="preserve">Due to their weak amplitudes, EEG signals are very susceptible to electromagnetic and common mode contamination. Additionally, EEG signals collected with electrodes may contain EMG information from the subject’s muscular activity and ECG signals from the polarizing cycles of heart cells. Is it thus important to filter the signal to isolate the frequency bands of interests for EEG analysis. The electroencephalogram is composed of 4 district waves ranging between 0.5 and 30Hz; the beta wave (13-30Hz), the alpha waves (8-13Hz), the theta waves (4-8Hz) and the delta waves (0.5-4Hz). </w:t>
-      </w:r>
-      <w:proofErr w:type="spellStart"/>
-      <w:r>
-        <w:rPr>
-          <w:lang w:val="en-US"/>
-        </w:rPr>
-        <w:t>PolyCortex</w:t>
-      </w:r>
-      <w:proofErr w:type="spellEnd"/>
-      <w:r>
-        <w:rPr>
-          <w:lang w:val="en-US"/>
-        </w:rPr>
-        <w:t xml:space="preserve"> therefore decided to filter outside of a bandwidth ranging from 0.3 to 35Hz to preserve all relevant EEG information. </w:t>
+      <w:r>
+        <w:rPr>
+          <w:lang w:val="en-US"/>
+        </w:rPr>
+        <w:t xml:space="preserve">Due to their weak amplitudes, EEG signals are very susceptible to electromagnetic and common mode contamination. Additionally, EEG signals collected with electrodes may contain EMG information from the subject’s muscular activity and ECG signals from the polarizing cycles of heart cells. Is it thus important to filter the signal to isolate the frequency bands of interests for EEG </w:t>
+      </w:r>
+      <w:proofErr w:type="gramStart"/>
+      <w:r>
+        <w:rPr>
+          <w:lang w:val="en-US"/>
+        </w:rPr>
+        <w:t>analysis.</w:t>
+      </w:r>
+      <w:proofErr w:type="gramEnd"/>
+      <w:r>
+        <w:rPr>
+          <w:lang w:val="en-US"/>
+        </w:rPr>
+        <w:t xml:space="preserve"> The electroencephalogram is composed of 4 district waves ranging between 0.5 and 30Hz; the beta wave (13-30Hz), the alpha waves (8-13Hz), the theta waves (4-8Hz) and the delta waves (0.5-4Hz). PolyCortex therefore decided to filter outside of a bandwidth ranging from 0.3 to 35Hz to preserve all relevant EEG information. </w:t>
       </w:r>
     </w:p>
     <w:p>
@@ -4323,6 +4313,7 @@
         </w:rPr>
         <w:t xml:space="preserve">Figure </w:t>
       </w:r>
+      <w:proofErr w:type="gramStart"/>
       <w:r>
         <w:rPr>
           <w:i/>
@@ -4335,7 +4326,15 @@
           <w:i/>
           <w:lang w:val="en-US"/>
         </w:rPr>
-        <w:t xml:space="preserve"> : Frequencies of EEG waves</w:t>
+        <w:t xml:space="preserve"> :</w:t>
+      </w:r>
+      <w:proofErr w:type="gramEnd"/>
+      <w:r>
+        <w:rPr>
+          <w:i/>
+          <w:lang w:val="en-US"/>
+        </w:rPr>
+        <w:t xml:space="preserve"> Frequencies of EEG waves</w:t>
       </w:r>
     </w:p>
     <w:p>
@@ -4345,14 +4344,14 @@
           <w:lang w:val="en-US"/>
         </w:rPr>
       </w:pPr>
-      <w:bookmarkStart w:id="5" w:name="_Toc4704639"/>
+      <w:bookmarkStart w:id="4" w:name="_Toc4704639"/>
       <w:r>
         <w:rPr>
           <w:lang w:val="en-US"/>
         </w:rPr>
         <w:t>High pass</w:t>
       </w:r>
-      <w:bookmarkEnd w:id="5"/>
+      <w:bookmarkEnd w:id="4"/>
     </w:p>
     <w:p>
       <w:pPr>
@@ -4673,21 +4672,7 @@
         <w:rPr>
           <w:lang w:val="en-US"/>
         </w:rPr>
-        <w:t xml:space="preserve">. </w:t>
-      </w:r>
-      <w:proofErr w:type="spellStart"/>
-      <w:r>
-        <w:rPr>
-          <w:lang w:val="en-US"/>
-        </w:rPr>
-        <w:t>PolyCortex</w:t>
-      </w:r>
-      <w:proofErr w:type="spellEnd"/>
-      <w:r>
-        <w:rPr>
-          <w:lang w:val="en-US"/>
-        </w:rPr>
-        <w:t xml:space="preserve"> has chosen R</w:t>
+        <w:t>. PolyCortex has chosen R</w:t>
       </w:r>
       <w:r>
         <w:rPr>
@@ -4757,6 +4742,7 @@
         </w:rPr>
         <w:t xml:space="preserve">Figure </w:t>
       </w:r>
+      <w:proofErr w:type="gramStart"/>
       <w:r>
         <w:rPr>
           <w:i/>
@@ -4769,7 +4755,15 @@
           <w:i/>
           <w:lang w:val="en-US"/>
         </w:rPr>
-        <w:t xml:space="preserve"> : High pass filter configuration (left : </w:t>
+        <w:t xml:space="preserve"> :</w:t>
+      </w:r>
+      <w:proofErr w:type="gramEnd"/>
+      <w:r>
+        <w:rPr>
+          <w:i/>
+          <w:lang w:val="en-US"/>
+        </w:rPr>
+        <w:t xml:space="preserve"> High pass filter configuration (left : </w:t>
       </w:r>
       <w:proofErr w:type="spellStart"/>
       <w:r>
@@ -4795,7 +4789,7 @@
           <w:lang w:val="en-US"/>
         </w:rPr>
       </w:pPr>
-      <w:bookmarkStart w:id="6" w:name="_Toc4704640"/>
+      <w:bookmarkStart w:id="5" w:name="_Toc4704640"/>
       <w:r>
         <w:rPr>
           <w:lang w:val="en-US"/>
@@ -4803,7 +4797,7 @@
         <w:lastRenderedPageBreak/>
         <w:t>Low pass</w:t>
       </w:r>
-      <w:bookmarkEnd w:id="6"/>
+      <w:bookmarkEnd w:id="5"/>
     </w:p>
     <w:p>
       <w:pPr>
@@ -4815,7 +4809,21 @@
         <w:rPr>
           <w:lang w:val="en-US"/>
         </w:rPr>
-        <w:t xml:space="preserve">To insure the cutting off of EMG signals and other noise, the Butterworth low pass filter has a cutoff frequency of 35Hz. The cutoff frequency of this filter is given by the following equation </w:t>
+        <w:t xml:space="preserve">To insure the cutting </w:t>
+      </w:r>
+      <w:proofErr w:type="gramStart"/>
+      <w:r>
+        <w:rPr>
+          <w:lang w:val="en-US"/>
+        </w:rPr>
+        <w:t>off of</w:t>
+      </w:r>
+      <w:proofErr w:type="gramEnd"/>
+      <w:r>
+        <w:rPr>
+          <w:lang w:val="en-US"/>
+        </w:rPr>
+        <w:t xml:space="preserve"> EMG signals and other noise, the Butterworth low pass filter has a cutoff frequency of 35Hz. The cutoff frequency of this filter is given by the following equation </w:t>
       </w:r>
       <m:oMath>
         <m:r>
@@ -5020,23 +5028,7 @@
           <w:rFonts w:eastAsiaTheme="minorEastAsia"/>
           <w:lang w:val="en-US"/>
         </w:rPr>
-        <w:t xml:space="preserve"> referring to the right-side image of fi</w:t>
-      </w:r>
-      <w:proofErr w:type="spellStart"/>
-      <w:r>
-        <w:rPr>
-          <w:rFonts w:eastAsiaTheme="minorEastAsia"/>
-          <w:lang w:val="en-US"/>
-        </w:rPr>
-        <w:t>gure</w:t>
-      </w:r>
-      <w:proofErr w:type="spellEnd"/>
-      <w:r>
-        <w:rPr>
-          <w:rFonts w:eastAsiaTheme="minorEastAsia"/>
-          <w:lang w:val="en-US"/>
-        </w:rPr>
-        <w:t xml:space="preserve"> 5. In </w:t>
+        <w:t xml:space="preserve"> referring to the right-side image of figure 5. In </w:t>
       </w:r>
       <w:proofErr w:type="spellStart"/>
       <w:r>
@@ -5241,6 +5233,7 @@
         </w:rPr>
         <w:t xml:space="preserve">Figure </w:t>
       </w:r>
+      <w:proofErr w:type="gramStart"/>
       <w:r>
         <w:rPr>
           <w:i/>
@@ -5253,7 +5246,15 @@
           <w:i/>
           <w:lang w:val="en-US"/>
         </w:rPr>
-        <w:t xml:space="preserve"> : Low pass filter configuration (left : </w:t>
+        <w:t xml:space="preserve"> :</w:t>
+      </w:r>
+      <w:proofErr w:type="gramEnd"/>
+      <w:r>
+        <w:rPr>
+          <w:i/>
+          <w:lang w:val="en-US"/>
+        </w:rPr>
+        <w:t xml:space="preserve"> Low pass filter configuration (left : </w:t>
       </w:r>
       <w:proofErr w:type="spellStart"/>
       <w:r>
@@ -5279,14 +5280,14 @@
           <w:lang w:val="en-CA"/>
         </w:rPr>
       </w:pPr>
-      <w:bookmarkStart w:id="7" w:name="_Toc4704641"/>
+      <w:bookmarkStart w:id="6" w:name="_Toc4704641"/>
       <w:r>
         <w:rPr>
           <w:lang w:val="en-CA"/>
         </w:rPr>
         <w:t>Notch</w:t>
       </w:r>
-      <w:bookmarkEnd w:id="7"/>
+      <w:bookmarkEnd w:id="6"/>
     </w:p>
     <w:p>
       <w:pPr>
@@ -5767,23 +5768,23 @@
           <w:rFonts w:eastAsiaTheme="minorEastAsia"/>
           <w:lang w:val="en-US"/>
         </w:rPr>
-        <w:t xml:space="preserve"> (referring to the right-side of figure 6). To obtain a cutoff frequency centered around 60Hz with a gain of at least -30dB to eliminate the mains hum, </w:t>
-      </w:r>
-      <w:proofErr w:type="spellStart"/>
+        <w:t xml:space="preserve"> (referring to the right-side of figure 6). To obtain a cutoff frequency centered around 60Hz with a gain of at least -30dB to eliminate the mains hum, PolyCortex chose values of R1 </w:t>
+      </w:r>
+      <w:proofErr w:type="gramStart"/>
       <w:r>
         <w:rPr>
           <w:rFonts w:eastAsiaTheme="minorEastAsia"/>
           <w:lang w:val="en-US"/>
         </w:rPr>
-        <w:t>PolyCortex</w:t>
-      </w:r>
-      <w:proofErr w:type="spellEnd"/>
+        <w:t>=  R</w:t>
+      </w:r>
+      <w:proofErr w:type="gramEnd"/>
       <w:r>
         <w:rPr>
           <w:rFonts w:eastAsiaTheme="minorEastAsia"/>
           <w:lang w:val="en-US"/>
         </w:rPr>
-        <w:t xml:space="preserve"> chose values of R1 =  R2 = 5</w:t>
+        <w:t>2 = 5</w:t>
       </w:r>
       <w:r>
         <w:rPr>
@@ -5983,6 +5984,7 @@
         </w:rPr>
         <w:t xml:space="preserve">Figure </w:t>
       </w:r>
+      <w:proofErr w:type="gramStart"/>
       <w:r>
         <w:rPr>
           <w:i/>
@@ -5995,7 +5997,15 @@
           <w:i/>
           <w:lang w:val="en-CA"/>
         </w:rPr>
-        <w:t xml:space="preserve"> : </w:t>
+        <w:t xml:space="preserve"> :</w:t>
+      </w:r>
+      <w:proofErr w:type="gramEnd"/>
+      <w:r>
+        <w:rPr>
+          <w:i/>
+          <w:lang w:val="en-CA"/>
+        </w:rPr>
+        <w:t xml:space="preserve"> </w:t>
       </w:r>
       <w:proofErr w:type="spellStart"/>
       <w:r>
@@ -6021,14 +6031,14 @@
           <w:lang w:val="en-CA"/>
         </w:rPr>
       </w:pPr>
-      <w:bookmarkStart w:id="8" w:name="_Toc4704642"/>
+      <w:bookmarkStart w:id="7" w:name="_Toc4704642"/>
       <w:r>
         <w:rPr>
           <w:lang w:val="en-CA"/>
         </w:rPr>
         <w:t>Common mode chokes</w:t>
       </w:r>
-      <w:bookmarkEnd w:id="8"/>
+      <w:bookmarkEnd w:id="7"/>
     </w:p>
     <w:p>
       <w:pPr>
@@ -6046,21 +6056,7 @@
         <w:rPr>
           <w:lang w:val="en-CA"/>
         </w:rPr>
-        <w:t xml:space="preserve">ode chokes to eliminate a maximum of electromagnetic and radio frequency interferences from the power supply lines. The common-mode current creates a magnetic field when passing through the coil that opposes any increase of its intensity, thus blocking the common-mode current and passing differential current. </w:t>
-      </w:r>
-      <w:proofErr w:type="spellStart"/>
-      <w:r>
-        <w:rPr>
-          <w:lang w:val="en-CA"/>
-        </w:rPr>
-        <w:t>PolyCortex</w:t>
-      </w:r>
-      <w:proofErr w:type="spellEnd"/>
-      <w:r>
-        <w:rPr>
-          <w:lang w:val="en-CA"/>
-        </w:rPr>
-        <w:t xml:space="preserve"> chose </w:t>
+        <w:t xml:space="preserve">ode chokes to eliminate a maximum of electromagnetic and radio frequency interferences from the power supply lines. The common-mode current creates a magnetic field when passing through the coil that opposes any increase of its intensity, thus blocking the common-mode current and passing differential current. PolyCortex chose </w:t>
       </w:r>
       <w:r>
         <w:rPr>
@@ -6185,6 +6181,7 @@
         </w:rPr>
         <w:t xml:space="preserve">Figure </w:t>
       </w:r>
+      <w:proofErr w:type="gramStart"/>
       <w:r>
         <w:rPr>
           <w:i/>
@@ -6197,7 +6194,15 @@
           <w:i/>
           <w:lang w:val="en-CA"/>
         </w:rPr>
-        <w:t xml:space="preserve"> : </w:t>
+        <w:t xml:space="preserve"> :</w:t>
+      </w:r>
+      <w:proofErr w:type="gramEnd"/>
+      <w:r>
+        <w:rPr>
+          <w:i/>
+          <w:lang w:val="en-CA"/>
+        </w:rPr>
+        <w:t xml:space="preserve"> </w:t>
       </w:r>
       <w:proofErr w:type="spellStart"/>
       <w:r>
@@ -6241,7 +6246,7 @@
           <w:lang w:val="en-CA"/>
         </w:rPr>
       </w:pPr>
-      <w:bookmarkStart w:id="9" w:name="_Toc4704643"/>
+      <w:bookmarkStart w:id="8" w:name="_Toc4704643"/>
       <w:r>
         <w:rPr>
           <w:lang w:val="en-CA"/>
@@ -6249,7 +6254,7 @@
         <w:lastRenderedPageBreak/>
         <w:t>Right leg driver</w:t>
       </w:r>
-      <w:bookmarkEnd w:id="9"/>
+      <w:bookmarkEnd w:id="8"/>
     </w:p>
     <w:p>
       <w:pPr>
@@ -6369,6 +6374,7 @@
         </w:rPr>
         <w:t xml:space="preserve">Figure </w:t>
       </w:r>
+      <w:proofErr w:type="gramStart"/>
       <w:r>
         <w:rPr>
           <w:i/>
@@ -6381,7 +6387,15 @@
           <w:i/>
           <w:lang w:val="en-CA"/>
         </w:rPr>
-        <w:t xml:space="preserve"> : Schematic for right leg driver</w:t>
+        <w:t xml:space="preserve"> :</w:t>
+      </w:r>
+      <w:proofErr w:type="gramEnd"/>
+      <w:r>
+        <w:rPr>
+          <w:i/>
+          <w:lang w:val="en-CA"/>
+        </w:rPr>
+        <w:t xml:space="preserve"> Schematic for right leg driver</w:t>
       </w:r>
     </w:p>
     <w:p>
@@ -6391,14 +6405,14 @@
           <w:lang w:val="en-CA"/>
         </w:rPr>
       </w:pPr>
-      <w:bookmarkStart w:id="10" w:name="_Toc4704644"/>
+      <w:bookmarkStart w:id="9" w:name="_Toc4704644"/>
       <w:r>
         <w:rPr>
           <w:lang w:val="en-CA"/>
         </w:rPr>
         <w:t>RF filters</w:t>
       </w:r>
-      <w:bookmarkEnd w:id="10"/>
+      <w:bookmarkEnd w:id="9"/>
     </w:p>
     <w:p>
       <w:pPr>
@@ -6410,21 +6424,7 @@
         <w:rPr>
           <w:lang w:val="en-CA"/>
         </w:rPr>
-        <w:t xml:space="preserve">Radio frequency (RF) filters were added to the circuit to remove high frequency (MHz-GHz) signals originating from broadcast and wireless communication. The filtering of these frequencies is important considering they could affect the envelop of the output signal. </w:t>
-      </w:r>
-      <w:proofErr w:type="spellStart"/>
-      <w:r>
-        <w:rPr>
-          <w:lang w:val="en-CA"/>
-        </w:rPr>
-        <w:t>PolyCortex</w:t>
-      </w:r>
-      <w:proofErr w:type="spellEnd"/>
-      <w:r>
-        <w:rPr>
-          <w:lang w:val="en-CA"/>
-        </w:rPr>
-        <w:t xml:space="preserve"> uses Bourns Inc.’s EMI103T-RC filter for their good noise filtering properties, which also attenuate the mains hum with a factor of about -50dB. </w:t>
+        <w:t xml:space="preserve">Radio frequency (RF) filters were added to the circuit to remove high frequency (MHz-GHz) signals originating from broadcast and wireless communication. The filtering of these frequencies is important considering they could affect the envelop of the output signal. PolyCortex uses Bourns Inc.’s EMI103T-RC filter for their good noise filtering properties, which also attenuate the mains hum with a factor of about -50dB. </w:t>
       </w:r>
     </w:p>
     <w:p>
@@ -6544,6 +6544,7 @@
         </w:rPr>
         <w:t xml:space="preserve">Figure </w:t>
       </w:r>
+      <w:proofErr w:type="gramStart"/>
       <w:r>
         <w:rPr>
           <w:i/>
@@ -6556,7 +6557,15 @@
           <w:i/>
           <w:lang w:val="en-CA"/>
         </w:rPr>
-        <w:t xml:space="preserve"> : Configuration of RF filter (left : </w:t>
+        <w:t xml:space="preserve"> :</w:t>
+      </w:r>
+      <w:proofErr w:type="gramEnd"/>
+      <w:r>
+        <w:rPr>
+          <w:i/>
+          <w:lang w:val="en-CA"/>
+        </w:rPr>
+        <w:t xml:space="preserve"> Configuration of RF filter (left : </w:t>
       </w:r>
       <w:proofErr w:type="spellStart"/>
       <w:r>
@@ -6589,7 +6598,7 @@
           <w:lang w:val="en-US"/>
         </w:rPr>
       </w:pPr>
-      <w:bookmarkStart w:id="11" w:name="_Toc4704645"/>
+      <w:bookmarkStart w:id="10" w:name="_Toc4704645"/>
       <w:r>
         <w:rPr>
           <w:lang w:val="en-US"/>
@@ -6603,7 +6612,7 @@
         </w:rPr>
         <w:t>ification</w:t>
       </w:r>
-      <w:bookmarkEnd w:id="11"/>
+      <w:bookmarkEnd w:id="10"/>
     </w:p>
     <w:p>
       <w:pPr>
@@ -6776,14 +6785,14 @@
           <w:lang w:val="en-CA"/>
         </w:rPr>
       </w:pPr>
-      <w:bookmarkStart w:id="12" w:name="_Toc4704646"/>
+      <w:bookmarkStart w:id="11" w:name="_Toc4704646"/>
       <w:r>
         <w:rPr>
           <w:lang w:val="en-CA"/>
         </w:rPr>
         <w:t>Operational amplifier</w:t>
       </w:r>
-      <w:bookmarkEnd w:id="12"/>
+      <w:bookmarkEnd w:id="11"/>
     </w:p>
     <w:p>
       <w:pPr>
@@ -6904,6 +6913,7 @@
         </w:rPr>
         <w:t xml:space="preserve">Figure </w:t>
       </w:r>
+      <w:proofErr w:type="gramStart"/>
       <w:r>
         <w:rPr>
           <w:i/>
@@ -6916,7 +6926,15 @@
           <w:i/>
           <w:lang w:val="en-CA"/>
         </w:rPr>
-        <w:t xml:space="preserve"> : functional diagram of LM324 amp-op</w:t>
+        <w:t xml:space="preserve"> :</w:t>
+      </w:r>
+      <w:proofErr w:type="gramEnd"/>
+      <w:r>
+        <w:rPr>
+          <w:i/>
+          <w:lang w:val="en-CA"/>
+        </w:rPr>
+        <w:t xml:space="preserve"> functional diagram of LM324 amp-op</w:t>
       </w:r>
     </w:p>
     <w:p>
@@ -6926,7 +6944,7 @@
           <w:lang w:val="en-CA"/>
         </w:rPr>
       </w:pPr>
-      <w:bookmarkStart w:id="13" w:name="_Toc4704647"/>
+      <w:bookmarkStart w:id="12" w:name="_Toc4704647"/>
       <w:r>
         <w:rPr>
           <w:lang w:val="en-CA"/>
@@ -6945,7 +6963,7 @@
         </w:rPr>
         <w:t>lifier</w:t>
       </w:r>
-      <w:bookmarkEnd w:id="13"/>
+      <w:bookmarkEnd w:id="12"/>
     </w:p>
     <w:p>
       <w:pPr>
@@ -7006,21 +7024,7 @@
         <w:rPr>
           <w:lang w:val="en-US"/>
         </w:rPr>
-        <w:t xml:space="preserve"> across pin 2 and 3. </w:t>
-      </w:r>
-      <w:proofErr w:type="spellStart"/>
-      <w:r>
-        <w:rPr>
-          <w:lang w:val="en-US"/>
-        </w:rPr>
-        <w:t>PolyCortex</w:t>
-      </w:r>
-      <w:proofErr w:type="spellEnd"/>
-      <w:r>
-        <w:rPr>
-          <w:lang w:val="en-US"/>
-        </w:rPr>
-        <w:t xml:space="preserve"> decides the value of this resistance would be </w:t>
+        <w:t xml:space="preserve"> across pin 2 and 3. PolyCortex decides the value of this resistance would be </w:t>
       </w:r>
       <w:r>
         <w:rPr>
@@ -7297,6 +7301,7 @@
         </w:rPr>
         <w:t xml:space="preserve">Figure </w:t>
       </w:r>
+      <w:proofErr w:type="gramStart"/>
       <w:r>
         <w:rPr>
           <w:i/>
@@ -7309,7 +7314,15 @@
           <w:i/>
           <w:lang w:val="en-US"/>
         </w:rPr>
-        <w:t xml:space="preserve"> : </w:t>
+        <w:t xml:space="preserve"> :</w:t>
+      </w:r>
+      <w:proofErr w:type="gramEnd"/>
+      <w:r>
+        <w:rPr>
+          <w:i/>
+          <w:lang w:val="en-US"/>
+        </w:rPr>
+        <w:t xml:space="preserve"> </w:t>
       </w:r>
       <w:proofErr w:type="spellStart"/>
       <w:r>
@@ -7348,7 +7361,7 @@
         </w:rPr>
         <w:t xml:space="preserve"> of the in-op </w:t>
       </w:r>
-      <w:bookmarkStart w:id="14" w:name="_Hlk4662572"/>
+      <w:bookmarkStart w:id="13" w:name="_Hlk4662572"/>
       <w:r>
         <w:rPr>
           <w:i/>
@@ -7356,7 +7369,7 @@
         </w:rPr>
         <w:t>AD8422</w:t>
       </w:r>
-      <w:bookmarkEnd w:id="14"/>
+      <w:bookmarkEnd w:id="13"/>
     </w:p>
     <w:p>
       <w:pPr>
@@ -7365,7 +7378,7 @@
           <w:lang w:val="en-US"/>
         </w:rPr>
       </w:pPr>
-      <w:bookmarkStart w:id="15" w:name="_Toc4704648"/>
+      <w:bookmarkStart w:id="14" w:name="_Toc4704648"/>
       <w:r>
         <w:rPr>
           <w:lang w:val="en-US"/>
@@ -7385,7 +7398,7 @@
         </w:rPr>
         <w:t>mplification</w:t>
       </w:r>
-      <w:bookmarkEnd w:id="15"/>
+      <w:bookmarkEnd w:id="14"/>
     </w:p>
     <w:p>
       <w:pPr>
@@ -7659,6 +7672,7 @@
         </w:rPr>
         <w:t>i</w:t>
       </w:r>
+      <w:proofErr w:type="gramStart"/>
       <w:r>
         <w:rPr>
           <w:lang w:val="en-US"/>
@@ -7669,7 +7683,14 @@
         <w:rPr>
           <w:lang w:val="en-US"/>
         </w:rPr>
-        <w:t xml:space="preserve">, R18 and R19 on figure 2, </w:t>
+        <w:t>,</w:t>
+      </w:r>
+      <w:proofErr w:type="gramEnd"/>
+      <w:r>
+        <w:rPr>
+          <w:lang w:val="en-US"/>
+        </w:rPr>
+        <w:t xml:space="preserve"> R18 and R19 on figure 2, </w:t>
       </w:r>
       <w:r>
         <w:rPr>
@@ -7725,21 +7746,7 @@
         <w:rPr>
           <w:lang w:val="en-US"/>
         </w:rPr>
-        <w:t xml:space="preserve">. During the design process, </w:t>
-      </w:r>
-      <w:proofErr w:type="spellStart"/>
-      <w:r>
-        <w:rPr>
-          <w:lang w:val="en-US"/>
-        </w:rPr>
-        <w:t>PolyCortex</w:t>
-      </w:r>
-      <w:proofErr w:type="spellEnd"/>
-      <w:r>
-        <w:rPr>
-          <w:lang w:val="en-US"/>
-        </w:rPr>
-        <w:t xml:space="preserve"> chose to introduce a gain of 8.9 in both filtering levels. </w:t>
+        <w:t xml:space="preserve">. During the design process, PolyCortex chose to introduce a gain of 8.9 in both filtering levels. </w:t>
       </w:r>
     </w:p>
     <w:p>
@@ -7818,6 +7825,7 @@
         </w:rPr>
         <w:t xml:space="preserve">Figure </w:t>
       </w:r>
+      <w:proofErr w:type="gramStart"/>
       <w:r>
         <w:rPr>
           <w:i/>
@@ -7830,7 +7838,15 @@
           <w:i/>
           <w:lang w:val="en-US"/>
         </w:rPr>
-        <w:t xml:space="preserve">: </w:t>
+        <w:t>:</w:t>
+      </w:r>
+      <w:proofErr w:type="gramEnd"/>
+      <w:r>
+        <w:rPr>
+          <w:i/>
+          <w:lang w:val="en-US"/>
+        </w:rPr>
+        <w:t xml:space="preserve"> </w:t>
       </w:r>
       <w:r>
         <w:rPr>
@@ -8146,6 +8162,7 @@
         </w:rPr>
         <w:t xml:space="preserve">Figure </w:t>
       </w:r>
+      <w:proofErr w:type="gramStart"/>
       <w:r>
         <w:rPr>
           <w:i/>
@@ -8158,7 +8175,15 @@
           <w:i/>
           <w:lang w:val="en-US"/>
         </w:rPr>
-        <w:t xml:space="preserve"> : Final amplification level with a gain of 12.8 (G = 1 + R30/R31) </w:t>
+        <w:t xml:space="preserve"> :</w:t>
+      </w:r>
+      <w:proofErr w:type="gramEnd"/>
+      <w:r>
+        <w:rPr>
+          <w:i/>
+          <w:lang w:val="en-US"/>
+        </w:rPr>
+        <w:t xml:space="preserve"> Final amplification level with a gain of 12.8 (G = 1 + R30/R31) </w:t>
       </w:r>
     </w:p>
     <w:p>
@@ -8228,7 +8253,7 @@
           <w:lang w:val="en-CA"/>
         </w:rPr>
       </w:pPr>
-      <w:bookmarkStart w:id="16" w:name="_Toc4704649"/>
+      <w:bookmarkStart w:id="15" w:name="_Toc4704649"/>
       <w:r>
         <w:rPr>
           <w:lang w:val="en-CA"/>
@@ -8236,7 +8261,7 @@
         <w:lastRenderedPageBreak/>
         <w:t>Simulation</w:t>
       </w:r>
-      <w:bookmarkEnd w:id="16"/>
+      <w:bookmarkEnd w:id="15"/>
     </w:p>
     <w:p>
       <w:pPr>
@@ -8248,47 +8273,47 @@
         <w:rPr>
           <w:lang w:val="en-CA"/>
         </w:rPr>
-        <w:t xml:space="preserve">To insure the circuit behaves like it should, </w:t>
+        <w:t xml:space="preserve">To insure the circuit behaves like it should, PolyCortex simulated every </w:t>
+      </w:r>
+      <w:r>
+        <w:rPr>
+          <w:lang w:val="en-CA"/>
+        </w:rPr>
+        <w:t xml:space="preserve">filtering stages with </w:t>
       </w:r>
       <w:proofErr w:type="spellStart"/>
       <w:r>
         <w:rPr>
           <w:lang w:val="en-CA"/>
         </w:rPr>
-        <w:t>PolyCortex</w:t>
+        <w:t>LTspice</w:t>
       </w:r>
       <w:proofErr w:type="spellEnd"/>
       <w:r>
         <w:rPr>
           <w:lang w:val="en-CA"/>
         </w:rPr>
-        <w:t xml:space="preserve"> simulated every </w:t>
-      </w:r>
-      <w:r>
-        <w:rPr>
-          <w:lang w:val="en-CA"/>
-        </w:rPr>
-        <w:t xml:space="preserve">filtering stages with </w:t>
-      </w:r>
-      <w:proofErr w:type="spellStart"/>
-      <w:r>
-        <w:rPr>
-          <w:lang w:val="en-CA"/>
-        </w:rPr>
-        <w:t>LTspice</w:t>
-      </w:r>
-      <w:proofErr w:type="spellEnd"/>
-      <w:r>
-        <w:rPr>
-          <w:lang w:val="en-CA"/>
-        </w:rPr>
         <w:t xml:space="preserve"> and tested the final amplification as well as the filtering capacities. </w:t>
       </w:r>
       <w:r>
         <w:rPr>
           <w:lang w:val="en-CA"/>
         </w:rPr>
-        <w:t>In order to test the filters, a AC Analysis with 100 steps per decade, a start frequency of 1Hz and a stop frequency of 200Hz. This kind of analysis allows the visualizing of the circuit’s frequency response between the start and stop frequency and displays the Bode plot.</w:t>
+        <w:t xml:space="preserve">In order to test the filters, </w:t>
+      </w:r>
+      <w:proofErr w:type="gramStart"/>
+      <w:r>
+        <w:rPr>
+          <w:lang w:val="en-CA"/>
+        </w:rPr>
+        <w:t>a</w:t>
+      </w:r>
+      <w:proofErr w:type="gramEnd"/>
+      <w:r>
+        <w:rPr>
+          <w:lang w:val="en-CA"/>
+        </w:rPr>
+        <w:t xml:space="preserve"> AC Analysis with 100 steps per decade, a start frequency of 1Hz and a stop frequency of 200Hz. This kind of analysis allows the visualizing of the circuit’s frequency response between the start and stop frequency and displays the Bode plot.</w:t>
       </w:r>
     </w:p>
     <w:p>
@@ -8298,14 +8323,14 @@
           <w:lang w:val="en-CA"/>
         </w:rPr>
       </w:pPr>
-      <w:bookmarkStart w:id="17" w:name="_Toc4704650"/>
+      <w:bookmarkStart w:id="16" w:name="_Toc4704650"/>
       <w:r>
         <w:rPr>
           <w:lang w:val="en-CA"/>
         </w:rPr>
         <w:t>High pass filter</w:t>
       </w:r>
-      <w:bookmarkEnd w:id="17"/>
+      <w:bookmarkEnd w:id="16"/>
     </w:p>
     <w:p>
       <w:pPr>
@@ -8370,6 +8395,7 @@
         </w:rPr>
         <w:t xml:space="preserve">Figure </w:t>
       </w:r>
+      <w:proofErr w:type="gramStart"/>
       <w:r>
         <w:rPr>
           <w:i/>
@@ -8389,7 +8415,15 @@
           <w:i/>
           <w:lang w:val="en-CA"/>
         </w:rPr>
-        <w:t xml:space="preserve"> : </w:t>
+        <w:t xml:space="preserve"> :</w:t>
+      </w:r>
+      <w:proofErr w:type="gramEnd"/>
+      <w:r>
+        <w:rPr>
+          <w:i/>
+          <w:lang w:val="en-CA"/>
+        </w:rPr>
+        <w:t xml:space="preserve"> </w:t>
       </w:r>
       <w:proofErr w:type="spellStart"/>
       <w:r>
@@ -8482,13 +8516,21 @@
           <w:i/>
           <w:lang w:val="en-CA"/>
         </w:rPr>
-        <w:t>Figure 1</w:t>
-      </w:r>
+        <w:t xml:space="preserve">Figure </w:t>
+      </w:r>
+      <w:proofErr w:type="gramStart"/>
       <w:r>
         <w:rPr>
           <w:i/>
           <w:lang w:val="en-CA"/>
         </w:rPr>
+        <w:t>1</w:t>
+      </w:r>
+      <w:r>
+        <w:rPr>
+          <w:i/>
+          <w:lang w:val="en-CA"/>
+        </w:rPr>
         <w:t>3</w:t>
       </w:r>
       <w:r>
@@ -8496,7 +8538,15 @@
           <w:i/>
           <w:lang w:val="en-CA"/>
         </w:rPr>
-        <w:t xml:space="preserve"> : Bode </w:t>
+        <w:t xml:space="preserve"> :</w:t>
+      </w:r>
+      <w:proofErr w:type="gramEnd"/>
+      <w:r>
+        <w:rPr>
+          <w:i/>
+          <w:lang w:val="en-CA"/>
+        </w:rPr>
+        <w:t xml:space="preserve"> Bode </w:t>
       </w:r>
       <w:r>
         <w:rPr>
@@ -8562,7 +8612,7 @@
           <w:lang w:val="en-CA"/>
         </w:rPr>
       </w:pPr>
-      <w:bookmarkStart w:id="18" w:name="_Toc4704651"/>
+      <w:bookmarkStart w:id="17" w:name="_Toc4704651"/>
       <w:r>
         <w:rPr>
           <w:lang w:val="en-CA"/>
@@ -8570,7 +8620,7 @@
         <w:lastRenderedPageBreak/>
         <w:t>Low pass filter</w:t>
       </w:r>
-      <w:bookmarkEnd w:id="18"/>
+      <w:bookmarkEnd w:id="17"/>
     </w:p>
     <w:p>
       <w:pPr>
@@ -8633,13 +8683,21 @@
           <w:i/>
           <w:lang w:val="en-CA"/>
         </w:rPr>
-        <w:t>Figure 1</w:t>
-      </w:r>
+        <w:t xml:space="preserve">Figure </w:t>
+      </w:r>
+      <w:proofErr w:type="gramStart"/>
       <w:r>
         <w:rPr>
           <w:i/>
           <w:lang w:val="en-CA"/>
         </w:rPr>
+        <w:t>1</w:t>
+      </w:r>
+      <w:r>
+        <w:rPr>
+          <w:i/>
+          <w:lang w:val="en-CA"/>
+        </w:rPr>
         <w:t>4</w:t>
       </w:r>
       <w:r>
@@ -8647,7 +8705,15 @@
           <w:i/>
           <w:lang w:val="en-CA"/>
         </w:rPr>
-        <w:t xml:space="preserve"> : </w:t>
+        <w:t xml:space="preserve"> :</w:t>
+      </w:r>
+      <w:proofErr w:type="gramEnd"/>
+      <w:r>
+        <w:rPr>
+          <w:i/>
+          <w:lang w:val="en-CA"/>
+        </w:rPr>
+        <w:t xml:space="preserve"> </w:t>
       </w:r>
       <w:proofErr w:type="spellStart"/>
       <w:r>
@@ -8726,13 +8792,21 @@
           <w:i/>
           <w:lang w:val="en-CA"/>
         </w:rPr>
-        <w:t>Figure 1</w:t>
-      </w:r>
+        <w:t xml:space="preserve">Figure </w:t>
+      </w:r>
+      <w:proofErr w:type="gramStart"/>
       <w:r>
         <w:rPr>
           <w:i/>
           <w:lang w:val="en-CA"/>
         </w:rPr>
+        <w:t>1</w:t>
+      </w:r>
+      <w:r>
+        <w:rPr>
+          <w:i/>
+          <w:lang w:val="en-CA"/>
+        </w:rPr>
         <w:t>5</w:t>
       </w:r>
       <w:r>
@@ -8740,7 +8814,15 @@
           <w:i/>
           <w:lang w:val="en-CA"/>
         </w:rPr>
-        <w:t xml:space="preserve"> : Bode </w:t>
+        <w:t xml:space="preserve"> :</w:t>
+      </w:r>
+      <w:proofErr w:type="gramEnd"/>
+      <w:r>
+        <w:rPr>
+          <w:i/>
+          <w:lang w:val="en-CA"/>
+        </w:rPr>
+        <w:t xml:space="preserve"> Bode </w:t>
       </w:r>
       <w:r>
         <w:rPr>
@@ -8782,7 +8864,7 @@
           <w:lang w:val="en-CA"/>
         </w:rPr>
       </w:pPr>
-      <w:bookmarkStart w:id="19" w:name="_Toc4704652"/>
+      <w:bookmarkStart w:id="18" w:name="_Toc4704652"/>
       <w:r>
         <w:rPr>
           <w:lang w:val="en-CA"/>
@@ -8790,7 +8872,7 @@
         <w:lastRenderedPageBreak/>
         <w:t>Notch</w:t>
       </w:r>
-      <w:bookmarkEnd w:id="19"/>
+      <w:bookmarkEnd w:id="18"/>
     </w:p>
     <w:p>
       <w:pPr>
@@ -8860,13 +8942,21 @@
           <w:i/>
           <w:lang w:val="en-CA"/>
         </w:rPr>
-        <w:t>Figure 1</w:t>
-      </w:r>
+        <w:t xml:space="preserve">Figure </w:t>
+      </w:r>
+      <w:proofErr w:type="gramStart"/>
       <w:r>
         <w:rPr>
           <w:i/>
           <w:lang w:val="en-CA"/>
         </w:rPr>
+        <w:t>1</w:t>
+      </w:r>
+      <w:r>
+        <w:rPr>
+          <w:i/>
+          <w:lang w:val="en-CA"/>
+        </w:rPr>
         <w:t>6</w:t>
       </w:r>
       <w:r>
@@ -8874,7 +8964,15 @@
           <w:i/>
           <w:lang w:val="en-CA"/>
         </w:rPr>
-        <w:t xml:space="preserve"> : </w:t>
+        <w:t xml:space="preserve"> :</w:t>
+      </w:r>
+      <w:proofErr w:type="gramEnd"/>
+      <w:r>
+        <w:rPr>
+          <w:i/>
+          <w:lang w:val="en-CA"/>
+        </w:rPr>
+        <w:t xml:space="preserve"> </w:t>
       </w:r>
       <w:proofErr w:type="spellStart"/>
       <w:r>
@@ -8954,13 +9052,21 @@
           <w:i/>
           <w:lang w:val="en-CA"/>
         </w:rPr>
-        <w:t>Figure 1</w:t>
-      </w:r>
+        <w:t xml:space="preserve">Figure </w:t>
+      </w:r>
+      <w:proofErr w:type="gramStart"/>
       <w:r>
         <w:rPr>
           <w:i/>
           <w:lang w:val="en-CA"/>
         </w:rPr>
+        <w:t>1</w:t>
+      </w:r>
+      <w:r>
+        <w:rPr>
+          <w:i/>
+          <w:lang w:val="en-CA"/>
+        </w:rPr>
         <w:t>7</w:t>
       </w:r>
       <w:r>
@@ -8968,7 +9074,15 @@
           <w:i/>
           <w:lang w:val="en-CA"/>
         </w:rPr>
-        <w:t xml:space="preserve"> : Bode plot of notch filter with a center frequency of 60Hz</w:t>
+        <w:t xml:space="preserve"> :</w:t>
+      </w:r>
+      <w:proofErr w:type="gramEnd"/>
+      <w:r>
+        <w:rPr>
+          <w:i/>
+          <w:lang w:val="en-CA"/>
+        </w:rPr>
+        <w:t xml:space="preserve"> Bode plot of notch filter with a center frequency of 60Hz</w:t>
       </w:r>
     </w:p>
     <w:p>
@@ -8990,7 +9104,7 @@
           <w:lang w:val="en-CA"/>
         </w:rPr>
       </w:pPr>
-      <w:bookmarkStart w:id="20" w:name="_Toc4704653"/>
+      <w:bookmarkStart w:id="19" w:name="_Toc4704653"/>
       <w:r>
         <w:rPr>
           <w:lang w:val="en-CA"/>
@@ -8998,7 +9112,7 @@
         <w:lastRenderedPageBreak/>
         <w:t>Complete circuit for 1 channel</w:t>
       </w:r>
-      <w:bookmarkEnd w:id="20"/>
+      <w:bookmarkEnd w:id="19"/>
     </w:p>
     <w:p>
       <w:pPr>
@@ -9124,7 +9238,23 @@
           <w:i/>
           <w:lang w:val="en-CA"/>
         </w:rPr>
-        <w:t xml:space="preserve">Figure 18 : </w:t>
+        <w:t xml:space="preserve">Figure </w:t>
+      </w:r>
+      <w:proofErr w:type="gramStart"/>
+      <w:r>
+        <w:rPr>
+          <w:i/>
+          <w:lang w:val="en-CA"/>
+        </w:rPr>
+        <w:t>18 :</w:t>
+      </w:r>
+      <w:proofErr w:type="gramEnd"/>
+      <w:r>
+        <w:rPr>
+          <w:i/>
+          <w:lang w:val="en-CA"/>
+        </w:rPr>
+        <w:t xml:space="preserve"> </w:t>
       </w:r>
       <w:proofErr w:type="spellStart"/>
       <w:r>
@@ -9205,7 +9335,23 @@
           <w:i/>
           <w:lang w:val="en-CA"/>
         </w:rPr>
-        <w:t>Figure 19 : Output signal of complete circuit of 1 channel</w:t>
+        <w:t xml:space="preserve">Figure </w:t>
+      </w:r>
+      <w:proofErr w:type="gramStart"/>
+      <w:r>
+        <w:rPr>
+          <w:i/>
+          <w:lang w:val="en-CA"/>
+        </w:rPr>
+        <w:t>19 :</w:t>
+      </w:r>
+      <w:proofErr w:type="gramEnd"/>
+      <w:r>
+        <w:rPr>
+          <w:i/>
+          <w:lang w:val="en-CA"/>
+        </w:rPr>
+        <w:t xml:space="preserve"> Output signal of complete circuit of 1 channel</w:t>
       </w:r>
     </w:p>
     <w:p>
@@ -9233,7 +9379,7 @@
           <w:lang w:val="en-CA"/>
         </w:rPr>
       </w:pPr>
-      <w:bookmarkStart w:id="21" w:name="_Toc4704654"/>
+      <w:bookmarkStart w:id="20" w:name="_Toc4704654"/>
       <w:r>
         <w:rPr>
           <w:lang w:val="en-CA"/>
@@ -9247,7 +9393,7 @@
         </w:rPr>
         <w:t>Components</w:t>
       </w:r>
-      <w:bookmarkEnd w:id="21"/>
+      <w:bookmarkEnd w:id="20"/>
       <w:r>
         <w:rPr>
           <w:lang w:val="en-CA"/>
@@ -9262,14 +9408,14 @@
           <w:lang w:val="en-CA"/>
         </w:rPr>
       </w:pPr>
-      <w:bookmarkStart w:id="22" w:name="_Toc4704655"/>
+      <w:bookmarkStart w:id="21" w:name="_Toc4704655"/>
       <w:r>
         <w:rPr>
           <w:lang w:val="en-CA"/>
         </w:rPr>
         <w:t>Power supply</w:t>
       </w:r>
-      <w:bookmarkEnd w:id="22"/>
+      <w:bookmarkEnd w:id="21"/>
     </w:p>
     <w:p>
       <w:pPr>
@@ -9287,21 +9433,7 @@
         <w:rPr>
           <w:lang w:val="en-CA"/>
         </w:rPr>
-        <w:t xml:space="preserve">EEG acquisition circuit, the amp-ops were supplied with 5V and saturation was observed while gathering EEG data. Instead of decreasing the overall gain of the circuit, </w:t>
-      </w:r>
-      <w:proofErr w:type="spellStart"/>
-      <w:r>
-        <w:rPr>
-          <w:lang w:val="en-CA"/>
-        </w:rPr>
-        <w:t>PolyCortex</w:t>
-      </w:r>
-      <w:proofErr w:type="spellEnd"/>
-      <w:r>
-        <w:rPr>
-          <w:lang w:val="en-CA"/>
-        </w:rPr>
-        <w:t xml:space="preserve"> decided to increase the power supplying the circuit. The </w:t>
+        <w:t xml:space="preserve">EEG acquisition circuit, the amp-ops were supplied with 5V and saturation was observed while gathering EEG data. Instead of decreasing the overall gain of the circuit, PolyCortex decided to increase the power supplying the circuit. The </w:t>
       </w:r>
       <w:proofErr w:type="spellStart"/>
       <w:r>
@@ -9339,14 +9471,14 @@
           <w:lang w:val="en-CA"/>
         </w:rPr>
       </w:pPr>
-      <w:bookmarkStart w:id="23" w:name="_Toc4704656"/>
+      <w:bookmarkStart w:id="22" w:name="_Toc4704656"/>
       <w:r>
         <w:rPr>
           <w:lang w:val="en-CA"/>
         </w:rPr>
         <w:t>ADC</w:t>
       </w:r>
-      <w:bookmarkEnd w:id="23"/>
+      <w:bookmarkEnd w:id="22"/>
     </w:p>
     <w:p>
       <w:pPr>
@@ -9512,6 +9644,7 @@
         </w:rPr>
         <w:t xml:space="preserve">Figure </w:t>
       </w:r>
+      <w:proofErr w:type="gramStart"/>
       <w:r>
         <w:rPr>
           <w:i/>
@@ -9524,7 +9657,15 @@
           <w:i/>
           <w:lang w:val="en-CA"/>
         </w:rPr>
-        <w:t xml:space="preserve">: </w:t>
+        <w:t>:</w:t>
+      </w:r>
+      <w:proofErr w:type="gramEnd"/>
+      <w:r>
+        <w:rPr>
+          <w:i/>
+          <w:lang w:val="en-CA"/>
+        </w:rPr>
+        <w:t xml:space="preserve"> </w:t>
       </w:r>
       <w:proofErr w:type="spellStart"/>
       <w:r>
@@ -9557,14 +9698,14 @@
           <w:lang w:val="en-CA"/>
         </w:rPr>
       </w:pPr>
-      <w:bookmarkStart w:id="24" w:name="_Toc4704657"/>
+      <w:bookmarkStart w:id="23" w:name="_Toc4704657"/>
       <w:r>
         <w:rPr>
           <w:lang w:val="en-CA"/>
         </w:rPr>
         <w:t>DC-to-DC converters</w:t>
       </w:r>
-      <w:bookmarkEnd w:id="24"/>
+      <w:bookmarkEnd w:id="23"/>
     </w:p>
     <w:p>
       <w:pPr>
@@ -9637,13 +9778,27 @@
         <w:rPr>
           <w:lang w:val="en-CA"/>
         </w:rPr>
-        <w:t xml:space="preserve"> and a </w:t>
-      </w:r>
-      <w:r>
-        <w:rPr>
-          <w:lang w:val="en-CA"/>
-        </w:rPr>
-        <w:t xml:space="preserve"> LMZ12002TZ</w:t>
+        <w:t xml:space="preserve"> and </w:t>
+      </w:r>
+      <w:proofErr w:type="gramStart"/>
+      <w:r>
+        <w:rPr>
+          <w:lang w:val="en-CA"/>
+        </w:rPr>
+        <w:t xml:space="preserve">a </w:t>
+      </w:r>
+      <w:r>
+        <w:rPr>
+          <w:lang w:val="en-CA"/>
+        </w:rPr>
+        <w:t xml:space="preserve"> LMZ</w:t>
+      </w:r>
+      <w:proofErr w:type="gramEnd"/>
+      <w:r>
+        <w:rPr>
+          <w:lang w:val="en-CA"/>
+        </w:rPr>
+        <w:t>12002TZ</w:t>
       </w:r>
       <w:r>
         <w:rPr>
@@ -9862,6 +10017,7 @@
         </w:rPr>
         <w:t xml:space="preserve">Figure </w:t>
       </w:r>
+      <w:proofErr w:type="gramStart"/>
       <w:r>
         <w:rPr>
           <w:i/>
@@ -9874,7 +10030,15 @@
           <w:i/>
           <w:lang w:val="en-CA"/>
         </w:rPr>
-        <w:t xml:space="preserve">: </w:t>
+        <w:t>:</w:t>
+      </w:r>
+      <w:proofErr w:type="gramEnd"/>
+      <w:r>
+        <w:rPr>
+          <w:i/>
+          <w:lang w:val="en-CA"/>
+        </w:rPr>
+        <w:t xml:space="preserve"> </w:t>
       </w:r>
       <w:proofErr w:type="spellStart"/>
       <w:r>
@@ -9914,14 +10078,14 @@
           <w:lang w:val="en-CA"/>
         </w:rPr>
       </w:pPr>
-      <w:bookmarkStart w:id="25" w:name="_Toc4704658"/>
+      <w:bookmarkStart w:id="24" w:name="_Toc4704658"/>
       <w:r>
         <w:rPr>
           <w:lang w:val="en-CA"/>
         </w:rPr>
         <w:t>Protections</w:t>
       </w:r>
-      <w:bookmarkEnd w:id="25"/>
+      <w:bookmarkEnd w:id="24"/>
     </w:p>
     <w:p>
       <w:pPr>
@@ -9934,21 +10098,7 @@
         <w:rPr>
           <w:lang w:val="en-CA"/>
         </w:rPr>
-        <w:t xml:space="preserve">Since </w:t>
-      </w:r>
-      <w:proofErr w:type="spellStart"/>
-      <w:r>
-        <w:rPr>
-          <w:lang w:val="en-CA"/>
-        </w:rPr>
-        <w:t>PolyCortex</w:t>
-      </w:r>
-      <w:proofErr w:type="spellEnd"/>
-      <w:r>
-        <w:rPr>
-          <w:lang w:val="en-CA"/>
-        </w:rPr>
-        <w:t xml:space="preserve"> will be testing the board on a human</w:t>
+        <w:t>Since PolyCortex will be testing the board on a human</w:t>
       </w:r>
       <w:r>
         <w:rPr>
@@ -10120,6 +10270,7 @@
         </w:rPr>
         <w:t xml:space="preserve">Figure </w:t>
       </w:r>
+      <w:proofErr w:type="gramStart"/>
       <w:r>
         <w:rPr>
           <w:i/>
@@ -10132,7 +10283,15 @@
           <w:i/>
           <w:lang w:val="en-CA"/>
         </w:rPr>
-        <w:t xml:space="preserve">: </w:t>
+        <w:t>:</w:t>
+      </w:r>
+      <w:proofErr w:type="gramEnd"/>
+      <w:r>
+        <w:rPr>
+          <w:i/>
+          <w:lang w:val="en-CA"/>
+        </w:rPr>
+        <w:t xml:space="preserve"> </w:t>
       </w:r>
       <w:proofErr w:type="spellStart"/>
       <w:r>
@@ -10165,14 +10324,14 @@
           <w:lang w:val="en-CA"/>
         </w:rPr>
       </w:pPr>
-      <w:bookmarkStart w:id="26" w:name="_Toc4704659"/>
+      <w:bookmarkStart w:id="25" w:name="_Toc4704659"/>
       <w:r>
         <w:rPr>
           <w:lang w:val="en-CA"/>
         </w:rPr>
         <w:t>Schematic, layout and routing</w:t>
       </w:r>
-      <w:bookmarkEnd w:id="26"/>
+      <w:bookmarkEnd w:id="25"/>
     </w:p>
     <w:p>
       <w:pPr>
@@ -10283,14 +10442,30 @@
           <w:i/>
           <w:lang w:val="en-CA"/>
         </w:rPr>
-        <w:t xml:space="preserve"> 23</w:t>
-      </w:r>
+        <w:t xml:space="preserve"> </w:t>
+      </w:r>
+      <w:proofErr w:type="gramStart"/>
       <w:r>
         <w:rPr>
           <w:i/>
           <w:lang w:val="en-CA"/>
         </w:rPr>
-        <w:t xml:space="preserve"> : </w:t>
+        <w:t>23</w:t>
+      </w:r>
+      <w:r>
+        <w:rPr>
+          <w:i/>
+          <w:lang w:val="en-CA"/>
+        </w:rPr>
+        <w:t xml:space="preserve"> :</w:t>
+      </w:r>
+      <w:proofErr w:type="gramEnd"/>
+      <w:r>
+        <w:rPr>
+          <w:i/>
+          <w:lang w:val="en-CA"/>
+        </w:rPr>
+        <w:t xml:space="preserve"> </w:t>
       </w:r>
       <w:proofErr w:type="spellStart"/>
       <w:r>
@@ -10326,21 +10501,21 @@
         <w:rPr>
           <w:lang w:val="en-CA"/>
         </w:rPr>
-        <w:t xml:space="preserve">The PCB </w:t>
-      </w:r>
-      <w:proofErr w:type="spellStart"/>
-      <w:r>
-        <w:rPr>
-          <w:lang w:val="en-CA"/>
-        </w:rPr>
-        <w:t>PolyCortex</w:t>
-      </w:r>
-      <w:proofErr w:type="spellEnd"/>
-      <w:r>
-        <w:rPr>
-          <w:lang w:val="en-CA"/>
-        </w:rPr>
-        <w:t xml:space="preserve"> created has 4 layers : the top one contains the </w:t>
+        <w:t xml:space="preserve">The PCB PolyCortex created has 4 </w:t>
+      </w:r>
+      <w:proofErr w:type="gramStart"/>
+      <w:r>
+        <w:rPr>
+          <w:lang w:val="en-CA"/>
+        </w:rPr>
+        <w:t>layers :</w:t>
+      </w:r>
+      <w:proofErr w:type="gramEnd"/>
+      <w:r>
+        <w:rPr>
+          <w:lang w:val="en-CA"/>
+        </w:rPr>
+        <w:t xml:space="preserve"> the top one contains the </w:t>
       </w:r>
       <w:r>
         <w:rPr>
@@ -10371,21 +10546,7 @@
         <w:rPr>
           <w:lang w:val="en-CA"/>
         </w:rPr>
-        <w:t xml:space="preserve"> </w:t>
-      </w:r>
-      <w:proofErr w:type="spellStart"/>
-      <w:r>
-        <w:rPr>
-          <w:lang w:val="en-CA"/>
-        </w:rPr>
-        <w:t>PolyCortex</w:t>
-      </w:r>
-      <w:proofErr w:type="spellEnd"/>
-      <w:r>
-        <w:rPr>
-          <w:lang w:val="en-CA"/>
-        </w:rPr>
-        <w:t xml:space="preserve"> took into consideration the size of the board, which </w:t>
+        <w:t xml:space="preserve"> PolyCortex took into consideration the size of the board, which </w:t>
       </w:r>
       <w:r>
         <w:rPr>
@@ -10404,7 +10565,21 @@
         <w:rPr>
           <w:lang w:val="en-CA"/>
         </w:rPr>
-        <w:t xml:space="preserve"> angles were carefully avoided to prevent current concentration. Long parallel wire line were also avoided to stop parasitic impedance from containing the signals. </w:t>
+        <w:t xml:space="preserve"> angles were carefully avoided to prevent current concentration. Long parallel wire line </w:t>
+      </w:r>
+      <w:proofErr w:type="gramStart"/>
+      <w:r>
+        <w:rPr>
+          <w:lang w:val="en-CA"/>
+        </w:rPr>
+        <w:t>were</w:t>
+      </w:r>
+      <w:proofErr w:type="gramEnd"/>
+      <w:r>
+        <w:rPr>
+          <w:lang w:val="en-CA"/>
+        </w:rPr>
+        <w:t xml:space="preserve"> also avoided to stop parasitic impedance from containing the signals. </w:t>
       </w:r>
     </w:p>
     <w:p>
@@ -10471,6 +10646,7 @@
         </w:rPr>
         <w:t xml:space="preserve">Figure </w:t>
       </w:r>
+      <w:proofErr w:type="gramStart"/>
       <w:r>
         <w:rPr>
           <w:i/>
@@ -10483,7 +10659,15 @@
           <w:i/>
           <w:lang w:val="en-CA"/>
         </w:rPr>
-        <w:t xml:space="preserve">: </w:t>
+        <w:t>:</w:t>
+      </w:r>
+      <w:proofErr w:type="gramEnd"/>
+      <w:r>
+        <w:rPr>
+          <w:i/>
+          <w:lang w:val="en-CA"/>
+        </w:rPr>
+        <w:t xml:space="preserve"> </w:t>
       </w:r>
       <w:proofErr w:type="spellStart"/>
       <w:r>
@@ -10575,7 +10759,7 @@
           <w:lang w:val="en-CA"/>
         </w:rPr>
       </w:pPr>
-      <w:bookmarkStart w:id="27" w:name="_Toc4704660"/>
+      <w:bookmarkStart w:id="26" w:name="_Toc4704660"/>
       <w:r>
         <w:rPr>
           <w:lang w:val="en-CA"/>
@@ -10583,7 +10767,7 @@
         <w:lastRenderedPageBreak/>
         <w:t>Testing</w:t>
       </w:r>
-      <w:bookmarkEnd w:id="27"/>
+      <w:bookmarkEnd w:id="26"/>
     </w:p>
     <w:p>
       <w:pPr>
@@ -10678,7 +10862,7 @@
           <w:lang w:val="en-CA"/>
         </w:rPr>
       </w:pPr>
-      <w:bookmarkStart w:id="28" w:name="_Toc4704661"/>
+      <w:bookmarkStart w:id="27" w:name="_Toc4704661"/>
       <w:r>
         <w:rPr>
           <w:lang w:val="en-CA"/>
@@ -10692,7 +10876,7 @@
         </w:rPr>
         <w:t>st</w:t>
       </w:r>
-      <w:bookmarkEnd w:id="28"/>
+      <w:bookmarkEnd w:id="27"/>
     </w:p>
     <w:p>
       <w:pPr>
@@ -10884,7 +11068,7 @@
           <w:lang w:val="en-CA"/>
         </w:rPr>
       </w:pPr>
-      <w:bookmarkStart w:id="29" w:name="_Toc4704662"/>
+      <w:bookmarkStart w:id="28" w:name="_Toc4704662"/>
       <w:r>
         <w:rPr>
           <w:lang w:val="en-CA"/>
@@ -10908,115 +11092,129 @@
         <w:rPr>
           <w:lang w:val="en-CA"/>
         </w:rPr>
-        <w:t xml:space="preserve">Secondary PCB </w:t>
-      </w:r>
-      <w:r>
-        <w:rPr>
-          <w:lang w:val="en-CA"/>
-        </w:rPr>
-        <w:t xml:space="preserve"> – Fixed Challenge 2019</w:t>
+        <w:t xml:space="preserve">Secondary </w:t>
+      </w:r>
+      <w:proofErr w:type="gramStart"/>
+      <w:r>
+        <w:rPr>
+          <w:lang w:val="en-CA"/>
+        </w:rPr>
+        <w:t xml:space="preserve">PCB </w:t>
+      </w:r>
+      <w:r>
+        <w:rPr>
+          <w:lang w:val="en-CA"/>
+        </w:rPr>
+        <w:t xml:space="preserve"> –</w:t>
+      </w:r>
+      <w:proofErr w:type="gramEnd"/>
+      <w:r>
+        <w:rPr>
+          <w:lang w:val="en-CA"/>
+        </w:rPr>
+        <w:t xml:space="preserve"> Fixed Challenge 2019</w:t>
+      </w:r>
+      <w:bookmarkEnd w:id="28"/>
+    </w:p>
+    <w:p>
+      <w:pPr>
+        <w:pStyle w:val="Titre2"/>
+        <w:rPr>
+          <w:lang w:val="en-CA"/>
+        </w:rPr>
+      </w:pPr>
+      <w:bookmarkStart w:id="29" w:name="_Toc4704663"/>
+      <w:r>
+        <w:rPr>
+          <w:lang w:val="en-CA"/>
+        </w:rPr>
+        <w:t>Circuit Overview</w:t>
       </w:r>
       <w:bookmarkEnd w:id="29"/>
     </w:p>
     <w:p>
       <w:pPr>
+        <w:rPr>
+          <w:lang w:val="en-CA"/>
+        </w:rPr>
+      </w:pPr>
+      <w:r>
+        <w:rPr>
+          <w:lang w:val="en-CA"/>
+        </w:rPr>
+        <w:t xml:space="preserve">The circuit presented previously is considerably more complex than the minimum required to acquire EEG waves. Therefore, PolyCortex chose to develop a secondary PCB to account for the potential mistakes in the main PCB and to still deliver a functional prototype. This secondary PCB contains the strict minimum to filter, amplify and convert the signals from analog to digital, while still insuring the safety of the subject on which the electrodes are connected. The circuit </w:t>
+      </w:r>
+      <w:r>
+        <w:rPr>
+          <w:lang w:val="en-CA"/>
+        </w:rPr>
+        <w:t xml:space="preserve">is separated between the analog and the digital portion, which are respectively powered by 9V batteries and by an Arduino microcontroller. The analog portion includes 4 channels composed of an </w:t>
+      </w:r>
+      <w:proofErr w:type="gramStart"/>
+      <w:r>
+        <w:rPr>
+          <w:lang w:val="en-CA"/>
+        </w:rPr>
+        <w:t>instrumentation amplifiers</w:t>
+      </w:r>
+      <w:proofErr w:type="gramEnd"/>
+      <w:r>
+        <w:rPr>
+          <w:lang w:val="en-CA"/>
+        </w:rPr>
+        <w:t xml:space="preserve">, three stages of filtering and a final amplification stage. The digital portion includes the ADC component to insure the transfer of the data onto the interface and is powered with 3.3V from the Arduino. Furthermore, the board has two separate outputs for digital and analog data. </w:t>
+      </w:r>
+    </w:p>
+    <w:p>
+      <w:pPr>
+        <w:jc w:val="left"/>
+        <w:rPr>
+          <w:rFonts w:asciiTheme="majorHAnsi" w:eastAsiaTheme="majorEastAsia" w:hAnsiTheme="majorHAnsi" w:cstheme="majorBidi"/>
+          <w:color w:val="2F5496" w:themeColor="accent1" w:themeShade="BF"/>
+          <w:sz w:val="26"/>
+          <w:szCs w:val="26"/>
+          <w:lang w:val="en-CA"/>
+        </w:rPr>
+      </w:pPr>
+      <w:r>
+        <w:rPr>
+          <w:lang w:val="en-CA"/>
+        </w:rPr>
+        <w:br w:type="page"/>
+      </w:r>
+    </w:p>
+    <w:p>
+      <w:pPr>
         <w:pStyle w:val="Titre2"/>
         <w:rPr>
           <w:lang w:val="en-CA"/>
         </w:rPr>
       </w:pPr>
-      <w:bookmarkStart w:id="30" w:name="_Toc4704663"/>
-      <w:r>
-        <w:rPr>
-          <w:lang w:val="en-CA"/>
-        </w:rPr>
-        <w:t>Circuit Overview</w:t>
+      <w:bookmarkStart w:id="30" w:name="_Toc4704664"/>
+      <w:r>
+        <w:rPr>
+          <w:lang w:val="en-CA"/>
+        </w:rPr>
+        <w:lastRenderedPageBreak/>
+        <w:t>Filtering</w:t>
       </w:r>
       <w:bookmarkEnd w:id="30"/>
     </w:p>
     <w:p>
       <w:pPr>
+        <w:pStyle w:val="Titre3"/>
         <w:rPr>
           <w:lang w:val="en-CA"/>
         </w:rPr>
       </w:pPr>
-      <w:r>
-        <w:rPr>
-          <w:lang w:val="en-CA"/>
-        </w:rPr>
-        <w:t xml:space="preserve">The circuit presented previously is considerably more complex than the minimum required to acquire EEG waves. Therefore, </w:t>
-      </w:r>
-      <w:proofErr w:type="spellStart"/>
-      <w:r>
-        <w:rPr>
-          <w:lang w:val="en-CA"/>
-        </w:rPr>
-        <w:t>PolyCortex</w:t>
-      </w:r>
-      <w:proofErr w:type="spellEnd"/>
-      <w:r>
-        <w:rPr>
-          <w:lang w:val="en-CA"/>
-        </w:rPr>
-        <w:t xml:space="preserve"> chose to develop a secondary PCB to account for the potential mistakes in the main PCB and to still deliver a functional prototype. This secondary PCB contains the strict minimum to filter, amplify and convert the signals from analog to digital, while still insuring the safety of the subject on which the electrodes are connected. The circuit </w:t>
-      </w:r>
-      <w:r>
-        <w:rPr>
-          <w:lang w:val="en-CA"/>
-        </w:rPr>
-        <w:t xml:space="preserve">is separated between the analog and the digital portion, which are respectively powered by 9V batteries and by an Arduino microcontroller. The analog portion includes 4 channels composed of an instrumentation amplifiers, three stages of filtering and a final amplification stage. The digital portion includes the ADC component to insure the transfer of the data onto the interface and is powered with 3.3V from the Arduino. Furthermore, the board has two separate outputs for digital and analog data. </w:t>
-      </w:r>
-    </w:p>
-    <w:p>
-      <w:pPr>
-        <w:jc w:val="left"/>
-        <w:rPr>
-          <w:rFonts w:asciiTheme="majorHAnsi" w:eastAsiaTheme="majorEastAsia" w:hAnsiTheme="majorHAnsi" w:cstheme="majorBidi"/>
-          <w:color w:val="2F5496" w:themeColor="accent1" w:themeShade="BF"/>
-          <w:sz w:val="26"/>
-          <w:szCs w:val="26"/>
-          <w:lang w:val="en-CA"/>
-        </w:rPr>
-      </w:pPr>
-      <w:r>
-        <w:rPr>
-          <w:lang w:val="en-CA"/>
-        </w:rPr>
-        <w:br w:type="page"/>
-      </w:r>
-    </w:p>
-    <w:p>
-      <w:pPr>
-        <w:pStyle w:val="Titre2"/>
-        <w:rPr>
-          <w:lang w:val="en-CA"/>
-        </w:rPr>
-      </w:pPr>
-      <w:bookmarkStart w:id="31" w:name="_Toc4704664"/>
-      <w:r>
-        <w:rPr>
-          <w:lang w:val="en-CA"/>
-        </w:rPr>
-        <w:lastRenderedPageBreak/>
-        <w:t>Filtering</w:t>
+      <w:bookmarkStart w:id="31" w:name="_Toc4704665"/>
+      <w:r>
+        <w:rPr>
+          <w:lang w:val="en-CA"/>
+        </w:rPr>
+        <w:t>High pass filter</w:t>
       </w:r>
       <w:bookmarkEnd w:id="31"/>
-    </w:p>
-    <w:p>
-      <w:pPr>
-        <w:pStyle w:val="Titre3"/>
-        <w:rPr>
-          <w:lang w:val="en-CA"/>
-        </w:rPr>
-      </w:pPr>
-      <w:bookmarkStart w:id="32" w:name="_Toc4704665"/>
-      <w:r>
-        <w:rPr>
-          <w:lang w:val="en-CA"/>
-        </w:rPr>
-        <w:t>High pass filter</w:t>
-      </w:r>
-      <w:bookmarkEnd w:id="32"/>
     </w:p>
     <w:p>
       <w:pPr>
@@ -11158,21 +11356,7 @@
         <w:rPr>
           <w:lang w:val="en-CA"/>
         </w:rPr>
-        <w:t xml:space="preserve">During testing of the main card, the </w:t>
-      </w:r>
-      <w:proofErr w:type="spellStart"/>
-      <w:r>
-        <w:rPr>
-          <w:lang w:val="en-CA"/>
-        </w:rPr>
-        <w:t>PolyCortex</w:t>
-      </w:r>
-      <w:proofErr w:type="spellEnd"/>
-      <w:r>
-        <w:rPr>
-          <w:lang w:val="en-CA"/>
-        </w:rPr>
-        <w:t xml:space="preserve"> team noticed unexpected saturation behavior between the different filtering stage. It was thus decided to remove the resistor responsible for the gain of the filters</w:t>
+        <w:t>During testing of the main card, the PolyCortex team noticed unexpected saturation behavior between the different filtering stage. It was thus decided to remove the resistor responsible for the gain of the filters</w:t>
       </w:r>
       <w:r>
         <w:rPr>
@@ -11456,21 +11640,7 @@
         <w:rPr>
           <w:lang w:val="en-US"/>
         </w:rPr>
-        <w:t xml:space="preserve">. </w:t>
-      </w:r>
-      <w:proofErr w:type="spellStart"/>
-      <w:r>
-        <w:rPr>
-          <w:lang w:val="en-US"/>
-        </w:rPr>
-        <w:t>PolyCortex</w:t>
-      </w:r>
-      <w:proofErr w:type="spellEnd"/>
-      <w:r>
-        <w:rPr>
-          <w:lang w:val="en-US"/>
-        </w:rPr>
-        <w:t xml:space="preserve"> has chosen R</w:t>
+        <w:t>. PolyCortex has chosen R</w:t>
       </w:r>
       <w:r>
         <w:rPr>
@@ -11560,8 +11730,17 @@
           <w:i/>
           <w:lang w:val="en-CA"/>
         </w:rPr>
-        <w:t>Figure 25 :</w:t>
-      </w:r>
+        <w:t xml:space="preserve">Figure </w:t>
+      </w:r>
+      <w:proofErr w:type="gramStart"/>
+      <w:r>
+        <w:rPr>
+          <w:i/>
+          <w:lang w:val="en-CA"/>
+        </w:rPr>
+        <w:t>25 :</w:t>
+      </w:r>
+      <w:proofErr w:type="gramEnd"/>
       <w:r>
         <w:rPr>
           <w:lang w:val="en-CA"/>
@@ -11614,14 +11793,14 @@
           <w:lang w:val="en-CA"/>
         </w:rPr>
       </w:pPr>
-      <w:bookmarkStart w:id="33" w:name="_Toc4704666"/>
+      <w:bookmarkStart w:id="32" w:name="_Toc4704666"/>
       <w:r>
         <w:rPr>
           <w:lang w:val="en-CA"/>
         </w:rPr>
         <w:t>Low pass filter</w:t>
       </w:r>
-      <w:bookmarkEnd w:id="33"/>
+      <w:bookmarkEnd w:id="32"/>
     </w:p>
     <w:p>
       <w:pPr>
@@ -11769,11 +11948,19 @@
         </w:rPr>
         <w:t xml:space="preserve"> </w:t>
       </w:r>
-      <w:r>
-        <w:rPr>
-          <w:lang w:val="en-CA"/>
-        </w:rPr>
-        <w:t xml:space="preserve">Similarly to the high pass filter, the resistors responsible for the gain of the lowpass filter were removed from the configuration. </w:t>
+      <w:proofErr w:type="gramStart"/>
+      <w:r>
+        <w:rPr>
+          <w:lang w:val="en-CA"/>
+        </w:rPr>
+        <w:t>Similarly</w:t>
+      </w:r>
+      <w:proofErr w:type="gramEnd"/>
+      <w:r>
+        <w:rPr>
+          <w:lang w:val="en-CA"/>
+        </w:rPr>
+        <w:t xml:space="preserve"> to the high pass filter, the resistors responsible for the gain of the lowpass filter were removed from the configuration. </w:t>
       </w:r>
       <w:r>
         <w:rPr>
@@ -11984,23 +12171,7 @@
           <w:rFonts w:eastAsiaTheme="minorEastAsia"/>
           <w:lang w:val="en-US"/>
         </w:rPr>
-        <w:t xml:space="preserve"> referring to the right-side image of fi</w:t>
-      </w:r>
-      <w:proofErr w:type="spellStart"/>
-      <w:r>
-        <w:rPr>
-          <w:rFonts w:eastAsiaTheme="minorEastAsia"/>
-          <w:lang w:val="en-US"/>
-        </w:rPr>
-        <w:t>gure</w:t>
-      </w:r>
-      <w:proofErr w:type="spellEnd"/>
-      <w:r>
-        <w:rPr>
-          <w:rFonts w:eastAsiaTheme="minorEastAsia"/>
-          <w:lang w:val="en-US"/>
-        </w:rPr>
-        <w:t xml:space="preserve"> 26. In </w:t>
+        <w:t xml:space="preserve"> referring to the right-side image of figure 26. In </w:t>
       </w:r>
       <w:proofErr w:type="spellStart"/>
       <w:r>
@@ -12088,7 +12259,23 @@
           <w:i/>
           <w:lang w:val="en-US"/>
         </w:rPr>
-        <w:t xml:space="preserve">Figure 26 : </w:t>
+        <w:t xml:space="preserve">Figure </w:t>
+      </w:r>
+      <w:proofErr w:type="gramStart"/>
+      <w:r>
+        <w:rPr>
+          <w:i/>
+          <w:lang w:val="en-US"/>
+        </w:rPr>
+        <w:t>26 :</w:t>
+      </w:r>
+      <w:proofErr w:type="gramEnd"/>
+      <w:r>
+        <w:rPr>
+          <w:i/>
+          <w:lang w:val="en-US"/>
+        </w:rPr>
+        <w:t xml:space="preserve"> </w:t>
       </w:r>
       <w:r>
         <w:rPr>
@@ -12142,7 +12329,7 @@
           <w:lang w:val="en-CA"/>
         </w:rPr>
       </w:pPr>
-      <w:bookmarkStart w:id="34" w:name="_Toc4704667"/>
+      <w:bookmarkStart w:id="33" w:name="_Toc4704667"/>
       <w:r>
         <w:rPr>
           <w:lang w:val="en-CA"/>
@@ -12150,7 +12337,7 @@
         <w:lastRenderedPageBreak/>
         <w:t>Notch</w:t>
       </w:r>
-      <w:bookmarkEnd w:id="34"/>
+      <w:bookmarkEnd w:id="33"/>
       <w:r>
         <w:rPr>
           <w:lang w:val="en-CA"/>
@@ -12775,24 +12962,17 @@
           <w:rFonts w:eastAsiaTheme="minorEastAsia"/>
           <w:lang w:val="en-US"/>
         </w:rPr>
-        <w:t xml:space="preserve"> (referring to the right-side of figure 6). To obtain a cutoff frequency centered around 60Hz with a gain of at least -30dB to eliminate the mains hum, </w:t>
-      </w:r>
-      <w:proofErr w:type="spellStart"/>
+        <w:t xml:space="preserve"> (referring to the right-side of figure 6). To obtain a cutoff frequency centered around 60Hz with a gain of at least -30dB to eliminate the mains hum, PolyCortex chose values of R1 </w:t>
+      </w:r>
+      <w:proofErr w:type="gramStart"/>
       <w:r>
         <w:rPr>
           <w:rFonts w:eastAsiaTheme="minorEastAsia"/>
           <w:lang w:val="en-US"/>
         </w:rPr>
-        <w:t>PolyCortex</w:t>
-      </w:r>
-      <w:proofErr w:type="spellEnd"/>
-      <w:r>
-        <w:rPr>
-          <w:rFonts w:eastAsiaTheme="minorEastAsia"/>
-          <w:lang w:val="en-US"/>
-        </w:rPr>
-        <w:t xml:space="preserve"> chose values of R1 =  R</w:t>
-      </w:r>
+        <w:t>=  R</w:t>
+      </w:r>
+      <w:proofErr w:type="gramEnd"/>
       <w:r>
         <w:rPr>
           <w:rFonts w:eastAsiaTheme="minorEastAsia"/>
@@ -12974,7 +13154,23 @@
           <w:i/>
           <w:lang w:val="en-US"/>
         </w:rPr>
-        <w:t xml:space="preserve">Figure 27 : Secondary PCB  notch </w:t>
+        <w:t xml:space="preserve">Figure </w:t>
+      </w:r>
+      <w:proofErr w:type="gramStart"/>
+      <w:r>
+        <w:rPr>
+          <w:i/>
+          <w:lang w:val="en-US"/>
+        </w:rPr>
+        <w:t>27 :</w:t>
+      </w:r>
+      <w:proofErr w:type="gramEnd"/>
+      <w:r>
+        <w:rPr>
+          <w:i/>
+          <w:lang w:val="en-US"/>
+        </w:rPr>
+        <w:t xml:space="preserve"> Secondary PCB  notch </w:t>
       </w:r>
       <w:r>
         <w:rPr>
@@ -13025,7 +13221,7 @@
           <w:lang w:val="en-CA"/>
         </w:rPr>
       </w:pPr>
-      <w:bookmarkStart w:id="35" w:name="_Toc4704668"/>
+      <w:bookmarkStart w:id="34" w:name="_Toc4704668"/>
       <w:r>
         <w:rPr>
           <w:lang w:val="en-CA"/>
@@ -13033,7 +13229,7 @@
         <w:lastRenderedPageBreak/>
         <w:t>Amplification</w:t>
       </w:r>
-      <w:bookmarkEnd w:id="35"/>
+      <w:bookmarkEnd w:id="34"/>
     </w:p>
     <w:p>
       <w:pPr>
@@ -13109,14 +13305,14 @@
           <w:lang w:val="en-CA"/>
         </w:rPr>
       </w:pPr>
-      <w:bookmarkStart w:id="36" w:name="_Toc4704669"/>
+      <w:bookmarkStart w:id="35" w:name="_Toc4704669"/>
       <w:r>
         <w:rPr>
           <w:lang w:val="en-CA"/>
         </w:rPr>
         <w:t>Instrumentation amplifier</w:t>
       </w:r>
-      <w:bookmarkEnd w:id="36"/>
+      <w:bookmarkEnd w:id="35"/>
     </w:p>
     <w:p>
       <w:pPr>
@@ -13274,6 +13470,7 @@
         </w:rPr>
         <w:t>G</w:t>
       </w:r>
+      <w:proofErr w:type="gramStart"/>
       <w:r>
         <w:rPr>
           <w:lang w:val="en-US"/>
@@ -13284,7 +13481,14 @@
         <w:rPr>
           <w:lang w:val="en-CA"/>
         </w:rPr>
-        <w:t xml:space="preserve"> was increased by using a single 50</w:t>
+        <w:t xml:space="preserve"> was</w:t>
+      </w:r>
+      <w:proofErr w:type="gramEnd"/>
+      <w:r>
+        <w:rPr>
+          <w:lang w:val="en-CA"/>
+        </w:rPr>
+        <w:t xml:space="preserve"> increased by using a single 50</w:t>
       </w:r>
       <w:r>
         <w:rPr>
@@ -13336,7 +13540,21 @@
         <w:rPr>
           <w:lang w:val="en-CA"/>
         </w:rPr>
-        <w:t>398. The bypass capacitors used in the main PCB were kept to regulate the supply voltage of the in-op.</w:t>
+        <w:t xml:space="preserve">398. The bypass capacitors used in the main PCB were kept </w:t>
+      </w:r>
+      <w:proofErr w:type="gramStart"/>
+      <w:r>
+        <w:rPr>
+          <w:lang w:val="en-CA"/>
+        </w:rPr>
+        <w:t>to regulate</w:t>
+      </w:r>
+      <w:proofErr w:type="gramEnd"/>
+      <w:r>
+        <w:rPr>
+          <w:lang w:val="en-CA"/>
+        </w:rPr>
+        <w:t xml:space="preserve"> the supply voltage of the in-op.</w:t>
       </w:r>
     </w:p>
     <w:p>
@@ -13354,6 +13572,7 @@
         </w:rPr>
         <w:t xml:space="preserve">Figure </w:t>
       </w:r>
+      <w:proofErr w:type="gramStart"/>
       <w:r>
         <w:rPr>
           <w:i/>
@@ -13366,7 +13585,15 @@
           <w:i/>
           <w:lang w:val="en-US"/>
         </w:rPr>
-        <w:t xml:space="preserve"> : </w:t>
+        <w:t xml:space="preserve"> :</w:t>
+      </w:r>
+      <w:proofErr w:type="gramEnd"/>
+      <w:r>
+        <w:rPr>
+          <w:i/>
+          <w:lang w:val="en-US"/>
+        </w:rPr>
+        <w:t xml:space="preserve"> </w:t>
       </w:r>
       <w:proofErr w:type="spellStart"/>
       <w:r>
@@ -13406,14 +13633,14 @@
           <w:lang w:val="en-CA"/>
         </w:rPr>
       </w:pPr>
-      <w:bookmarkStart w:id="37" w:name="_Toc4704670"/>
+      <w:bookmarkStart w:id="36" w:name="_Toc4704670"/>
       <w:r>
         <w:rPr>
           <w:lang w:val="en-CA"/>
         </w:rPr>
         <w:t>Circuit amplification</w:t>
       </w:r>
-      <w:bookmarkEnd w:id="37"/>
+      <w:bookmarkEnd w:id="36"/>
     </w:p>
     <w:p>
       <w:pPr>
@@ -13421,11 +13648,19 @@
           <w:lang w:val="en-CA"/>
         </w:rPr>
       </w:pPr>
-      <w:r>
-        <w:rPr>
-          <w:lang w:val="en-CA"/>
-        </w:rPr>
-        <w:t xml:space="preserve">Similarly to the main PCB, this circuit contains a final amplification stage located after the filters. It provides a gain with its non-inverter op-amp configuration. </w:t>
+      <w:proofErr w:type="gramStart"/>
+      <w:r>
+        <w:rPr>
+          <w:lang w:val="en-CA"/>
+        </w:rPr>
+        <w:t>Similarly</w:t>
+      </w:r>
+      <w:proofErr w:type="gramEnd"/>
+      <w:r>
+        <w:rPr>
+          <w:lang w:val="en-CA"/>
+        </w:rPr>
+        <w:t xml:space="preserve"> to the main PCB, this circuit contains a final amplification stage located after the filters. It provides a gain with its non-inverter op-amp configuration. </w:t>
       </w:r>
       <w:r>
         <w:rPr>
@@ -13483,21 +13718,7 @@
         <w:rPr>
           <w:lang w:val="en-US"/>
         </w:rPr>
-        <w:t xml:space="preserve"> on figure 28. To increase the gain compared to the main PCB, </w:t>
-      </w:r>
-      <w:proofErr w:type="spellStart"/>
-      <w:r>
-        <w:rPr>
-          <w:lang w:val="en-US"/>
-        </w:rPr>
-        <w:t>PolyCortex</w:t>
-      </w:r>
-      <w:proofErr w:type="spellEnd"/>
-      <w:r>
-        <w:rPr>
-          <w:lang w:val="en-US"/>
-        </w:rPr>
-        <w:t xml:space="preserve"> chose to use R</w:t>
+        <w:t xml:space="preserve"> on figure 28. To increase the gain compared to the main PCB, PolyCortex chose to use R</w:t>
       </w:r>
       <w:r>
         <w:rPr>
@@ -13788,6 +14009,7 @@
         </w:rPr>
         <w:t xml:space="preserve">Figure </w:t>
       </w:r>
+      <w:proofErr w:type="gramStart"/>
       <w:r>
         <w:rPr>
           <w:i/>
@@ -13800,7 +14022,15 @@
           <w:i/>
           <w:lang w:val="en-CA"/>
         </w:rPr>
-        <w:t xml:space="preserve"> : </w:t>
+        <w:t xml:space="preserve"> :</w:t>
+      </w:r>
+      <w:proofErr w:type="gramEnd"/>
+      <w:r>
+        <w:rPr>
+          <w:i/>
+          <w:lang w:val="en-CA"/>
+        </w:rPr>
+        <w:t xml:space="preserve"> </w:t>
       </w:r>
       <w:proofErr w:type="spellStart"/>
       <w:r>
@@ -13852,7 +14082,7 @@
           <w:lang w:val="en-CA"/>
         </w:rPr>
       </w:pPr>
-      <w:bookmarkStart w:id="38" w:name="_Toc4704671"/>
+      <w:bookmarkStart w:id="37" w:name="_Toc4704671"/>
       <w:r>
         <w:rPr>
           <w:lang w:val="en-CA"/>
@@ -13860,7 +14090,7 @@
         <w:lastRenderedPageBreak/>
         <w:t>Simulation</w:t>
       </w:r>
-      <w:bookmarkEnd w:id="38"/>
+      <w:bookmarkEnd w:id="37"/>
     </w:p>
     <w:p>
       <w:pPr>
@@ -13910,14 +14140,14 @@
           <w:lang w:val="en-CA"/>
         </w:rPr>
       </w:pPr>
-      <w:bookmarkStart w:id="39" w:name="_Toc4704672"/>
+      <w:bookmarkStart w:id="38" w:name="_Toc4704672"/>
       <w:r>
         <w:rPr>
           <w:lang w:val="en-CA"/>
         </w:rPr>
         <w:t>High Pass Filter</w:t>
       </w:r>
-      <w:bookmarkEnd w:id="39"/>
+      <w:bookmarkEnd w:id="38"/>
     </w:p>
     <w:p>
       <w:pPr>
@@ -13982,6 +14212,7 @@
         </w:rPr>
         <w:t xml:space="preserve">Figure </w:t>
       </w:r>
+      <w:proofErr w:type="gramStart"/>
       <w:r>
         <w:rPr>
           <w:i/>
@@ -13994,7 +14225,15 @@
           <w:i/>
           <w:lang w:val="en-CA"/>
         </w:rPr>
-        <w:t xml:space="preserve"> : </w:t>
+        <w:t xml:space="preserve"> :</w:t>
+      </w:r>
+      <w:proofErr w:type="gramEnd"/>
+      <w:r>
+        <w:rPr>
+          <w:i/>
+          <w:lang w:val="en-CA"/>
+        </w:rPr>
+        <w:t xml:space="preserve"> </w:t>
       </w:r>
       <w:proofErr w:type="spellStart"/>
       <w:r>
@@ -14075,6 +14314,7 @@
         </w:rPr>
         <w:t xml:space="preserve">Figure </w:t>
       </w:r>
+      <w:proofErr w:type="gramStart"/>
       <w:r>
         <w:rPr>
           <w:i/>
@@ -14087,7 +14327,15 @@
           <w:i/>
           <w:lang w:val="en-CA"/>
         </w:rPr>
-        <w:t xml:space="preserve"> : Bode plot of </w:t>
+        <w:t xml:space="preserve"> :</w:t>
+      </w:r>
+      <w:proofErr w:type="gramEnd"/>
+      <w:r>
+        <w:rPr>
+          <w:i/>
+          <w:lang w:val="en-CA"/>
+        </w:rPr>
+        <w:t xml:space="preserve"> Bode plot of </w:t>
       </w:r>
       <w:r>
         <w:rPr>
@@ -14127,7 +14375,7 @@
           <w:lang w:val="en-CA"/>
         </w:rPr>
       </w:pPr>
-      <w:bookmarkStart w:id="40" w:name="_Toc4704673"/>
+      <w:bookmarkStart w:id="39" w:name="_Toc4704673"/>
       <w:r>
         <w:rPr>
           <w:lang w:val="en-CA"/>
@@ -14135,7 +14383,7 @@
         <w:lastRenderedPageBreak/>
         <w:t>Low Pass Filter</w:t>
       </w:r>
-      <w:bookmarkEnd w:id="40"/>
+      <w:bookmarkEnd w:id="39"/>
     </w:p>
     <w:p>
       <w:pPr>
@@ -14207,6 +14455,7 @@
         </w:rPr>
         <w:t xml:space="preserve">Figure </w:t>
       </w:r>
+      <w:proofErr w:type="gramStart"/>
       <w:r>
         <w:rPr>
           <w:i/>
@@ -14219,7 +14468,15 @@
           <w:i/>
           <w:lang w:val="en-CA"/>
         </w:rPr>
-        <w:t xml:space="preserve"> : </w:t>
+        <w:t xml:space="preserve"> :</w:t>
+      </w:r>
+      <w:proofErr w:type="gramEnd"/>
+      <w:r>
+        <w:rPr>
+          <w:i/>
+          <w:lang w:val="en-CA"/>
+        </w:rPr>
+        <w:t xml:space="preserve"> </w:t>
       </w:r>
       <w:proofErr w:type="spellStart"/>
       <w:r>
@@ -14301,6 +14558,7 @@
         </w:rPr>
         <w:t xml:space="preserve">Figure </w:t>
       </w:r>
+      <w:proofErr w:type="gramStart"/>
       <w:r>
         <w:rPr>
           <w:i/>
@@ -14313,7 +14571,15 @@
           <w:i/>
           <w:lang w:val="en-CA"/>
         </w:rPr>
-        <w:t xml:space="preserve"> : Bode plot of </w:t>
+        <w:t xml:space="preserve"> :</w:t>
+      </w:r>
+      <w:proofErr w:type="gramEnd"/>
+      <w:r>
+        <w:rPr>
+          <w:i/>
+          <w:lang w:val="en-CA"/>
+        </w:rPr>
+        <w:t xml:space="preserve"> Bode plot of </w:t>
       </w:r>
       <w:r>
         <w:rPr>
@@ -14350,12 +14616,12 @@
       <w:pPr>
         <w:pStyle w:val="Titre3"/>
       </w:pPr>
-      <w:bookmarkStart w:id="41" w:name="_Toc4704674"/>
+      <w:bookmarkStart w:id="40" w:name="_Toc4704674"/>
       <w:r>
         <w:lastRenderedPageBreak/>
         <w:t>Notch</w:t>
       </w:r>
-      <w:bookmarkEnd w:id="41"/>
+      <w:bookmarkEnd w:id="40"/>
     </w:p>
     <w:p>
       <w:pPr>
@@ -14417,6 +14683,7 @@
         </w:rPr>
         <w:t xml:space="preserve">Figure </w:t>
       </w:r>
+      <w:proofErr w:type="gramStart"/>
       <w:r>
         <w:rPr>
           <w:i/>
@@ -14429,7 +14696,15 @@
           <w:i/>
           <w:lang w:val="en-CA"/>
         </w:rPr>
-        <w:t xml:space="preserve"> : </w:t>
+        <w:t xml:space="preserve"> :</w:t>
+      </w:r>
+      <w:proofErr w:type="gramEnd"/>
+      <w:r>
+        <w:rPr>
+          <w:i/>
+          <w:lang w:val="en-CA"/>
+        </w:rPr>
+        <w:t xml:space="preserve"> </w:t>
       </w:r>
       <w:proofErr w:type="spellStart"/>
       <w:r>
@@ -14508,6 +14783,7 @@
         </w:rPr>
         <w:t xml:space="preserve">Figure </w:t>
       </w:r>
+      <w:proofErr w:type="gramStart"/>
       <w:r>
         <w:rPr>
           <w:i/>
@@ -14520,7 +14796,15 @@
           <w:i/>
           <w:lang w:val="en-CA"/>
         </w:rPr>
-        <w:t xml:space="preserve"> : Bode plot </w:t>
+        <w:t xml:space="preserve"> :</w:t>
+      </w:r>
+      <w:proofErr w:type="gramEnd"/>
+      <w:r>
+        <w:rPr>
+          <w:i/>
+          <w:lang w:val="en-CA"/>
+        </w:rPr>
+        <w:t xml:space="preserve"> Bode plot </w:t>
       </w:r>
       <w:r>
         <w:rPr>
@@ -14545,7 +14829,7 @@
           <w:lang w:val="en-CA"/>
         </w:rPr>
       </w:pPr>
-      <w:bookmarkStart w:id="42" w:name="_Toc4704675"/>
+      <w:bookmarkStart w:id="41" w:name="_Toc4704675"/>
       <w:r>
         <w:rPr>
           <w:lang w:val="en-CA"/>
@@ -14565,7 +14849,7 @@
         </w:rPr>
         <w:t>el</w:t>
       </w:r>
-      <w:bookmarkEnd w:id="42"/>
+      <w:bookmarkEnd w:id="41"/>
     </w:p>
     <w:p>
       <w:pPr>
@@ -14661,6 +14945,7 @@
         </w:rPr>
         <w:t xml:space="preserve">Figure </w:t>
       </w:r>
+      <w:proofErr w:type="gramStart"/>
       <w:r>
         <w:rPr>
           <w:i/>
@@ -14680,7 +14965,15 @@
           <w:i/>
           <w:lang w:val="en-CA"/>
         </w:rPr>
-        <w:t xml:space="preserve"> : </w:t>
+        <w:t xml:space="preserve"> :</w:t>
+      </w:r>
+      <w:proofErr w:type="gramEnd"/>
+      <w:r>
+        <w:rPr>
+          <w:i/>
+          <w:lang w:val="en-CA"/>
+        </w:rPr>
+        <w:t xml:space="preserve"> </w:t>
       </w:r>
       <w:proofErr w:type="spellStart"/>
       <w:r>
@@ -14754,7 +15047,23 @@
           <w:i/>
           <w:lang w:val="en-CA"/>
         </w:rPr>
-        <w:t>Figure 38 : Output signal of complete circuit of 1 channel for secondary PCB</w:t>
+        <w:t xml:space="preserve">Figure </w:t>
+      </w:r>
+      <w:proofErr w:type="gramStart"/>
+      <w:r>
+        <w:rPr>
+          <w:i/>
+          <w:lang w:val="en-CA"/>
+        </w:rPr>
+        <w:t>38 :</w:t>
+      </w:r>
+      <w:proofErr w:type="gramEnd"/>
+      <w:r>
+        <w:rPr>
+          <w:i/>
+          <w:lang w:val="en-CA"/>
+        </w:rPr>
+        <w:t xml:space="preserve"> Output signal of complete circuit of 1 channel for secondary PCB</w:t>
       </w:r>
     </w:p>
     <w:p>
@@ -14789,7 +15098,7 @@
           <w:lang w:val="en-CA"/>
         </w:rPr>
       </w:pPr>
-      <w:bookmarkStart w:id="43" w:name="_Toc4704676"/>
+      <w:bookmarkStart w:id="42" w:name="_Toc4704676"/>
       <w:r>
         <w:rPr>
           <w:lang w:val="en-CA"/>
@@ -14797,7 +15106,7 @@
         <w:lastRenderedPageBreak/>
         <w:t>Other components</w:t>
       </w:r>
-      <w:bookmarkEnd w:id="43"/>
+      <w:bookmarkEnd w:id="42"/>
     </w:p>
     <w:p>
       <w:pPr>
@@ -14806,14 +15115,14 @@
           <w:lang w:val="en-CA"/>
         </w:rPr>
       </w:pPr>
-      <w:bookmarkStart w:id="44" w:name="_Toc4704677"/>
+      <w:bookmarkStart w:id="43" w:name="_Toc4704677"/>
       <w:r>
         <w:rPr>
           <w:lang w:val="en-CA"/>
         </w:rPr>
         <w:t>ADC</w:t>
       </w:r>
-      <w:bookmarkEnd w:id="44"/>
+      <w:bookmarkEnd w:id="43"/>
     </w:p>
     <w:p>
       <w:pPr>
@@ -14948,19 +15257,11 @@
           </wp:anchor>
         </w:drawing>
       </w:r>
-      <w:proofErr w:type="spellStart"/>
-      <w:r>
-        <w:rPr>
-          <w:lang w:val="en-CA"/>
-        </w:rPr>
-        <w:t>PolyCortex</w:t>
-      </w:r>
-      <w:proofErr w:type="spellEnd"/>
-      <w:r>
-        <w:rPr>
-          <w:lang w:val="en-CA"/>
-        </w:rPr>
-        <w:t xml:space="preserve"> chose to resort to </w:t>
+      <w:r>
+        <w:rPr>
+          <w:lang w:val="en-CA"/>
+        </w:rPr>
+        <w:t xml:space="preserve">PolyCortex chose to resort to </w:t>
       </w:r>
       <w:r>
         <w:rPr>
@@ -15008,7 +15309,21 @@
         <w:rPr>
           <w:lang w:val="en-CA"/>
         </w:rPr>
-        <w:t>112C04. The ADS7828 has a built in asynchronous clock, an 8-channel multiplexer (MUX) and a sample-and-hold amplifier. It supports the I</w:t>
+        <w:t xml:space="preserve">112C04. The ADS7828 has a </w:t>
+      </w:r>
+      <w:proofErr w:type="gramStart"/>
+      <w:r>
+        <w:rPr>
+          <w:lang w:val="en-CA"/>
+        </w:rPr>
+        <w:t>built in</w:t>
+      </w:r>
+      <w:proofErr w:type="gramEnd"/>
+      <w:r>
+        <w:rPr>
+          <w:lang w:val="en-CA"/>
+        </w:rPr>
+        <w:t xml:space="preserve"> asynchronous clock, an 8-channel multiplexer (MUX) and a sample-and-hold amplifier. It supports the I</w:t>
       </w:r>
       <w:r>
         <w:rPr>
@@ -15021,21 +15336,19 @@
         <w:rPr>
           <w:lang w:val="en-CA"/>
         </w:rPr>
-        <w:t xml:space="preserve">C interface and can be set to standard, fast and high-speed modes. In order to communicate with the interface </w:t>
-      </w:r>
-      <w:proofErr w:type="spellStart"/>
-      <w:r>
-        <w:rPr>
-          <w:lang w:val="en-CA"/>
-        </w:rPr>
-        <w:t>PolyCortex</w:t>
-      </w:r>
-      <w:proofErr w:type="spellEnd"/>
-      <w:r>
-        <w:rPr>
-          <w:lang w:val="en-CA"/>
-        </w:rPr>
-        <w:t xml:space="preserve"> has created to visualise the EEG signal, the ADC’s output is connected to an Arduino microcontroller</w:t>
+        <w:t>C interface and can be set to standard, fast and high-speed modes</w:t>
+      </w:r>
+      <w:r>
+        <w:rPr>
+          <w:lang w:val="en-CA"/>
+        </w:rPr>
+        <w:t xml:space="preserve"> (2, 8 &amp; 50 kHz)</w:t>
+      </w:r>
+      <w:r>
+        <w:rPr>
+          <w:lang w:val="en-CA"/>
+        </w:rPr>
+        <w:t>. In order to communicate with the interface PolyCortex has created to visualise the EEG signal, the ADC’s output is connected to an Arduino microcontroller</w:t>
       </w:r>
       <w:r>
         <w:rPr>
@@ -15064,7 +15377,23 @@
           <w:i/>
           <w:lang w:val="en-CA"/>
         </w:rPr>
-        <w:t xml:space="preserve">Figure 39 : </w:t>
+        <w:t xml:space="preserve">Figure </w:t>
+      </w:r>
+      <w:proofErr w:type="gramStart"/>
+      <w:r>
+        <w:rPr>
+          <w:i/>
+          <w:lang w:val="en-CA"/>
+        </w:rPr>
+        <w:t>39 :</w:t>
+      </w:r>
+      <w:proofErr w:type="gramEnd"/>
+      <w:r>
+        <w:rPr>
+          <w:i/>
+          <w:lang w:val="en-CA"/>
+        </w:rPr>
+        <w:t xml:space="preserve"> </w:t>
       </w:r>
       <w:proofErr w:type="spellStart"/>
       <w:r>
@@ -15080,7 +15409,35 @@
           <w:i/>
           <w:lang w:val="en-CA"/>
         </w:rPr>
-        <w:t xml:space="preserve"> schematic of the ADS122C04 ADC and functional diagram</w:t>
+        <w:t xml:space="preserve"> schematic of the</w:t>
+      </w:r>
+      <w:r>
+        <w:rPr>
+          <w:i/>
+          <w:lang w:val="en-CA"/>
+        </w:rPr>
+        <w:t xml:space="preserve"> TI</w:t>
+      </w:r>
+      <w:r>
+        <w:rPr>
+          <w:i/>
+          <w:lang w:val="en-CA"/>
+        </w:rPr>
+        <w:t xml:space="preserve"> ADS</w:t>
+      </w:r>
+      <w:r>
+        <w:rPr>
+          <w:i/>
+          <w:lang w:val="en-CA"/>
+        </w:rPr>
+        <w:t>7828</w:t>
+      </w:r>
+      <w:r>
+        <w:rPr>
+          <w:i/>
+          <w:lang w:val="en-CA"/>
+        </w:rPr>
+        <w:t xml:space="preserve"> ADC and functional diagram</w:t>
       </w:r>
     </w:p>
     <w:p>
@@ -15094,24 +15451,279 @@
         <w:rPr>
           <w:lang w:val="en-CA"/>
         </w:rPr>
-        <w:t>Communication between the ADC and Arduino details</w:t>
+        <w:t>ADC – Arduino I</w:t>
+      </w:r>
+      <w:r>
+        <w:rPr>
+          <w:vertAlign w:val="superscript"/>
+          <w:lang w:val="en-CA"/>
+        </w:rPr>
+        <w:t>2</w:t>
+      </w:r>
+      <w:r>
+        <w:rPr>
+          <w:lang w:val="en-CA"/>
+        </w:rPr>
+        <w:t>C communication</w:t>
       </w:r>
     </w:p>
     <w:p>
       <w:pPr>
         <w:rPr>
-          <w:lang w:val="en-CA"/>
+          <w:lang w:val="en-US"/>
         </w:rPr>
       </w:pPr>
       <w:r>
         <w:rPr>
+          <w:lang w:val="en-US"/>
+        </w:rPr>
+        <w:t>An A</w:t>
+      </w:r>
+      <w:r>
+        <w:rPr>
+          <w:lang w:val="en-US"/>
+        </w:rPr>
+        <w:t>rduino Uno board was used by our team to control the MUX of our ADC. The user-friendly I</w:t>
+      </w:r>
+      <w:r>
+        <w:rPr>
+          <w:vertAlign w:val="superscript"/>
+          <w:lang w:val="en-US"/>
+        </w:rPr>
+        <w:t>2</w:t>
+      </w:r>
+      <w:r>
+        <w:rPr>
+          <w:lang w:val="en-US"/>
+        </w:rPr>
+        <w:t xml:space="preserve">C protocol was privileged and could provide </w:t>
+      </w:r>
+      <w:proofErr w:type="gramStart"/>
+      <w:r>
+        <w:rPr>
+          <w:lang w:val="en-US"/>
+        </w:rPr>
+        <w:t>sufficient</w:t>
+      </w:r>
+      <w:proofErr w:type="gramEnd"/>
+      <w:r>
+        <w:rPr>
+          <w:lang w:val="en-US"/>
+        </w:rPr>
+        <w:t xml:space="preserve"> communication speeds for a 2 kHz sampling rate</w:t>
+      </w:r>
+      <w:r>
+        <w:rPr>
+          <w:lang w:val="en-US"/>
+        </w:rPr>
+        <w:t xml:space="preserve"> (enough for EEG acquisition)</w:t>
+      </w:r>
+      <w:r>
+        <w:rPr>
+          <w:lang w:val="en-US"/>
+        </w:rPr>
+        <w:t xml:space="preserve">. Hence, </w:t>
+      </w:r>
+      <w:r>
+        <w:rPr>
+          <w:lang w:val="en-US"/>
+        </w:rPr>
+        <w:t xml:space="preserve">a looped sequence was programmed on the Arduino to switch the MUX and read the incoming (8-bit) data, that was transformed in a 12-bit integer. It was then sent directly through the serial port to our Python interface for real-time display. Simplicity was our main goal in this part of the pipeline, as we wanted data to get from the acquisition board to the computer as fast as possible. </w:t>
+      </w:r>
+    </w:p>
+    <w:p>
+      <w:pPr>
+        <w:rPr>
+          <w:lang w:val="en-US"/>
+        </w:rPr>
+      </w:pPr>
+      <w:r>
+        <w:rPr>
+          <w:lang w:val="en-US"/>
+        </w:rPr>
+        <w:t xml:space="preserve">Next, you’ll find a copy of the C++ code we uploaded on the Arduino board for data transfer. It’s based on an open-source code from the </w:t>
+      </w:r>
+      <w:proofErr w:type="spellStart"/>
+      <w:r>
+        <w:rPr>
+          <w:i/>
+          <w:lang w:val="en-US"/>
+        </w:rPr>
+        <w:t>ControlEverythingCommunity</w:t>
+      </w:r>
+      <w:proofErr w:type="spellEnd"/>
+      <w:r>
+        <w:rPr>
+          <w:lang w:val="en-US"/>
+        </w:rPr>
+        <w:t xml:space="preserve">, accessible via their GitHub repository: </w:t>
+      </w:r>
+    </w:p>
+    <w:p>
+      <w:pPr>
+        <w:rPr>
+          <w:lang w:val="en-US"/>
+        </w:rPr>
+      </w:pPr>
+      <w:hyperlink r:id="rId61" w:history="1">
+        <w:r>
+          <w:rPr>
+            <w:rStyle w:val="Lienhypertexte"/>
+            <w:lang w:val="en-US"/>
+          </w:rPr>
+          <w:t>https://github.com/ControlEverythingCommunity/ADS7828</w:t>
+        </w:r>
+      </w:hyperlink>
+    </w:p>
+    <w:p>
+      <w:pPr>
+        <w:rPr>
+          <w:lang w:val="en-US"/>
+        </w:rPr>
+      </w:pPr>
+    </w:p>
+    <w:p>
+      <w:pPr>
+        <w:rPr>
+          <w:lang w:val="en-US"/>
+        </w:rPr>
+      </w:pPr>
+      <w:bookmarkStart w:id="44" w:name="_GoBack"/>
+      <w:bookmarkEnd w:id="44"/>
+    </w:p>
+    <w:p>
+      <w:pPr>
+        <w:rPr>
+          <w:lang w:val="en-US"/>
+        </w:rPr>
+      </w:pPr>
+    </w:p>
+    <w:p>
+      <w:pPr>
+        <w:rPr>
+          <w:lang w:val="en-US"/>
+        </w:rPr>
+      </w:pPr>
+    </w:p>
+    <w:p>
+      <w:pPr>
+        <w:rPr>
+          <w:lang w:val="en-US"/>
+        </w:rPr>
+      </w:pPr>
+      <w:r>
+        <w:rPr>
           <w:noProof/>
         </w:rPr>
+        <w:lastRenderedPageBreak/>
+        <mc:AlternateContent>
+          <mc:Choice Requires="wps">
+            <w:drawing>
+              <wp:anchor distT="0" distB="0" distL="114300" distR="114300" simplePos="0" relativeHeight="251691008" behindDoc="0" locked="0" layoutInCell="1" allowOverlap="1">
+                <wp:simplePos x="0" y="0"/>
+                <wp:positionH relativeFrom="column">
+                  <wp:posOffset>3248025</wp:posOffset>
+                </wp:positionH>
+                <wp:positionV relativeFrom="paragraph">
+                  <wp:posOffset>9525</wp:posOffset>
+                </wp:positionV>
+                <wp:extent cx="2000250" cy="238125"/>
+                <wp:effectExtent l="0" t="0" r="0" b="0"/>
+                <wp:wrapNone/>
+                <wp:docPr id="73" name="Zone de texte 73"/>
+                <wp:cNvGraphicFramePr/>
+                <a:graphic xmlns:a="http://schemas.openxmlformats.org/drawingml/2006/main">
+                  <a:graphicData uri="http://schemas.microsoft.com/office/word/2010/wordprocessingShape">
+                    <wps:wsp>
+                      <wps:cNvSpPr txBox="1"/>
+                      <wps:spPr>
+                        <a:xfrm>
+                          <a:off x="0" y="0"/>
+                          <a:ext cx="2000250" cy="238125"/>
+                        </a:xfrm>
+                        <a:prstGeom prst="rect">
+                          <a:avLst/>
+                        </a:prstGeom>
+                        <a:noFill/>
+                        <a:ln w="6350">
+                          <a:noFill/>
+                        </a:ln>
+                      </wps:spPr>
+                      <wps:txbx>
+                        <w:txbxContent>
+                          <w:p>
+                            <w:r>
+                              <w:t>(</w:t>
+                            </w:r>
+                            <w:proofErr w:type="spellStart"/>
+                            <w:r>
+                              <w:t>Continued</w:t>
+                            </w:r>
+                            <w:proofErr w:type="spellEnd"/>
+                            <w:r>
+                              <w:t>)</w:t>
+                            </w:r>
+                          </w:p>
+                        </w:txbxContent>
+                      </wps:txbx>
+                      <wps:bodyPr rot="0" spcFirstLastPara="0" vertOverflow="overflow" horzOverflow="overflow" vert="horz" wrap="square" lIns="91440" tIns="45720" rIns="91440" bIns="45720" numCol="1" spcCol="0" rtlCol="0" fromWordArt="0" anchor="t" anchorCtr="0" forceAA="0" compatLnSpc="1">
+                        <a:prstTxWarp prst="textNoShape">
+                          <a:avLst/>
+                        </a:prstTxWarp>
+                        <a:noAutofit/>
+                      </wps:bodyPr>
+                    </wps:wsp>
+                  </a:graphicData>
+                </a:graphic>
+              </wp:anchor>
+            </w:drawing>
+          </mc:Choice>
+          <mc:Fallback>
+            <w:pict>
+              <v:shapetype id="_x0000_t202" coordsize="21600,21600" o:spt="202" path="m,l,21600r21600,l21600,xe">
+                <v:stroke joinstyle="miter"/>
+                <v:path gradientshapeok="t" o:connecttype="rect"/>
+              </v:shapetype>
+              <v:shape id="Zone de texte 73" o:spid="_x0000_s1026" type="#_x0000_t202" style="position:absolute;left:0;text-align:left;margin-left:255.75pt;margin-top:.75pt;width:157.5pt;height:18.75pt;z-index:251691008;visibility:visible;mso-wrap-style:square;mso-wrap-distance-left:9pt;mso-wrap-distance-top:0;mso-wrap-distance-right:9pt;mso-wrap-distance-bottom:0;mso-position-horizontal:absolute;mso-position-horizontal-relative:text;mso-position-vertical:absolute;mso-position-vertical-relative:text;v-text-anchor:top" o:gfxdata="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" filled="f" stroked="f" strokeweight=".5pt">
+                <v:textbox>
+                  <w:txbxContent>
+                    <w:p>
+                      <w:r>
+                        <w:t>(</w:t>
+                      </w:r>
+                      <w:proofErr w:type="spellStart"/>
+                      <w:r>
+                        <w:t>Continued</w:t>
+                      </w:r>
+                      <w:proofErr w:type="spellEnd"/>
+                      <w:r>
+                        <w:t>)</w:t>
+                      </w:r>
+                    </w:p>
+                  </w:txbxContent>
+                </v:textbox>
+              </v:shape>
+            </w:pict>
+          </mc:Fallback>
+        </mc:AlternateContent>
+      </w:r>
+      <w:r>
+        <w:rPr>
+          <w:noProof/>
+        </w:rPr>
         <w:drawing>
-          <wp:inline distT="0" distB="0" distL="0" distR="0">
-            <wp:extent cx="2031274" cy="2031274"/>
-            <wp:effectExtent l="0" t="0" r="7620" b="7620"/>
-            <wp:docPr id="67" name="Image 67" descr="Related image"/>
+          <wp:anchor distT="0" distB="0" distL="114300" distR="114300" simplePos="0" relativeHeight="251688960" behindDoc="0" locked="0" layoutInCell="1" allowOverlap="1" wp14:anchorId="1E7B92B1">
+            <wp:simplePos x="0" y="0"/>
+            <wp:positionH relativeFrom="margin">
+              <wp:posOffset>-476250</wp:posOffset>
+            </wp:positionH>
+            <wp:positionV relativeFrom="paragraph">
+              <wp:posOffset>0</wp:posOffset>
+            </wp:positionV>
+            <wp:extent cx="3354457" cy="3857625"/>
+            <wp:effectExtent l="0" t="0" r="0" b="0"/>
+            <wp:wrapNone/>
+            <wp:docPr id="25" name="Image 25"/>
             <wp:cNvGraphicFramePr>
               <a:graphicFrameLocks xmlns:a="http://schemas.openxmlformats.org/drawingml/2006/main" noChangeAspect="1"/>
             </wp:cNvGraphicFramePr>
@@ -15119,122 +15731,215 @@
               <a:graphicData uri="http://schemas.openxmlformats.org/drawingml/2006/picture">
                 <pic:pic xmlns:pic="http://schemas.openxmlformats.org/drawingml/2006/picture">
                   <pic:nvPicPr>
-                    <pic:cNvPr id="0" name="Picture 7" descr="Related image"/>
-                    <pic:cNvPicPr>
-                      <a:picLocks noChangeAspect="1" noChangeArrowheads="1"/>
-                    </pic:cNvPicPr>
+                    <pic:cNvPr id="1" name=""/>
+                    <pic:cNvPicPr/>
                   </pic:nvPicPr>
-                  <pic:blipFill>
-                    <a:blip r:embed="rId61">
+                  <pic:blipFill rotWithShape="1">
+                    <a:blip r:embed="rId62">
                       <a:extLst>
                         <a:ext uri="{28A0092B-C50C-407E-A947-70E740481C1C}">
                           <a14:useLocalDpi xmlns:a14="http://schemas.microsoft.com/office/drawing/2010/main" val="0"/>
                         </a:ext>
                       </a:extLst>
                     </a:blip>
-                    <a:srcRect/>
-                    <a:stretch>
-                      <a:fillRect/>
-                    </a:stretch>
+                    <a:srcRect t="14512" r="68750" b="21573"/>
+                    <a:stretch/>
                   </pic:blipFill>
                   <pic:spPr bwMode="auto">
                     <a:xfrm>
                       <a:off x="0" y="0"/>
-                      <a:ext cx="2033866" cy="2033866"/>
+                      <a:ext cx="3354457" cy="3857625"/>
                     </a:xfrm>
                     <a:prstGeom prst="rect">
                       <a:avLst/>
                     </a:prstGeom>
-                    <a:noFill/>
                     <a:ln>
                       <a:noFill/>
                     </a:ln>
+                    <a:extLst>
+                      <a:ext uri="{53640926-AAD7-44D8-BBD7-CCE9431645EC}">
+                        <a14:shadowObscured xmlns:a14="http://schemas.microsoft.com/office/drawing/2010/main"/>
+                      </a:ext>
+                    </a:extLst>
                   </pic:spPr>
                 </pic:pic>
               </a:graphicData>
             </a:graphic>
-          </wp:inline>
+            <wp14:sizeRelH relativeFrom="page">
+              <wp14:pctWidth>0</wp14:pctWidth>
+            </wp14:sizeRelH>
+            <wp14:sizeRelV relativeFrom="page">
+              <wp14:pctHeight>0</wp14:pctHeight>
+            </wp14:sizeRelV>
+          </wp:anchor>
         </w:drawing>
       </w:r>
     </w:p>
     <w:p>
-      <w:r>
-        <w:t>(</w:t>
-      </w:r>
-      <w:proofErr w:type="spellStart"/>
-      <w:r>
-        <w:t>feel</w:t>
-      </w:r>
-      <w:proofErr w:type="spellEnd"/>
-      <w:r>
-        <w:t xml:space="preserve"> free de </w:t>
-      </w:r>
-      <w:proofErr w:type="spellStart"/>
-      <w:r>
-        <w:t>delete</w:t>
-      </w:r>
-      <w:proofErr w:type="spellEnd"/>
-      <w:r>
-        <w:t xml:space="preserve"> la photo </w:t>
-      </w:r>
-      <w:proofErr w:type="spellStart"/>
-      <w:r>
-        <w:t>d’arduino</w:t>
-      </w:r>
-      <w:proofErr w:type="spellEnd"/>
-      <w:r>
-        <w:t xml:space="preserve"> </w:t>
-      </w:r>
-      <w:proofErr w:type="spellStart"/>
-      <w:r>
-        <w:t>ahahha</w:t>
-      </w:r>
-      <w:proofErr w:type="spellEnd"/>
-      <w:r>
-        <w:t xml:space="preserve"> elle est plus là pour attirer ton attention</w:t>
-      </w:r>
-      <w:r>
-        <w:t>, quoi</w:t>
-      </w:r>
-      <w:r>
-        <w:t xml:space="preserve"> que </w:t>
-      </w:r>
-      <w:proofErr w:type="spellStart"/>
-      <w:r>
-        <w:t>ca</w:t>
-      </w:r>
-      <w:proofErr w:type="spellEnd"/>
-      <w:r>
-        <w:t xml:space="preserve"> serait </w:t>
-      </w:r>
-      <w:proofErr w:type="spellStart"/>
-      <w:r>
-        <w:t>nice</w:t>
-      </w:r>
-      <w:proofErr w:type="spellEnd"/>
-      <w:r>
-        <w:t xml:space="preserve"> de mettre une photo de la petite carte </w:t>
-      </w:r>
-      <w:proofErr w:type="spellStart"/>
-      <w:r>
-        <w:t>hooked</w:t>
-      </w:r>
-      <w:proofErr w:type="spellEnd"/>
-      <w:r>
-        <w:t xml:space="preserve"> up au </w:t>
-      </w:r>
-      <w:proofErr w:type="spellStart"/>
-      <w:r>
-        <w:t>arduino</w:t>
-      </w:r>
-      <w:proofErr w:type="spellEnd"/>
-      <w:r>
-        <w:t>)</w:t>
+      <w:pPr>
+        <w:rPr>
+          <w:lang w:val="en-US"/>
+        </w:rPr>
+      </w:pPr>
+      <w:r>
+        <w:rPr>
+          <w:noProof/>
+        </w:rPr>
+        <w:drawing>
+          <wp:anchor distT="0" distB="0" distL="114300" distR="114300" simplePos="0" relativeHeight="251689984" behindDoc="0" locked="0" layoutInCell="1" allowOverlap="1" wp14:anchorId="15682E2C">
+            <wp:simplePos x="0" y="0"/>
+            <wp:positionH relativeFrom="column">
+              <wp:posOffset>3190875</wp:posOffset>
+            </wp:positionH>
+            <wp:positionV relativeFrom="paragraph">
+              <wp:posOffset>22860</wp:posOffset>
+            </wp:positionV>
+            <wp:extent cx="2790825" cy="2657475"/>
+            <wp:effectExtent l="0" t="0" r="9525" b="9525"/>
+            <wp:wrapNone/>
+            <wp:docPr id="72" name="Image 72"/>
+            <wp:cNvGraphicFramePr>
+              <a:graphicFrameLocks xmlns:a="http://schemas.openxmlformats.org/drawingml/2006/main" noChangeAspect="1"/>
+            </wp:cNvGraphicFramePr>
+            <a:graphic xmlns:a="http://schemas.openxmlformats.org/drawingml/2006/main">
+              <a:graphicData uri="http://schemas.openxmlformats.org/drawingml/2006/picture">
+                <pic:pic xmlns:pic="http://schemas.openxmlformats.org/drawingml/2006/picture">
+                  <pic:nvPicPr>
+                    <pic:cNvPr id="1" name=""/>
+                    <pic:cNvPicPr/>
+                  </pic:nvPicPr>
+                  <pic:blipFill rotWithShape="1">
+                    <a:blip r:embed="rId63">
+                      <a:extLst>
+                        <a:ext uri="{28A0092B-C50C-407E-A947-70E740481C1C}">
+                          <a14:useLocalDpi xmlns:a14="http://schemas.microsoft.com/office/drawing/2010/main" val="0"/>
+                        </a:ext>
+                      </a:extLst>
+                    </a:blip>
+                    <a:srcRect t="30568" r="71756" b="21596"/>
+                    <a:stretch/>
+                  </pic:blipFill>
+                  <pic:spPr bwMode="auto">
+                    <a:xfrm>
+                      <a:off x="0" y="0"/>
+                      <a:ext cx="2790825" cy="2657475"/>
+                    </a:xfrm>
+                    <a:prstGeom prst="rect">
+                      <a:avLst/>
+                    </a:prstGeom>
+                    <a:ln>
+                      <a:noFill/>
+                    </a:ln>
+                    <a:extLst>
+                      <a:ext uri="{53640926-AAD7-44D8-BBD7-CCE9431645EC}">
+                        <a14:shadowObscured xmlns:a14="http://schemas.microsoft.com/office/drawing/2010/main"/>
+                      </a:ext>
+                    </a:extLst>
+                  </pic:spPr>
+                </pic:pic>
+              </a:graphicData>
+            </a:graphic>
+            <wp14:sizeRelH relativeFrom="page">
+              <wp14:pctWidth>0</wp14:pctWidth>
+            </wp14:sizeRelH>
+            <wp14:sizeRelV relativeFrom="page">
+              <wp14:pctHeight>0</wp14:pctHeight>
+            </wp14:sizeRelV>
+          </wp:anchor>
+        </w:drawing>
       </w:r>
     </w:p>
-    <w:p/>
-    <w:p/>
-    <w:p/>
+    <w:p>
+      <w:pPr>
+        <w:rPr>
+          <w:lang w:val="en-US"/>
+        </w:rPr>
+      </w:pPr>
+    </w:p>
+    <w:p>
+      <w:pPr>
+        <w:rPr>
+          <w:lang w:val="en-US"/>
+        </w:rPr>
+      </w:pPr>
+    </w:p>
+    <w:p>
+      <w:pPr>
+        <w:rPr>
+          <w:lang w:val="en-US"/>
+        </w:rPr>
+      </w:pPr>
+    </w:p>
+    <w:p>
+      <w:pPr>
+        <w:rPr>
+          <w:lang w:val="en-US"/>
+        </w:rPr>
+      </w:pPr>
+    </w:p>
+    <w:p>
+      <w:pPr>
+        <w:rPr>
+          <w:lang w:val="en-US"/>
+        </w:rPr>
+      </w:pPr>
+    </w:p>
+    <w:p>
+      <w:pPr>
+        <w:rPr>
+          <w:lang w:val="en-US"/>
+        </w:rPr>
+      </w:pPr>
+    </w:p>
+    <w:p>
+      <w:pPr>
+        <w:rPr>
+          <w:lang w:val="en-US"/>
+        </w:rPr>
+      </w:pPr>
+    </w:p>
+    <w:p>
+      <w:pPr>
+        <w:rPr>
+          <w:lang w:val="en-US"/>
+        </w:rPr>
+      </w:pPr>
+    </w:p>
+    <w:p>
+      <w:pPr>
+        <w:rPr>
+          <w:lang w:val="en-US"/>
+        </w:rPr>
+      </w:pPr>
+    </w:p>
+    <w:p>
+      <w:pPr>
+        <w:rPr>
+          <w:lang w:val="en-US"/>
+        </w:rPr>
+      </w:pPr>
+    </w:p>
+    <w:p>
+      <w:pPr>
+        <w:rPr>
+          <w:lang w:val="en-US"/>
+        </w:rPr>
+      </w:pPr>
+    </w:p>
+    <w:p>
+      <w:pPr>
+        <w:rPr>
+          <w:lang w:val="en-US"/>
+        </w:rPr>
+      </w:pPr>
+    </w:p>
+    <w:p>
+      <w:pPr>
+        <w:rPr>
+          <w:lang w:val="en-US"/>
+        </w:rPr>
+      </w:pPr>
+    </w:p>
     <w:p>
       <w:pPr>
         <w:pStyle w:val="Titre3"/>
@@ -15247,7 +15952,6 @@
         <w:rPr>
           <w:lang w:val="en-CA"/>
         </w:rPr>
-        <w:lastRenderedPageBreak/>
         <w:t>Protection</w:t>
       </w:r>
       <w:bookmarkEnd w:id="45"/>
@@ -15262,7 +15966,21 @@
         <w:rPr>
           <w:lang w:val="en-CA"/>
         </w:rPr>
-        <w:t xml:space="preserve">To prevent the subject from being electrocuted any leakage electricity, the secondary card also uses  Texas Instruments’ </w:t>
+        <w:t xml:space="preserve">To prevent the subject from being electrocuted any leakage electricity, the secondary card also </w:t>
+      </w:r>
+      <w:proofErr w:type="gramStart"/>
+      <w:r>
+        <w:rPr>
+          <w:lang w:val="en-CA"/>
+        </w:rPr>
+        <w:t>uses  Texas</w:t>
+      </w:r>
+      <w:proofErr w:type="gramEnd"/>
+      <w:r>
+        <w:rPr>
+          <w:lang w:val="en-CA"/>
+        </w:rPr>
+        <w:t xml:space="preserve"> Instruments’ </w:t>
       </w:r>
       <w:r>
         <w:rPr>
@@ -15317,7 +16035,7 @@
                     <pic:cNvPicPr/>
                   </pic:nvPicPr>
                   <pic:blipFill>
-                    <a:blip r:embed="rId62"/>
+                    <a:blip r:embed="rId64"/>
                     <a:stretch>
                       <a:fillRect/>
                     </a:stretch>
@@ -15390,6 +16108,7 @@
         </w:rPr>
         <w:t xml:space="preserve">Figure </w:t>
       </w:r>
+      <w:proofErr w:type="gramStart"/>
       <w:r>
         <w:rPr>
           <w:i/>
@@ -15402,7 +16121,15 @@
           <w:i/>
           <w:lang w:val="en-CA"/>
         </w:rPr>
-        <w:t xml:space="preserve"> : </w:t>
+        <w:t xml:space="preserve"> :</w:t>
+      </w:r>
+      <w:proofErr w:type="gramEnd"/>
+      <w:r>
+        <w:rPr>
+          <w:i/>
+          <w:lang w:val="en-CA"/>
+        </w:rPr>
+        <w:t xml:space="preserve"> </w:t>
       </w:r>
       <w:proofErr w:type="spellStart"/>
       <w:r>
@@ -15501,21 +16228,21 @@
         <w:rPr>
           <w:lang w:val="en-CA"/>
         </w:rPr>
-        <w:t xml:space="preserve"> the same was as the main PCB. However, </w:t>
-      </w:r>
-      <w:proofErr w:type="spellStart"/>
-      <w:r>
-        <w:rPr>
-          <w:lang w:val="en-CA"/>
-        </w:rPr>
-        <w:t>PolyCortex</w:t>
-      </w:r>
-      <w:proofErr w:type="spellEnd"/>
-      <w:r>
-        <w:rPr>
-          <w:lang w:val="en-CA"/>
-        </w:rPr>
-        <w:t xml:space="preserve"> noticed the components on the main PCB were very close to each other, making it very hard to weld. Thus, the components on the secondary board were placed further apart while still respecting the maximum dimensions of 15 cm by 15 cm. The PCB itself, do to its simpler nature, was laid out and printed on only two layers, as the main PCB has four. The top layer is where the components lie, and is related to the bottom layer through static </w:t>
+        <w:t xml:space="preserve"> the same was as the main PCB. However, PolyCortex noticed the components on the main PCB were very close to each other, making it very hard to weld. Thus, the components on the secondary board were placed further apart while still respecting the maximum dimensions of 15 cm by 15 cm. The PCB itself, do to its simpler nature, was laid out and printed on only two layers, as the main PCB has four. The top layer is where the components </w:t>
+      </w:r>
+      <w:proofErr w:type="gramStart"/>
+      <w:r>
+        <w:rPr>
+          <w:lang w:val="en-CA"/>
+        </w:rPr>
+        <w:t>lie, and</w:t>
+      </w:r>
+      <w:proofErr w:type="gramEnd"/>
+      <w:r>
+        <w:rPr>
+          <w:lang w:val="en-CA"/>
+        </w:rPr>
+        <w:t xml:space="preserve"> is related to the bottom layer through static </w:t>
       </w:r>
       <w:proofErr w:type="spellStart"/>
       <w:r>
@@ -15576,7 +16303,7 @@
                     <pic:cNvPicPr/>
                   </pic:nvPicPr>
                   <pic:blipFill>
-                    <a:blip r:embed="rId63"/>
+                    <a:blip r:embed="rId65"/>
                     <a:stretch>
                       <a:fillRect/>
                     </a:stretch>
@@ -15610,7 +16337,23 @@
           <w:i/>
           <w:lang w:val="en-CA"/>
         </w:rPr>
-        <w:t xml:space="preserve">Figure 41 : </w:t>
+        <w:t xml:space="preserve">Figure </w:t>
+      </w:r>
+      <w:proofErr w:type="gramStart"/>
+      <w:r>
+        <w:rPr>
+          <w:i/>
+          <w:lang w:val="en-CA"/>
+        </w:rPr>
+        <w:t>41 :</w:t>
+      </w:r>
+      <w:proofErr w:type="gramEnd"/>
+      <w:r>
+        <w:rPr>
+          <w:i/>
+          <w:lang w:val="en-CA"/>
+        </w:rPr>
+        <w:t xml:space="preserve"> </w:t>
       </w:r>
       <w:proofErr w:type="spellStart"/>
       <w:r>
@@ -15657,7 +16400,7 @@
                     <pic:cNvPicPr/>
                   </pic:nvPicPr>
                   <pic:blipFill>
-                    <a:blip r:embed="rId64"/>
+                    <a:blip r:embed="rId66"/>
                     <a:stretch>
                       <a:fillRect/>
                     </a:stretch>
@@ -15691,7 +16434,23 @@
           <w:i/>
           <w:lang w:val="en-CA"/>
         </w:rPr>
-        <w:t xml:space="preserve">Figure 42 : </w:t>
+        <w:t xml:space="preserve">Figure </w:t>
+      </w:r>
+      <w:proofErr w:type="gramStart"/>
+      <w:r>
+        <w:rPr>
+          <w:i/>
+          <w:lang w:val="en-CA"/>
+        </w:rPr>
+        <w:t>42 :</w:t>
+      </w:r>
+      <w:proofErr w:type="gramEnd"/>
+      <w:r>
+        <w:rPr>
+          <w:i/>
+          <w:lang w:val="en-CA"/>
+        </w:rPr>
+        <w:t xml:space="preserve"> </w:t>
       </w:r>
       <w:proofErr w:type="spellStart"/>
       <w:r>
@@ -15740,7 +16499,21 @@
         <w:rPr>
           <w:lang w:val="en-CA"/>
         </w:rPr>
-        <w:t xml:space="preserve">, reducing the cost, and unfortunately the quality, compared  to printing with </w:t>
+        <w:t xml:space="preserve">, reducing the cost, and unfortunately the quality, </w:t>
+      </w:r>
+      <w:proofErr w:type="gramStart"/>
+      <w:r>
+        <w:rPr>
+          <w:lang w:val="en-CA"/>
+        </w:rPr>
+        <w:t>compared  to</w:t>
+      </w:r>
+      <w:proofErr w:type="gramEnd"/>
+      <w:r>
+        <w:rPr>
+          <w:lang w:val="en-CA"/>
+        </w:rPr>
+        <w:t xml:space="preserve"> printing with </w:t>
       </w:r>
       <w:proofErr w:type="spellStart"/>
       <w:r>
@@ -15754,21 +16527,7 @@
         <w:rPr>
           <w:lang w:val="en-CA"/>
         </w:rPr>
-        <w:t xml:space="preserve"> Circuit. </w:t>
-      </w:r>
-      <w:proofErr w:type="spellStart"/>
-      <w:r>
-        <w:rPr>
-          <w:lang w:val="en-CA"/>
-        </w:rPr>
-        <w:t>PolyCortex</w:t>
-      </w:r>
-      <w:proofErr w:type="spellEnd"/>
-      <w:r>
-        <w:rPr>
-          <w:lang w:val="en-CA"/>
-        </w:rPr>
-        <w:t xml:space="preserve"> also ordered the stencil used to weld the components onto the PCB with a soldering reflow oven. </w:t>
+        <w:t xml:space="preserve"> Circuit. PolyCortex also ordered the stencil used to weld the components onto the PCB with a soldering reflow oven. </w:t>
       </w:r>
     </w:p>
     <w:p>
@@ -15882,7 +16641,21 @@
         <w:rPr>
           <w:lang w:val="en-CA"/>
         </w:rPr>
-        <w:t xml:space="preserve"> PCB was printed by </w:t>
+        <w:t xml:space="preserve"> PCB </w:t>
+      </w:r>
+      <w:proofErr w:type="gramStart"/>
+      <w:r>
+        <w:rPr>
+          <w:lang w:val="en-CA"/>
+        </w:rPr>
+        <w:t>was</w:t>
+      </w:r>
+      <w:proofErr w:type="gramEnd"/>
+      <w:r>
+        <w:rPr>
+          <w:lang w:val="en-CA"/>
+        </w:rPr>
+        <w:t xml:space="preserve"> printed by </w:t>
       </w:r>
       <w:proofErr w:type="spellStart"/>
       <w:r>
@@ -15926,7 +16699,21 @@
         <w:rPr>
           <w:lang w:val="en-CA"/>
         </w:rPr>
-        <w:t xml:space="preserve">The secondary board is much cheaper than the main one due to the simplicity of it’s circuit and the lesser quality of the printed PCB. </w:t>
+        <w:t xml:space="preserve">The secondary board is much cheaper than the main one due to the simplicity of </w:t>
+      </w:r>
+      <w:proofErr w:type="gramStart"/>
+      <w:r>
+        <w:rPr>
+          <w:lang w:val="en-CA"/>
+        </w:rPr>
+        <w:t>it’s</w:t>
+      </w:r>
+      <w:proofErr w:type="gramEnd"/>
+      <w:r>
+        <w:rPr>
+          <w:lang w:val="en-CA"/>
+        </w:rPr>
+        <w:t xml:space="preserve"> circuit and the lesser quality of the printed PCB. </w:t>
       </w:r>
     </w:p>
     <w:p>
@@ -15954,7 +16741,7 @@
             <wp:cNvGraphicFramePr/>
             <a:graphic xmlns:a="http://schemas.openxmlformats.org/drawingml/2006/main">
               <a:graphicData uri="http://schemas.openxmlformats.org/drawingml/2006/chart">
-                <c:chart xmlns:c="http://schemas.openxmlformats.org/drawingml/2006/chart" xmlns:r="http://schemas.openxmlformats.org/officeDocument/2006/relationships" r:id="rId65"/>
+                <c:chart xmlns:c="http://schemas.openxmlformats.org/drawingml/2006/chart" xmlns:r="http://schemas.openxmlformats.org/officeDocument/2006/relationships" r:id="rId67"/>
               </a:graphicData>
             </a:graphic>
           </wp:inline>
@@ -15978,7 +16765,7 @@
             <wp:cNvGraphicFramePr/>
             <a:graphic xmlns:a="http://schemas.openxmlformats.org/drawingml/2006/main">
               <a:graphicData uri="http://schemas.openxmlformats.org/drawingml/2006/chart">
-                <c:chart xmlns:c="http://schemas.openxmlformats.org/drawingml/2006/chart" xmlns:r="http://schemas.openxmlformats.org/officeDocument/2006/relationships" r:id="rId66"/>
+                <c:chart xmlns:c="http://schemas.openxmlformats.org/drawingml/2006/chart" xmlns:r="http://schemas.openxmlformats.org/officeDocument/2006/relationships" r:id="rId68"/>
               </a:graphicData>
             </a:graphic>
           </wp:inline>
@@ -16014,7 +16801,21 @@
         <w:rPr>
           <w:lang w:val="en-CA"/>
         </w:rPr>
-        <w:t>Table 1 : List of component</w:t>
+        <w:t xml:space="preserve">Table </w:t>
+      </w:r>
+      <w:proofErr w:type="gramStart"/>
+      <w:r>
+        <w:rPr>
+          <w:lang w:val="en-CA"/>
+        </w:rPr>
+        <w:t>1 :</w:t>
+      </w:r>
+      <w:proofErr w:type="gramEnd"/>
+      <w:r>
+        <w:rPr>
+          <w:lang w:val="en-CA"/>
+        </w:rPr>
+        <w:t xml:space="preserve"> List of component</w:t>
       </w:r>
       <w:r>
         <w:rPr>
@@ -25242,7 +26043,21 @@
         <w:rPr>
           <w:lang w:val="en-CA"/>
         </w:rPr>
-        <w:t>Table 2 : List of components for secondary PCB</w:t>
+        <w:t xml:space="preserve">Table </w:t>
+      </w:r>
+      <w:proofErr w:type="gramStart"/>
+      <w:r>
+        <w:rPr>
+          <w:lang w:val="en-CA"/>
+        </w:rPr>
+        <w:t>2 :</w:t>
+      </w:r>
+      <w:proofErr w:type="gramEnd"/>
+      <w:r>
+        <w:rPr>
+          <w:lang w:val="en-CA"/>
+        </w:rPr>
+        <w:t xml:space="preserve"> List of components for secondary PCB</w:t>
       </w:r>
       <w:bookmarkEnd w:id="51"/>
     </w:p>
@@ -30468,7 +31283,7 @@
       </w:pPr>
     </w:p>
     <w:sectPr>
-      <w:footerReference w:type="default" r:id="rId67"/>
+      <w:footerReference w:type="default" r:id="rId69"/>
       <w:pgSz w:w="12240" w:h="15840"/>
       <w:pgMar w:top="1440" w:right="1800" w:bottom="1440" w:left="1800" w:header="708" w:footer="708" w:gutter="0"/>
       <w:cols w:space="708"/>
@@ -30745,7 +31560,7 @@
       </w:pPr>
     </w:pPrDefault>
   </w:docDefaults>
-  <w:latentStyles w:defLockedState="0" w:defUIPriority="99" w:defSemiHidden="0" w:defUnhideWhenUsed="0" w:defQFormat="0" w:count="375">
+  <w:latentStyles w:defLockedState="0" w:defUIPriority="99" w:defSemiHidden="0" w:defUnhideWhenUsed="0" w:defQFormat="0" w:count="376">
     <w:lsdException w:name="Normal" w:uiPriority="0" w:qFormat="1"/>
     <w:lsdException w:name="heading 1" w:uiPriority="9" w:qFormat="1"/>
     <w:lsdException w:name="heading 2" w:semiHidden="1" w:uiPriority="9" w:unhideWhenUsed="1" w:qFormat="1"/>
@@ -30851,7 +31666,6 @@
     <w:lsdException w:name="HTML Sample" w:semiHidden="1" w:unhideWhenUsed="1"/>
     <w:lsdException w:name="HTML Typewriter" w:semiHidden="1" w:unhideWhenUsed="1"/>
     <w:lsdException w:name="HTML Variable" w:semiHidden="1" w:unhideWhenUsed="1"/>
-    <w:lsdException w:name="Normal Table" w:semiHidden="1" w:unhideWhenUsed="1"/>
     <w:lsdException w:name="annotation subject" w:semiHidden="1" w:unhideWhenUsed="1"/>
     <w:lsdException w:name="No List" w:semiHidden="1" w:unhideWhenUsed="1"/>
     <w:lsdException w:name="Outline List 1" w:semiHidden="1" w:unhideWhenUsed="1"/>
@@ -30898,10 +31712,8 @@
     <w:lsdException w:name="Table Subtle 2" w:semiHidden="1" w:unhideWhenUsed="1"/>
     <w:lsdException w:name="Table Web 1" w:semiHidden="1" w:unhideWhenUsed="1"/>
     <w:lsdException w:name="Table Web 2" w:semiHidden="1" w:unhideWhenUsed="1"/>
-    <w:lsdException w:name="Table Web 3" w:semiHidden="1" w:unhideWhenUsed="1"/>
     <w:lsdException w:name="Balloon Text" w:semiHidden="1" w:unhideWhenUsed="1"/>
     <w:lsdException w:name="Table Grid" w:uiPriority="39"/>
-    <w:lsdException w:name="Table Theme" w:semiHidden="1" w:unhideWhenUsed="1"/>
     <w:lsdException w:name="Placeholder Text" w:semiHidden="1"/>
     <w:lsdException w:name="No Spacing" w:uiPriority="1" w:qFormat="1"/>
     <w:lsdException w:name="Light Shading" w:uiPriority="60"/>
@@ -31121,6 +31933,7 @@
     <w:lsdException w:name="Smart Hyperlink" w:semiHidden="1" w:unhideWhenUsed="1"/>
     <w:lsdException w:name="Hashtag" w:semiHidden="1" w:unhideWhenUsed="1"/>
     <w:lsdException w:name="Unresolved Mention" w:semiHidden="1" w:unhideWhenUsed="1"/>
+    <w:lsdException w:name="Smart Link" w:semiHidden="1" w:unhideWhenUsed="1"/>
   </w:latentStyles>
   <w:style w:type="paragraph" w:default="1" w:styleId="Normal">
     <w:name w:val="Normal"/>
@@ -31221,7 +32034,6 @@
   <w:style w:type="character" w:default="1" w:styleId="Policepardfaut">
     <w:name w:val="Default Paragraph Font"/>
     <w:uiPriority w:val="1"/>
-    <w:semiHidden/>
     <w:unhideWhenUsed/>
   </w:style>
   <w:style w:type="table" w:default="1" w:styleId="TableauNormal">
@@ -31567,6 +32379,18 @@
       <w:i/>
       <w:iCs/>
       <w:color w:val="2F5496" w:themeColor="accent1" w:themeShade="BF"/>
+    </w:rPr>
+  </w:style>
+  <w:style w:type="character" w:styleId="Mentionnonrsolue">
+    <w:name w:val="Unresolved Mention"/>
+    <w:basedOn w:val="Policepardfaut"/>
+    <w:uiPriority w:val="99"/>
+    <w:semiHidden/>
+    <w:unhideWhenUsed/>
+    <w:rsid w:val="0082259B"/>
+    <w:rPr>
+      <w:color w:val="605E5C"/>
+      <w:shd w:val="clear" w:color="auto" w:fill="E1DFDD"/>
     </w:rPr>
   </w:style>
 </w:styles>
@@ -36585,7 +37409,7 @@
 </file>
 
 <file path=customXml/itemProps1.xml><?xml version="1.0" encoding="utf-8"?>
-<ds:datastoreItem xmlns:ds="http://schemas.openxmlformats.org/officeDocument/2006/customXml" ds:itemID="{05593731-74C9-4B6C-BDA3-D771F0F9BF23}">
+<ds:datastoreItem xmlns:ds="http://schemas.openxmlformats.org/officeDocument/2006/customXml" ds:itemID="{8E0B50C3-7476-4266-B72E-62E4002FC929}">
   <ds:schemaRefs>
     <ds:schemaRef ds:uri="http://schemas.openxmlformats.org/officeDocument/2006/bibliography"/>
   </ds:schemaRefs>

</xml_diff>